<commit_message>
Update powerpoint and tesina
</commit_message>
<xml_diff>
--- a/TESINA_UserExperience_Mariani.docx
+++ b/TESINA_UserExperience_Mariani.docx
@@ -6,6 +6,7 @@
       <w:pPr>
         <w:pStyle w:val="Indirizzomittente1"/>
         <w:spacing w:line="600" w:lineRule="auto"/>
+        <w:ind w:firstLine="708"/>
         <w:rPr>
           <w:rFonts w:ascii="Arial" w:hAnsi="Arial" w:cs="Arial"/>
           <w:b/>
@@ -1323,71 +1324,172 @@
     </w:p>
     <w:p>
       <w:r>
-        <w:t>"</w:t>
+        <w:rPr>
+          <w:b/>
+          <w:bCs/>
+          <w:color w:val="222226" w:themeColor="text1"/>
+        </w:rPr>
+        <w:t xml:space="preserve">Benvenuti in </w:t>
       </w:r>
       <w:proofErr w:type="spellStart"/>
       <w:r>
+        <w:rPr>
+          <w:b/>
+          <w:bCs/>
+          <w:color w:val="222226" w:themeColor="text1"/>
+        </w:rPr>
         <w:t>Cosmic</w:t>
       </w:r>
       <w:proofErr w:type="spellEnd"/>
       <w:r>
-        <w:t xml:space="preserve"> Jumper" è un entusiasmante gioco </w:t>
-      </w:r>
-      <w:r>
-        <w:t>single player</w:t>
-      </w:r>
-      <w:r>
-        <w:t xml:space="preserve"> progettato per catturare l'attenzione di giocatori di tutte le età. </w:t>
-      </w:r>
-    </w:p>
-    <w:p/>
-    <w:p>
-      <w:r>
-        <w:t>La grafica moderna e accattivante lo rende facilmente comprensibile.</w:t>
-      </w:r>
-    </w:p>
-    <w:p/>
-    <w:p>
-      <w:r>
-        <w:t xml:space="preserve">Dopo che il giocatore avrà deciso con quale personaggio e tipo di piattaforma dallo shop dedicato iniziare il gameplay si troverà a dover saltare da una </w:t>
-      </w:r>
-      <w:r>
-        <w:t>piattaforma all'altra, cercando di raggiungere altezze sempre maggiori senza cadere nello spazi</w:t>
-      </w:r>
-      <w:r>
-        <w:t>o</w:t>
-      </w:r>
-      <w:r>
-        <w:t xml:space="preserve">. </w:t>
-      </w:r>
-    </w:p>
-    <w:p/>
-    <w:p>
-      <w:r>
-        <w:t>Attenzione, non tutte le piattaforme sono uguali, qualcuna ti sorprenderà spingendoti molto in alto!</w:t>
-      </w:r>
-    </w:p>
-    <w:p/>
-    <w:p>
-      <w:pPr>
+        <w:rPr>
+          <w:b/>
+          <w:bCs/>
+          <w:color w:val="222226" w:themeColor="text1"/>
+        </w:rPr>
+        <w:t xml:space="preserve"> Jumper! </w:t>
+      </w:r>
+      <w:r>
+        <w:rPr>
+          <w:b/>
+          <w:bCs/>
+          <w:color w:val="222226" w:themeColor="text1"/>
+        </w:rPr>
+        <w:br/>
+      </w:r>
+      <w:proofErr w:type="spellStart"/>
+      <w:r>
+        <w:t>Cosmic</w:t>
+      </w:r>
+      <w:proofErr w:type="spellEnd"/>
+      <w:r>
+        <w:t xml:space="preserve"> Jumper è un gioco </w:t>
+      </w:r>
+      <w:r>
+        <w:t>casual/</w:t>
+      </w:r>
+      <w:proofErr w:type="spellStart"/>
+      <w:r>
+        <w:t>arcade</w:t>
+      </w:r>
+      <w:proofErr w:type="spellEnd"/>
+      <w:r>
+        <w:t xml:space="preserve"> </w:t>
+      </w:r>
+      <w:r>
+        <w:t>per pc, p</w:t>
+      </w:r>
+      <w:r>
+        <w:t>rogettato per essere intuitivo e divertente per giocatori di tutte le età</w:t>
+      </w:r>
+      <w:r>
+        <w:t>,</w:t>
+      </w:r>
+      <w:r>
+        <w:t xml:space="preserve"> vi offre un'esperienza di gioco coinvolgente e avvincente. In questo gioco emozionante, vestirete i panni di un saltatore intraprendente, pronto a superare ogni ostacolo e a raggiungere nuove altezze. </w:t>
+      </w:r>
+      <w:r>
+        <w:br/>
+      </w:r>
+      <w:r>
+        <w:br/>
+      </w:r>
+      <w:r>
         <w:rPr>
           <w:b/>
           <w:bCs/>
         </w:rPr>
-      </w:pPr>
-      <w:r>
-        <w:t>O</w:t>
-      </w:r>
-      <w:r>
-        <w:t>ffre un'esperienza di gioco veloce, ideale per chi cerca divertimento immediato</w:t>
-      </w:r>
-      <w:r>
-        <w:t xml:space="preserve">, non ha voglia di giocare a qualcosa di impegnativo </w:t>
-      </w:r>
-      <w:r>
-        <w:t xml:space="preserve">e desidera superare costantemente i propri record. </w:t>
+        <w:t>Modalità di gioco:</w:t>
+      </w:r>
+      <w:r>
+        <w:t xml:space="preserve"> </w:t>
       </w:r>
     </w:p>
+    <w:p>
+      <w:proofErr w:type="spellStart"/>
+      <w:r>
+        <w:t>Cosmic</w:t>
+      </w:r>
+      <w:proofErr w:type="spellEnd"/>
+      <w:r>
+        <w:t xml:space="preserve"> Jumper vi offre due modalità di gioco entusiasmanti: single player e multiplayer. Nella modalità single player, potrete sfidare voi stessi a superare i vostri record personali, mentre nella modalità multiplayer potrete competere con un amico per vedere chi è il miglior </w:t>
+      </w:r>
+      <w:r>
+        <w:t>giocatore</w:t>
+      </w:r>
+      <w:r>
+        <w:t>! Inserite i vostri nomi e tenete traccia dei punteggi per scoprire chi sarà il vincitor</w:t>
+      </w:r>
+      <w:r>
+        <w:t>e</w:t>
+      </w:r>
+      <w:r>
+        <w:t xml:space="preserve">! </w:t>
+      </w:r>
+    </w:p>
+    <w:p/>
+    <w:p>
+      <w:r>
+        <w:rPr>
+          <w:b/>
+          <w:bCs/>
+        </w:rPr>
+        <w:t>Personalizzazione:</w:t>
+      </w:r>
+      <w:r>
+        <w:t xml:space="preserve"> </w:t>
+      </w:r>
+    </w:p>
+    <w:p>
+      <w:r>
+        <w:t xml:space="preserve">Esplorate il nostro negozio virtuale per personalizzare il vostro </w:t>
+      </w:r>
+      <w:r>
+        <w:t>personaggio</w:t>
+      </w:r>
+      <w:r>
+        <w:t xml:space="preserve"> e l'ambiente di gioco secondo i vostri gusti! Cambiate le </w:t>
+      </w:r>
+      <w:proofErr w:type="spellStart"/>
+      <w:r>
+        <w:t>sprite</w:t>
+      </w:r>
+      <w:proofErr w:type="spellEnd"/>
+      <w:r>
+        <w:t xml:space="preserve"> dei personaggi e le grafiche per creare un'esperienza unica che si adatti perfettamente al vostro stile di gioco. </w:t>
+      </w:r>
+    </w:p>
+    <w:p/>
+    <w:p>
+      <w:r>
+        <w:rPr>
+          <w:b/>
+          <w:bCs/>
+        </w:rPr>
+        <w:t>Coinvolgimento audio:</w:t>
+      </w:r>
+      <w:r>
+        <w:t xml:space="preserve"> </w:t>
+      </w:r>
+    </w:p>
+    <w:p>
+      <w:r>
+        <w:t xml:space="preserve">Per rendere l'esperienza di gioco ancora più coinvolgente, </w:t>
+      </w:r>
+      <w:r>
+        <w:t>sono presenti</w:t>
+      </w:r>
+      <w:r>
+        <w:t xml:space="preserve"> tracce audio dinamiche che vi accompagneranno durante il vostro viaggio. Sentirete l'adrenalina crescere mentre saltate da un livello all'altro, immersi in una colonna sonora che vi farà sentire veri eroi. Siete pronti a mettere alla prova le vostre abilità a superare ogni </w:t>
+      </w:r>
+      <w:r>
+        <w:t>piattaforma</w:t>
+      </w:r>
+      <w:r>
+        <w:t>?</w:t>
+      </w:r>
+    </w:p>
+    <w:p/>
     <w:p/>
     <w:p>
       <w:pPr>
@@ -1411,57 +1513,419 @@
         <w:spacing w:line="360" w:lineRule="auto"/>
       </w:pPr>
       <w:r>
-        <w:t>Illustrare in modo dettagliato tutte le fasi del processo di progettazione UX seguito, specificando gli strumenti metodologici e tecnologici impiegati per ogni fase, le principali criticità riscontrate e come sono state superate.</w:t>
+        <w:t xml:space="preserve">La progettazione della UX si è divisa principalmente in </w:t>
+      </w:r>
+      <w:proofErr w:type="gramStart"/>
+      <w:r>
+        <w:t>6</w:t>
+      </w:r>
+      <w:proofErr w:type="gramEnd"/>
+      <w:r>
+        <w:t xml:space="preserve"> fasi. </w:t>
       </w:r>
     </w:p>
     <w:p>
       <w:pPr>
         <w:spacing w:line="360" w:lineRule="auto"/>
       </w:pPr>
-      <w:r>
-        <w:t xml:space="preserve">Ad esempio: La progettazione del gioco si è svolta in </w:t>
-      </w:r>
-      <w:r>
-        <w:rPr>
-          <w:highlight w:val="yellow"/>
-        </w:rPr>
-        <w:t>XXX</w:t>
-      </w:r>
-      <w:r>
-        <w:t xml:space="preserve"> fasi fondamentali, che </w:t>
-      </w:r>
-      <w:proofErr w:type="gramStart"/>
-      <w:r>
-        <w:t>sono:…</w:t>
-      </w:r>
-      <w:proofErr w:type="gramEnd"/>
-      <w:r>
-        <w:t>.</w:t>
-      </w:r>
     </w:p>
     <w:p>
       <w:pPr>
         <w:spacing w:line="360" w:lineRule="auto"/>
-      </w:pPr>
+        <w:rPr>
+          <w:b/>
+          <w:bCs/>
+        </w:rPr>
+      </w:pPr>
+      <w:r>
+        <w:t xml:space="preserve">1) </w:t>
+      </w:r>
+      <w:r>
+        <w:rPr>
+          <w:b/>
+          <w:bCs/>
+        </w:rPr>
+        <w:t xml:space="preserve">Idea iniziale: </w:t>
+      </w:r>
     </w:p>
     <w:p>
       <w:pPr>
         <w:spacing w:line="360" w:lineRule="auto"/>
       </w:pPr>
       <w:r>
-        <w:t xml:space="preserve">Descrivere la UX che si è voluta realizzare (a titolo di esempio si può descrivere i vari momenti di interazione utente-gioco e gli elementi che la qualificano, come le tipologie e i paradigmi di interazione) e quali sono i principali elementi che caratterizzano la UX del </w:t>
-      </w:r>
-      <w:r>
-        <w:rPr>
-          <w:highlight w:val="yellow"/>
-        </w:rPr>
-        <w:t>gioco sviluppato</w:t>
-      </w:r>
-      <w:r>
-        <w:t>.</w:t>
+        <w:t xml:space="preserve">Tutto è iniziato </w:t>
+      </w:r>
+      <w:r>
+        <w:t>pensando ad un’idea che mi interessasse</w:t>
+      </w:r>
+      <w:r>
+        <w:t xml:space="preserve">, un concetto di gioco che potesse essere davvero divertente e coinvolgente per i giocatori di tutte le età. </w:t>
+      </w:r>
+      <w:r>
+        <w:t xml:space="preserve">Il gioco anche se non ha un fine ben delineata, ha lo scopo di intrattenere il giocatore, cercando di coinvolgerlo nell’intera sessione, dato che più si va avanti con il gameplay e più diventa </w:t>
+      </w:r>
+      <w:proofErr w:type="gramStart"/>
+      <w:r>
+        <w:t>difficile, quindi</w:t>
+      </w:r>
+      <w:proofErr w:type="gramEnd"/>
+      <w:r>
+        <w:t xml:space="preserve"> ogni volta superare il proprio record diventa una sfida.</w:t>
       </w:r>
     </w:p>
     <w:p>
+      <w:pPr>
+        <w:spacing w:line="360" w:lineRule="auto"/>
+      </w:pPr>
+    </w:p>
+    <w:p>
+      <w:pPr>
+        <w:spacing w:line="360" w:lineRule="auto"/>
+        <w:rPr>
+          <w:b/>
+          <w:bCs/>
+        </w:rPr>
+      </w:pPr>
+      <w:r>
+        <w:t xml:space="preserve">2) </w:t>
+      </w:r>
+      <w:r>
+        <w:rPr>
+          <w:b/>
+          <w:bCs/>
+        </w:rPr>
+        <w:t xml:space="preserve">Ricerca e analisi: </w:t>
+      </w:r>
+    </w:p>
+    <w:p>
+      <w:pPr>
+        <w:spacing w:line="360" w:lineRule="auto"/>
+      </w:pPr>
+      <w:r>
+        <w:t>Dopo aver definito l'idea di base, ho trascorso del tempo immerso nella ricerca di mercato. Ho studiato i giochi esistenti nel genere dei casual</w:t>
+      </w:r>
+      <w:r>
+        <w:t>/</w:t>
+      </w:r>
+      <w:proofErr w:type="spellStart"/>
+      <w:r>
+        <w:t>arcade</w:t>
+      </w:r>
+      <w:proofErr w:type="spellEnd"/>
+      <w:r>
+        <w:t xml:space="preserve">, analizzando le tendenze e cercando spazi </w:t>
+      </w:r>
+      <w:r>
+        <w:lastRenderedPageBreak/>
+        <w:t xml:space="preserve">vuoti o opportunità </w:t>
+      </w:r>
+      <w:r>
+        <w:t xml:space="preserve">per </w:t>
+      </w:r>
+      <w:r>
+        <w:t xml:space="preserve">il mio </w:t>
+      </w:r>
+      <w:r>
+        <w:t>gioco</w:t>
+      </w:r>
+      <w:r>
+        <w:t xml:space="preserve">. </w:t>
+      </w:r>
+      <w:r>
+        <w:br/>
+      </w:r>
+      <w:r>
+        <w:br/>
+      </w:r>
+      <w:r>
+        <w:rPr>
+          <w:noProof/>
+        </w:rPr>
+        <w:drawing>
+          <wp:anchor distT="0" distB="0" distL="114300" distR="114300" simplePos="0" relativeHeight="251664384" behindDoc="0" locked="0" layoutInCell="1" allowOverlap="1" wp14:anchorId="7EF86DF1" wp14:editId="772E5196">
+            <wp:simplePos x="0" y="0"/>
+            <wp:positionH relativeFrom="margin">
+              <wp:posOffset>4209415</wp:posOffset>
+            </wp:positionH>
+            <wp:positionV relativeFrom="margin">
+              <wp:posOffset>598032</wp:posOffset>
+            </wp:positionV>
+            <wp:extent cx="1883410" cy="2742565"/>
+            <wp:effectExtent l="0" t="0" r="0" b="635"/>
+            <wp:wrapSquare wrapText="bothSides"/>
+            <wp:docPr id="1563477727" name="Immagine 1" descr="Immagine che contiene testo, lavagna, disegno, schizzo&#10;&#10;Descrizione generata automaticamente"/>
+            <wp:cNvGraphicFramePr>
+              <a:graphicFrameLocks xmlns:a="http://schemas.openxmlformats.org/drawingml/2006/main" noChangeAspect="1"/>
+            </wp:cNvGraphicFramePr>
+            <a:graphic xmlns:a="http://schemas.openxmlformats.org/drawingml/2006/main">
+              <a:graphicData uri="http://schemas.openxmlformats.org/drawingml/2006/picture">
+                <pic:pic xmlns:pic="http://schemas.openxmlformats.org/drawingml/2006/picture">
+                  <pic:nvPicPr>
+                    <pic:cNvPr id="1924879524" name="Immagine 1" descr="Immagine che contiene testo, lavagna, disegno, schizzo&#10;&#10;Descrizione generata automaticamente"/>
+                    <pic:cNvPicPr/>
+                  </pic:nvPicPr>
+                  <pic:blipFill>
+                    <a:blip r:embed="rId9" cstate="print">
+                      <a:extLst>
+                        <a:ext uri="{28A0092B-C50C-407E-A947-70E740481C1C}">
+                          <a14:useLocalDpi xmlns:a14="http://schemas.microsoft.com/office/drawing/2010/main" val="0"/>
+                        </a:ext>
+                      </a:extLst>
+                    </a:blip>
+                    <a:stretch>
+                      <a:fillRect/>
+                    </a:stretch>
+                  </pic:blipFill>
+                  <pic:spPr>
+                    <a:xfrm>
+                      <a:off x="0" y="0"/>
+                      <a:ext cx="1883410" cy="2742565"/>
+                    </a:xfrm>
+                    <a:prstGeom prst="rect">
+                      <a:avLst/>
+                    </a:prstGeom>
+                  </pic:spPr>
+                </pic:pic>
+              </a:graphicData>
+            </a:graphic>
+            <wp14:sizeRelH relativeFrom="margin">
+              <wp14:pctWidth>0</wp14:pctWidth>
+            </wp14:sizeRelH>
+            <wp14:sizeRelV relativeFrom="margin">
+              <wp14:pctHeight>0</wp14:pctHeight>
+            </wp14:sizeRelV>
+          </wp:anchor>
+        </w:drawing>
+      </w:r>
+      <w:r>
+        <w:t xml:space="preserve">3) </w:t>
+      </w:r>
+      <w:r>
+        <w:rPr>
+          <w:b/>
+          <w:bCs/>
+        </w:rPr>
+        <w:t>Sviluppo del concept:</w:t>
+      </w:r>
+      <w:r>
+        <w:t xml:space="preserve"> </w:t>
+      </w:r>
+    </w:p>
+    <w:p>
+      <w:pPr>
+        <w:spacing w:line="360" w:lineRule="auto"/>
+      </w:pPr>
+      <w:r>
+        <w:t xml:space="preserve">Ho iniziato a mettere insieme il concept del gioco, delineando le meccaniche di base e il suo aspetto visivo. Volevo che il gioco trasmettesse un senso di avventura </w:t>
+      </w:r>
+      <w:proofErr w:type="gramStart"/>
+      <w:r>
+        <w:t>e</w:t>
+      </w:r>
+      <w:proofErr w:type="gramEnd"/>
+      <w:r>
+        <w:t xml:space="preserve"> esplorazione, ma che fosse anche semplice da comprendere e giocare. </w:t>
+      </w:r>
+      <w:r>
+        <w:t xml:space="preserve">Ho preso un foglio di carta e ho iniziato a disegnare la UI e qualche </w:t>
+      </w:r>
+      <w:proofErr w:type="spellStart"/>
+      <w:r>
+        <w:t>sprite</w:t>
+      </w:r>
+      <w:proofErr w:type="spellEnd"/>
+      <w:r>
+        <w:t xml:space="preserve"> di base per il gioco. (Come si può notare non tutto rispecchia il risultato finale, perché appunto delle modifiche sono state fatte in una fase successiva)</w:t>
+      </w:r>
+    </w:p>
+    <w:p>
+      <w:pPr>
+        <w:spacing w:line="360" w:lineRule="auto"/>
+      </w:pPr>
+    </w:p>
+    <w:p>
+      <w:pPr>
+        <w:spacing w:line="360" w:lineRule="auto"/>
+      </w:pPr>
+    </w:p>
+    <w:p>
+      <w:pPr>
+        <w:spacing w:line="360" w:lineRule="auto"/>
+        <w:rPr>
+          <w:b/>
+          <w:bCs/>
+        </w:rPr>
+      </w:pPr>
+      <w:r>
+        <w:t xml:space="preserve">4) </w:t>
+      </w:r>
+      <w:r>
+        <w:rPr>
+          <w:b/>
+          <w:bCs/>
+        </w:rPr>
+        <w:t xml:space="preserve">Progettazione e sviluppo: </w:t>
+      </w:r>
+    </w:p>
+    <w:p>
+      <w:pPr>
+        <w:spacing w:line="360" w:lineRule="auto"/>
+      </w:pPr>
+      <w:r>
+        <w:t xml:space="preserve">Questa è stata la fase più intensa e gratificante del processo. Ho lavorato per creare tutti gli aspetti del gioco, dal design dei personaggi e dei livelli alla scrittura del codice che avrebbe reso tutto funzionante. Ho cercato di mantenere un equilibrio tra sfida e divertimento, assicurandomi che il gioco fosse accessibile a tutti. </w:t>
+      </w:r>
+      <w:r>
+        <w:t xml:space="preserve">Il motore grafico </w:t>
+      </w:r>
+      <w:proofErr w:type="spellStart"/>
+      <w:r>
+        <w:t>Unity</w:t>
+      </w:r>
+      <w:proofErr w:type="spellEnd"/>
+      <w:r>
+        <w:t xml:space="preserve"> è servito per la realizzazione della UI, C# è stato il codice che ho utilizzato per sviluppare il gioco. Sono stati inseriti nel gioco pulsanti e altri componenti che hanno permesso una realizzazione completa della GUI. Ho adoperato anche GIT per il controllo versione, in modo che in caso ci fossero stati problemi sarei potuto tranquillamente tornare ad una versione </w:t>
+      </w:r>
+      <w:proofErr w:type="spellStart"/>
+      <w:r>
+        <w:t>predente</w:t>
+      </w:r>
+      <w:proofErr w:type="spellEnd"/>
+      <w:r>
+        <w:t xml:space="preserve">, e mi è servito inoltre come backup delle risorse (anche tesina, </w:t>
+      </w:r>
+      <w:proofErr w:type="spellStart"/>
+      <w:r>
+        <w:t>gdd</w:t>
+      </w:r>
+      <w:proofErr w:type="spellEnd"/>
+      <w:r>
+        <w:t xml:space="preserve">, </w:t>
+      </w:r>
+      <w:proofErr w:type="spellStart"/>
+      <w:r>
+        <w:t>powerpoint</w:t>
+      </w:r>
+      <w:proofErr w:type="spellEnd"/>
+      <w:r>
+        <w:t xml:space="preserve"> sono stati </w:t>
+      </w:r>
+      <w:proofErr w:type="spellStart"/>
+      <w:r>
+        <w:t>pushati</w:t>
+      </w:r>
+      <w:proofErr w:type="spellEnd"/>
+      <w:r>
+        <w:t xml:space="preserve"> </w:t>
+      </w:r>
+      <w:proofErr w:type="gramStart"/>
+      <w:r>
+        <w:t>nella repository</w:t>
+      </w:r>
+      <w:proofErr w:type="gramEnd"/>
+      <w:r>
+        <w:t xml:space="preserve">). Per la parte di realizzazione di componenti invece ho utilizzato Photoshop per modificare a piacimento icone o grafiche, mentre ho usato illustrator per creare da zero icone e altre </w:t>
+      </w:r>
+      <w:proofErr w:type="spellStart"/>
+      <w:r>
+        <w:t>sprite</w:t>
+      </w:r>
+      <w:proofErr w:type="spellEnd"/>
+      <w:r>
+        <w:t>.</w:t>
+      </w:r>
+    </w:p>
+    <w:p>
+      <w:pPr>
+        <w:spacing w:line="360" w:lineRule="auto"/>
+      </w:pPr>
+    </w:p>
+    <w:p>
+      <w:pPr>
+        <w:spacing w:line="360" w:lineRule="auto"/>
+        <w:rPr>
+          <w:b/>
+          <w:bCs/>
+        </w:rPr>
+      </w:pPr>
+      <w:r>
+        <w:t xml:space="preserve">5) </w:t>
+      </w:r>
+      <w:r>
+        <w:rPr>
+          <w:b/>
+          <w:bCs/>
+        </w:rPr>
+        <w:t xml:space="preserve">Test e iterazione: </w:t>
+      </w:r>
+    </w:p>
+    <w:p>
+      <w:pPr>
+        <w:spacing w:line="360" w:lineRule="auto"/>
+      </w:pPr>
+      <w:r>
+        <w:t xml:space="preserve">Una volta completata la versione iniziale del gioco, ho coinvolto amici, familiari e altri giocatori beta per testare il gioco e fornire </w:t>
+      </w:r>
+      <w:proofErr w:type="gramStart"/>
+      <w:r>
+        <w:t>feedback</w:t>
+      </w:r>
+      <w:proofErr w:type="gramEnd"/>
+      <w:r>
+        <w:t xml:space="preserve">. </w:t>
+      </w:r>
+      <w:r>
+        <w:t xml:space="preserve">Fortunatamente già la prima versione è risultata abbastanza stabile, ma a livello di gameplay troppo difficile, i giocatori difficilmente riuscivano a superare la soglia dei </w:t>
+      </w:r>
+      <w:proofErr w:type="gramStart"/>
+      <w:r>
+        <w:t>100</w:t>
+      </w:r>
+      <w:proofErr w:type="gramEnd"/>
+      <w:r>
+        <w:t xml:space="preserve"> punti. Ho quindi ricalibrato la difficolta agendo sui parametri che si occupano dello </w:t>
+      </w:r>
+      <w:proofErr w:type="spellStart"/>
+      <w:r>
+        <w:t>spawn</w:t>
+      </w:r>
+      <w:proofErr w:type="spellEnd"/>
+      <w:r>
+        <w:t xml:space="preserve"> random delle piattaforme.</w:t>
+      </w:r>
+    </w:p>
+    <w:p>
+      <w:pPr>
+        <w:spacing w:line="360" w:lineRule="auto"/>
+      </w:pPr>
+    </w:p>
+    <w:p>
+      <w:pPr>
+        <w:spacing w:line="360" w:lineRule="auto"/>
+      </w:pPr>
+      <w:r>
+        <w:t xml:space="preserve">6) </w:t>
+      </w:r>
+      <w:r>
+        <w:rPr>
+          <w:b/>
+          <w:bCs/>
+        </w:rPr>
+        <w:t>Aggiunta di funzionalità extra:</w:t>
+      </w:r>
+      <w:r>
+        <w:t xml:space="preserve"> </w:t>
+      </w:r>
+    </w:p>
+    <w:p>
+      <w:pPr>
+        <w:spacing w:line="360" w:lineRule="auto"/>
+      </w:pPr>
+      <w:r>
+        <w:t>Inizialmente il gioco era nato senza la difficoltà delle piattaforme friabili (che si rompono saltandoci) e senza la modalità multiplayer. Quindi in una seconda fase sono andato ad aggiungere queste nuove features.</w:t>
+      </w:r>
+      <w:r>
+        <w:t xml:space="preserve"> </w:t>
+      </w:r>
       <w:r>
         <w:br w:type="page"/>
       </w:r>
@@ -1565,7 +2029,7 @@
                     <pic:cNvPicPr/>
                   </pic:nvPicPr>
                   <pic:blipFill>
-                    <a:blip r:embed="rId9" cstate="print">
+                    <a:blip r:embed="rId10" cstate="print">
                       <a:extLst>
                         <a:ext uri="{28A0092B-C50C-407E-A947-70E740481C1C}">
                           <a14:useLocalDpi xmlns:a14="http://schemas.microsoft.com/office/drawing/2010/main" val="0"/>
@@ -1619,7 +2083,7 @@
                     <pic:cNvPicPr/>
                   </pic:nvPicPr>
                   <pic:blipFill>
-                    <a:blip r:embed="rId10" cstate="print">
+                    <a:blip r:embed="rId11" cstate="print">
                       <a:extLst>
                         <a:ext uri="{28A0092B-C50C-407E-A947-70E740481C1C}">
                           <a14:useLocalDpi xmlns:a14="http://schemas.microsoft.com/office/drawing/2010/main" val="0"/>
@@ -1673,7 +2137,7 @@
                     <pic:cNvPicPr/>
                   </pic:nvPicPr>
                   <pic:blipFill>
-                    <a:blip r:embed="rId11" cstate="print">
+                    <a:blip r:embed="rId12" cstate="print">
                       <a:extLst>
                         <a:ext uri="{28A0092B-C50C-407E-A947-70E740481C1C}">
                           <a14:useLocalDpi xmlns:a14="http://schemas.microsoft.com/office/drawing/2010/main" val="0"/>
@@ -1727,7 +2191,7 @@
                     <pic:cNvPicPr/>
                   </pic:nvPicPr>
                   <pic:blipFill>
-                    <a:blip r:embed="rId12" cstate="print">
+                    <a:blip r:embed="rId13" cstate="print">
                       <a:extLst>
                         <a:ext uri="{28A0092B-C50C-407E-A947-70E740481C1C}">
                           <a14:useLocalDpi xmlns:a14="http://schemas.microsoft.com/office/drawing/2010/main" val="0"/>
@@ -1786,7 +2250,7 @@
                     <pic:cNvPicPr/>
                   </pic:nvPicPr>
                   <pic:blipFill>
-                    <a:blip r:embed="rId13" cstate="print">
+                    <a:blip r:embed="rId14" cstate="print">
                       <a:extLst>
                         <a:ext uri="{28A0092B-C50C-407E-A947-70E740481C1C}">
                           <a14:useLocalDpi xmlns:a14="http://schemas.microsoft.com/office/drawing/2010/main" val="0"/>
@@ -1842,7 +2306,61 @@
       </w:pPr>
       <w:bookmarkStart w:id="3" w:name="_Toc138068631"/>
       <w:r>
+        <w:rPr>
+          <w:noProof/>
+        </w:rPr>
         <w:lastRenderedPageBreak/>
+        <w:drawing>
+          <wp:anchor distT="0" distB="0" distL="114300" distR="114300" simplePos="0" relativeHeight="251666432" behindDoc="0" locked="0" layoutInCell="1" allowOverlap="1" wp14:anchorId="30348005" wp14:editId="3D77E7AB">
+            <wp:simplePos x="0" y="0"/>
+            <wp:positionH relativeFrom="margin">
+              <wp:posOffset>3679634</wp:posOffset>
+            </wp:positionH>
+            <wp:positionV relativeFrom="margin">
+              <wp:posOffset>393983</wp:posOffset>
+            </wp:positionV>
+            <wp:extent cx="2350671" cy="3422351"/>
+            <wp:effectExtent l="0" t="0" r="0" b="0"/>
+            <wp:wrapSquare wrapText="bothSides"/>
+            <wp:docPr id="508949128" name="Immagine 1" descr="Immagine che contiene testo, lavagna, disegno, schizzo&#10;&#10;Descrizione generata automaticamente"/>
+            <wp:cNvGraphicFramePr>
+              <a:graphicFrameLocks xmlns:a="http://schemas.openxmlformats.org/drawingml/2006/main" noChangeAspect="1"/>
+            </wp:cNvGraphicFramePr>
+            <a:graphic xmlns:a="http://schemas.openxmlformats.org/drawingml/2006/main">
+              <a:graphicData uri="http://schemas.openxmlformats.org/drawingml/2006/picture">
+                <pic:pic xmlns:pic="http://schemas.openxmlformats.org/drawingml/2006/picture">
+                  <pic:nvPicPr>
+                    <pic:cNvPr id="1924879524" name="Immagine 1" descr="Immagine che contiene testo, lavagna, disegno, schizzo&#10;&#10;Descrizione generata automaticamente"/>
+                    <pic:cNvPicPr/>
+                  </pic:nvPicPr>
+                  <pic:blipFill>
+                    <a:blip r:embed="rId14" cstate="print">
+                      <a:extLst>
+                        <a:ext uri="{28A0092B-C50C-407E-A947-70E740481C1C}">
+                          <a14:useLocalDpi xmlns:a14="http://schemas.microsoft.com/office/drawing/2010/main" val="0"/>
+                        </a:ext>
+                      </a:extLst>
+                    </a:blip>
+                    <a:stretch>
+                      <a:fillRect/>
+                    </a:stretch>
+                  </pic:blipFill>
+                  <pic:spPr>
+                    <a:xfrm>
+                      <a:off x="0" y="0"/>
+                      <a:ext cx="2350671" cy="3422351"/>
+                    </a:xfrm>
+                    <a:prstGeom prst="rect">
+                      <a:avLst/>
+                    </a:prstGeom>
+                  </pic:spPr>
+                </pic:pic>
+              </a:graphicData>
+            </a:graphic>
+          </wp:anchor>
+        </w:drawing>
+      </w:r>
+      <w:r>
         <w:t>ELABORATI GRAFICI</w:t>
       </w:r>
       <w:bookmarkEnd w:id="3"/>
@@ -1855,8 +2373,896 @@
         <w:spacing w:line="360" w:lineRule="auto"/>
       </w:pPr>
       <w:r>
-        <w:t>Riportare se necessario tutti gli elaborati grafici, schemi, diagrammi, ecc. realizzati per lo sviluppo del gioco.</w:t>
-      </w:r>
+        <w:rPr>
+          <w:noProof/>
+        </w:rPr>
+        <mc:AlternateContent>
+          <mc:Choice Requires="wps">
+            <w:drawing>
+              <wp:anchor distT="0" distB="0" distL="114300" distR="114300" simplePos="0" relativeHeight="251681792" behindDoc="0" locked="0" layoutInCell="1" allowOverlap="1" wp14:anchorId="0107EB6C" wp14:editId="4DD48D12">
+                <wp:simplePos x="0" y="0"/>
+                <wp:positionH relativeFrom="column">
+                  <wp:posOffset>1528490</wp:posOffset>
+                </wp:positionH>
+                <wp:positionV relativeFrom="paragraph">
+                  <wp:posOffset>2168571</wp:posOffset>
+                </wp:positionV>
+                <wp:extent cx="263525" cy="2697739"/>
+                <wp:effectExtent l="14923" t="10477" r="18097" b="5398"/>
+                <wp:wrapNone/>
+                <wp:docPr id="192086673" name="Parentesi quadra aperta 3"/>
+                <wp:cNvGraphicFramePr/>
+                <a:graphic xmlns:a="http://schemas.openxmlformats.org/drawingml/2006/main">
+                  <a:graphicData uri="http://schemas.microsoft.com/office/word/2010/wordprocessingShape">
+                    <wps:wsp>
+                      <wps:cNvSpPr/>
+                      <wps:spPr>
+                        <a:xfrm rot="5400000">
+                          <a:off x="0" y="0"/>
+                          <a:ext cx="263525" cy="2697739"/>
+                        </a:xfrm>
+                        <a:prstGeom prst="leftBracket">
+                          <a:avLst/>
+                        </a:prstGeom>
+                        <a:ln w="28575"/>
+                      </wps:spPr>
+                      <wps:style>
+                        <a:lnRef idx="1">
+                          <a:schemeClr val="accent1"/>
+                        </a:lnRef>
+                        <a:fillRef idx="0">
+                          <a:schemeClr val="accent1"/>
+                        </a:fillRef>
+                        <a:effectRef idx="0">
+                          <a:schemeClr val="accent1"/>
+                        </a:effectRef>
+                        <a:fontRef idx="minor">
+                          <a:schemeClr val="tx1"/>
+                        </a:fontRef>
+                      </wps:style>
+                      <wps:bodyPr rot="0" spcFirstLastPara="0" vertOverflow="overflow" horzOverflow="overflow" vert="horz" wrap="square" lIns="91440" tIns="45720" rIns="91440" bIns="45720" numCol="1" spcCol="0" rtlCol="0" fromWordArt="0" anchor="ctr" anchorCtr="0" forceAA="0" compatLnSpc="1">
+                        <a:prstTxWarp prst="textNoShape">
+                          <a:avLst/>
+                        </a:prstTxWarp>
+                        <a:noAutofit/>
+                      </wps:bodyPr>
+                    </wps:wsp>
+                  </a:graphicData>
+                </a:graphic>
+                <wp14:sizeRelH relativeFrom="margin">
+                  <wp14:pctWidth>0</wp14:pctWidth>
+                </wp14:sizeRelH>
+                <wp14:sizeRelV relativeFrom="margin">
+                  <wp14:pctHeight>0</wp14:pctHeight>
+                </wp14:sizeRelV>
+              </wp:anchor>
+            </w:drawing>
+          </mc:Choice>
+          <mc:Fallback>
+            <w:pict>
+              <v:shapetype w14:anchorId="56E48A34" id="_x0000_t85" coordsize="21600,21600" o:spt="85" adj="1800" path="m21600,qx0@0l0@1qy21600,21600e" filled="f">
+                <v:formulas>
+                  <v:f eqn="val #0"/>
+                  <v:f eqn="sum 21600 0 #0"/>
+                  <v:f eqn="prod #0 9598 32768"/>
+                  <v:f eqn="sum 21600 0 @2"/>
+                </v:formulas>
+                <v:path arrowok="t" gradientshapeok="t" o:connecttype="custom" o:connectlocs="21600,0;0,10800;21600,21600" textboxrect="6326,@2,21600,@3"/>
+                <v:handles>
+                  <v:h position="topLeft,#0" yrange="0,10800"/>
+                </v:handles>
+              </v:shapetype>
+              <v:shape id="Parentesi quadra aperta 3" o:spid="_x0000_s1026" type="#_x0000_t85" style="position:absolute;margin-left:120.35pt;margin-top:170.75pt;width:20.75pt;height:212.4pt;rotation:90;z-index:251681792;visibility:visible;mso-wrap-style:square;mso-width-percent:0;mso-height-percent:0;mso-wrap-distance-left:9pt;mso-wrap-distance-top:0;mso-wrap-distance-right:9pt;mso-wrap-distance-bottom:0;mso-position-horizontal:absolute;mso-position-horizontal-relative:text;mso-position-vertical:absolute;mso-position-vertical-relative:text;mso-width-percent:0;mso-height-percent:0;mso-width-relative:margin;mso-height-relative:margin;v-text-anchor:middle" o:gfxdata="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" adj="176" strokecolor="#4472c4 [3204]" strokeweight="2.25pt">
+                <v:stroke joinstyle="miter"/>
+              </v:shape>
+            </w:pict>
+          </mc:Fallback>
+        </mc:AlternateContent>
+      </w:r>
+      <w:r>
+        <w:t>Per la realizzazione del prototipo sono partito dalla bozza disegnata su carta, creando innanzitutto le 4 interfacce principali. Una volta costruita la UI, ho realizzato questo semplice diagramma di flusso (modellato qui sotto) che indica come sono collegate le schermate. Il gioco è abbastanza semplice e dalla home page si può decidere se iniziare il gameplay oppure visualizzare lo shop. Una volta entrati nello shop si deve tornare all’inizio dell’applicazione. Proseguendo invece per il gameplay si arriva alla schermata finale dei punteggi, dove è possibile ritornare alla home per iniziare una nuova partita.</w:t>
+      </w:r>
+    </w:p>
+    <w:p>
+      <w:pPr>
+        <w:spacing w:line="360" w:lineRule="auto"/>
+      </w:pPr>
+    </w:p>
+    <w:p>
+      <w:pPr>
+        <w:spacing w:line="360" w:lineRule="auto"/>
+      </w:pPr>
+      <w:r>
+        <w:rPr>
+          <w:noProof/>
+        </w:rPr>
+        <mc:AlternateContent>
+          <mc:Choice Requires="wps">
+            <w:drawing>
+              <wp:anchor distT="0" distB="0" distL="114300" distR="114300" simplePos="0" relativeHeight="251682816" behindDoc="0" locked="0" layoutInCell="1" allowOverlap="1" wp14:anchorId="61411B60" wp14:editId="56C81BE3">
+                <wp:simplePos x="0" y="0"/>
+                <wp:positionH relativeFrom="column">
+                  <wp:posOffset>303354</wp:posOffset>
+                </wp:positionH>
+                <wp:positionV relativeFrom="paragraph">
+                  <wp:posOffset>41291</wp:posOffset>
+                </wp:positionV>
+                <wp:extent cx="45719" cy="293989"/>
+                <wp:effectExtent l="50800" t="0" r="43815" b="36830"/>
+                <wp:wrapNone/>
+                <wp:docPr id="488645972" name="Connettore 2 4"/>
+                <wp:cNvGraphicFramePr/>
+                <a:graphic xmlns:a="http://schemas.openxmlformats.org/drawingml/2006/main">
+                  <a:graphicData uri="http://schemas.microsoft.com/office/word/2010/wordprocessingShape">
+                    <wps:wsp>
+                      <wps:cNvCnPr/>
+                      <wps:spPr>
+                        <a:xfrm flipH="1">
+                          <a:off x="0" y="0"/>
+                          <a:ext cx="45719" cy="293989"/>
+                        </a:xfrm>
+                        <a:prstGeom prst="straightConnector1">
+                          <a:avLst/>
+                        </a:prstGeom>
+                        <a:ln>
+                          <a:tailEnd type="triangle"/>
+                        </a:ln>
+                      </wps:spPr>
+                      <wps:style>
+                        <a:lnRef idx="1">
+                          <a:schemeClr val="accent1"/>
+                        </a:lnRef>
+                        <a:fillRef idx="0">
+                          <a:schemeClr val="accent1"/>
+                        </a:fillRef>
+                        <a:effectRef idx="0">
+                          <a:schemeClr val="accent1"/>
+                        </a:effectRef>
+                        <a:fontRef idx="minor">
+                          <a:schemeClr val="tx1"/>
+                        </a:fontRef>
+                      </wps:style>
+                      <wps:bodyPr/>
+                    </wps:wsp>
+                  </a:graphicData>
+                </a:graphic>
+                <wp14:sizeRelH relativeFrom="margin">
+                  <wp14:pctWidth>0</wp14:pctWidth>
+                </wp14:sizeRelH>
+                <wp14:sizeRelV relativeFrom="margin">
+                  <wp14:pctHeight>0</wp14:pctHeight>
+                </wp14:sizeRelV>
+              </wp:anchor>
+            </w:drawing>
+          </mc:Choice>
+          <mc:Fallback>
+            <w:pict>
+              <v:shapetype w14:anchorId="028C1D0D" id="_x0000_t32" coordsize="21600,21600" o:spt="32" o:oned="t" path="m,l21600,21600e" filled="f">
+                <v:path arrowok="t" fillok="f" o:connecttype="none"/>
+                <o:lock v:ext="edit" shapetype="t"/>
+              </v:shapetype>
+              <v:shape id="Connettore 2 4" o:spid="_x0000_s1026" type="#_x0000_t32" style="position:absolute;margin-left:23.9pt;margin-top:3.25pt;width:3.6pt;height:23.15pt;flip:x;z-index:251682816;visibility:visible;mso-wrap-style:square;mso-width-percent:0;mso-height-percent:0;mso-wrap-distance-left:9pt;mso-wrap-distance-top:0;mso-wrap-distance-right:9pt;mso-wrap-distance-bottom:0;mso-position-horizontal:absolute;mso-position-horizontal-relative:text;mso-position-vertical:absolute;mso-position-vertical-relative:text;mso-width-percent:0;mso-height-percent:0;mso-width-relative:margin;mso-height-relative:margin" o:gfxdata="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" strokecolor="#4472c4 [3204]" strokeweight=".5pt">
+                <v:stroke endarrow="block" joinstyle="miter"/>
+              </v:shape>
+            </w:pict>
+          </mc:Fallback>
+        </mc:AlternateContent>
+      </w:r>
+      <w:r>
+        <w:t>.</w:t>
+      </w:r>
+    </w:p>
+    <w:p>
+      <w:pPr>
+        <w:spacing w:line="360" w:lineRule="auto"/>
+      </w:pPr>
+      <w:r>
+        <w:rPr>
+          <w:noProof/>
+        </w:rPr>
+        <mc:AlternateContent>
+          <mc:Choice Requires="wps">
+            <w:drawing>
+              <wp:anchor distT="0" distB="0" distL="114300" distR="114300" simplePos="0" relativeHeight="251680768" behindDoc="0" locked="0" layoutInCell="1" allowOverlap="1" wp14:anchorId="1CFF732B" wp14:editId="688C3EB8">
+                <wp:simplePos x="0" y="0"/>
+                <wp:positionH relativeFrom="column">
+                  <wp:posOffset>1954530</wp:posOffset>
+                </wp:positionH>
+                <wp:positionV relativeFrom="paragraph">
+                  <wp:posOffset>222250</wp:posOffset>
+                </wp:positionV>
+                <wp:extent cx="377825" cy="45085"/>
+                <wp:effectExtent l="12700" t="63500" r="0" b="43815"/>
+                <wp:wrapNone/>
+                <wp:docPr id="1349098845" name="Connettore 2 2"/>
+                <wp:cNvGraphicFramePr/>
+                <a:graphic xmlns:a="http://schemas.openxmlformats.org/drawingml/2006/main">
+                  <a:graphicData uri="http://schemas.microsoft.com/office/word/2010/wordprocessingShape">
+                    <wps:wsp>
+                      <wps:cNvCnPr/>
+                      <wps:spPr>
+                        <a:xfrm flipV="1">
+                          <a:off x="0" y="0"/>
+                          <a:ext cx="377825" cy="45085"/>
+                        </a:xfrm>
+                        <a:prstGeom prst="straightConnector1">
+                          <a:avLst/>
+                        </a:prstGeom>
+                        <a:ln w="25400">
+                          <a:prstDash val="solid"/>
+                          <a:tailEnd type="triangle"/>
+                        </a:ln>
+                      </wps:spPr>
+                      <wps:style>
+                        <a:lnRef idx="1">
+                          <a:schemeClr val="accent1"/>
+                        </a:lnRef>
+                        <a:fillRef idx="0">
+                          <a:schemeClr val="accent1"/>
+                        </a:fillRef>
+                        <a:effectRef idx="0">
+                          <a:schemeClr val="accent1"/>
+                        </a:effectRef>
+                        <a:fontRef idx="minor">
+                          <a:schemeClr val="tx1"/>
+                        </a:fontRef>
+                      </wps:style>
+                      <wps:bodyPr/>
+                    </wps:wsp>
+                  </a:graphicData>
+                </a:graphic>
+                <wp14:sizeRelH relativeFrom="margin">
+                  <wp14:pctWidth>0</wp14:pctWidth>
+                </wp14:sizeRelH>
+                <wp14:sizeRelV relativeFrom="margin">
+                  <wp14:pctHeight>0</wp14:pctHeight>
+                </wp14:sizeRelV>
+              </wp:anchor>
+            </w:drawing>
+          </mc:Choice>
+          <mc:Fallback>
+            <w:pict>
+              <v:shape w14:anchorId="2670AA54" id="Connettore 2 2" o:spid="_x0000_s1026" type="#_x0000_t32" style="position:absolute;margin-left:153.9pt;margin-top:17.5pt;width:29.75pt;height:3.55pt;flip:y;z-index:251680768;visibility:visible;mso-wrap-style:square;mso-width-percent:0;mso-height-percent:0;mso-wrap-distance-left:9pt;mso-wrap-distance-top:0;mso-wrap-distance-right:9pt;mso-wrap-distance-bottom:0;mso-position-horizontal:absolute;mso-position-horizontal-relative:text;mso-position-vertical:absolute;mso-position-vertical-relative:text;mso-width-percent:0;mso-height-percent:0;mso-width-relative:margin;mso-height-relative:margin" o:gfxdata="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" strokecolor="#4472c4 [3204]" strokeweight="2pt">
+                <v:stroke endarrow="block" joinstyle="miter"/>
+              </v:shape>
+            </w:pict>
+          </mc:Fallback>
+        </mc:AlternateContent>
+      </w:r>
+      <w:r>
+        <w:rPr>
+          <w:noProof/>
+        </w:rPr>
+        <mc:AlternateContent>
+          <mc:Choice Requires="wps">
+            <w:drawing>
+              <wp:anchor distT="0" distB="0" distL="114300" distR="114300" simplePos="0" relativeHeight="251669504" behindDoc="0" locked="0" layoutInCell="1" allowOverlap="1" wp14:anchorId="77FCC02C" wp14:editId="6B50779F">
+                <wp:simplePos x="0" y="0"/>
+                <wp:positionH relativeFrom="column">
+                  <wp:posOffset>1008380</wp:posOffset>
+                </wp:positionH>
+                <wp:positionV relativeFrom="paragraph">
+                  <wp:posOffset>89061</wp:posOffset>
+                </wp:positionV>
+                <wp:extent cx="947450" cy="308472"/>
+                <wp:effectExtent l="0" t="0" r="17780" b="9525"/>
+                <wp:wrapNone/>
+                <wp:docPr id="505671687" name="Rettangolo 1"/>
+                <wp:cNvGraphicFramePr/>
+                <a:graphic xmlns:a="http://schemas.openxmlformats.org/drawingml/2006/main">
+                  <a:graphicData uri="http://schemas.microsoft.com/office/word/2010/wordprocessingShape">
+                    <wps:wsp>
+                      <wps:cNvSpPr/>
+                      <wps:spPr>
+                        <a:xfrm>
+                          <a:off x="0" y="0"/>
+                          <a:ext cx="947450" cy="308472"/>
+                        </a:xfrm>
+                        <a:prstGeom prst="rect">
+                          <a:avLst/>
+                        </a:prstGeom>
+                      </wps:spPr>
+                      <wps:style>
+                        <a:lnRef idx="2">
+                          <a:schemeClr val="accent1">
+                            <a:shade val="15000"/>
+                          </a:schemeClr>
+                        </a:lnRef>
+                        <a:fillRef idx="1">
+                          <a:schemeClr val="accent1"/>
+                        </a:fillRef>
+                        <a:effectRef idx="0">
+                          <a:schemeClr val="accent1"/>
+                        </a:effectRef>
+                        <a:fontRef idx="minor">
+                          <a:schemeClr val="lt1"/>
+                        </a:fontRef>
+                      </wps:style>
+                      <wps:txbx>
+                        <w:txbxContent>
+                          <w:p>
+                            <w:pPr>
+                              <w:jc w:val="center"/>
+                            </w:pPr>
+                            <w:r>
+                              <w:t>GAMEPLAY</w:t>
+                            </w:r>
+                          </w:p>
+                        </w:txbxContent>
+                      </wps:txbx>
+                      <wps:bodyPr rot="0" spcFirstLastPara="0" vertOverflow="overflow" horzOverflow="overflow" vert="horz" wrap="square" lIns="91440" tIns="45720" rIns="91440" bIns="45720" numCol="1" spcCol="0" rtlCol="0" fromWordArt="0" anchor="ctr" anchorCtr="0" forceAA="0" compatLnSpc="1">
+                        <a:prstTxWarp prst="textNoShape">
+                          <a:avLst/>
+                        </a:prstTxWarp>
+                        <a:noAutofit/>
+                      </wps:bodyPr>
+                    </wps:wsp>
+                  </a:graphicData>
+                </a:graphic>
+                <wp14:sizeRelH relativeFrom="margin">
+                  <wp14:pctWidth>0</wp14:pctWidth>
+                </wp14:sizeRelH>
+                <wp14:sizeRelV relativeFrom="margin">
+                  <wp14:pctHeight>0</wp14:pctHeight>
+                </wp14:sizeRelV>
+              </wp:anchor>
+            </w:drawing>
+          </mc:Choice>
+          <mc:Fallback>
+            <w:pict>
+              <v:rect w14:anchorId="77FCC02C" id="Rettangolo 1" o:spid="_x0000_s1026" style="position:absolute;margin-left:79.4pt;margin-top:7pt;width:74.6pt;height:24.3pt;z-index:251669504;visibility:visible;mso-wrap-style:square;mso-width-percent:0;mso-height-percent:0;mso-wrap-distance-left:9pt;mso-wrap-distance-top:0;mso-wrap-distance-right:9pt;mso-wrap-distance-bottom:0;mso-position-horizontal:absolute;mso-position-horizontal-relative:text;mso-position-vertical:absolute;mso-position-vertical-relative:text;mso-width-percent:0;mso-height-percent:0;mso-width-relative:margin;mso-height-relative:margin;v-text-anchor:middle" o:gfxdata="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" fillcolor="#4472c4 [3204]" strokecolor="#09101d [484]" strokeweight="1pt">
+                <v:textbox>
+                  <w:txbxContent>
+                    <w:p>
+                      <w:pPr>
+                        <w:jc w:val="center"/>
+                      </w:pPr>
+                      <w:r>
+                        <w:t>GAMEPLAY</w:t>
+                      </w:r>
+                    </w:p>
+                  </w:txbxContent>
+                </v:textbox>
+              </v:rect>
+            </w:pict>
+          </mc:Fallback>
+        </mc:AlternateContent>
+      </w:r>
+      <w:r>
+        <w:rPr>
+          <w:noProof/>
+        </w:rPr>
+        <mc:AlternateContent>
+          <mc:Choice Requires="wps">
+            <w:drawing>
+              <wp:anchor distT="0" distB="0" distL="114300" distR="114300" simplePos="0" relativeHeight="251671552" behindDoc="0" locked="0" layoutInCell="1" allowOverlap="1" wp14:anchorId="18581A2B" wp14:editId="13D15251">
+                <wp:simplePos x="0" y="0"/>
+                <wp:positionH relativeFrom="column">
+                  <wp:posOffset>2330450</wp:posOffset>
+                </wp:positionH>
+                <wp:positionV relativeFrom="paragraph">
+                  <wp:posOffset>23363</wp:posOffset>
+                </wp:positionV>
+                <wp:extent cx="1068636" cy="308212"/>
+                <wp:effectExtent l="0" t="0" r="11430" b="9525"/>
+                <wp:wrapNone/>
+                <wp:docPr id="313396043" name="Rettangolo 1"/>
+                <wp:cNvGraphicFramePr/>
+                <a:graphic xmlns:a="http://schemas.openxmlformats.org/drawingml/2006/main">
+                  <a:graphicData uri="http://schemas.microsoft.com/office/word/2010/wordprocessingShape">
+                    <wps:wsp>
+                      <wps:cNvSpPr/>
+                      <wps:spPr>
+                        <a:xfrm>
+                          <a:off x="0" y="0"/>
+                          <a:ext cx="1068636" cy="308212"/>
+                        </a:xfrm>
+                        <a:prstGeom prst="rect">
+                          <a:avLst/>
+                        </a:prstGeom>
+                      </wps:spPr>
+                      <wps:style>
+                        <a:lnRef idx="2">
+                          <a:schemeClr val="accent1">
+                            <a:shade val="15000"/>
+                          </a:schemeClr>
+                        </a:lnRef>
+                        <a:fillRef idx="1">
+                          <a:schemeClr val="accent1"/>
+                        </a:fillRef>
+                        <a:effectRef idx="0">
+                          <a:schemeClr val="accent1"/>
+                        </a:effectRef>
+                        <a:fontRef idx="minor">
+                          <a:schemeClr val="lt1"/>
+                        </a:fontRef>
+                      </wps:style>
+                      <wps:txbx>
+                        <w:txbxContent>
+                          <w:p>
+                            <w:pPr>
+                              <w:jc w:val="center"/>
+                            </w:pPr>
+                            <w:r>
+                              <w:t>PUNTEGGI</w:t>
+                            </w:r>
+                          </w:p>
+                        </w:txbxContent>
+                      </wps:txbx>
+                      <wps:bodyPr rot="0" spcFirstLastPara="0" vertOverflow="overflow" horzOverflow="overflow" vert="horz" wrap="square" lIns="91440" tIns="45720" rIns="91440" bIns="45720" numCol="1" spcCol="0" rtlCol="0" fromWordArt="0" anchor="ctr" anchorCtr="0" forceAA="0" compatLnSpc="1">
+                        <a:prstTxWarp prst="textNoShape">
+                          <a:avLst/>
+                        </a:prstTxWarp>
+                        <a:noAutofit/>
+                      </wps:bodyPr>
+                    </wps:wsp>
+                  </a:graphicData>
+                </a:graphic>
+                <wp14:sizeRelH relativeFrom="margin">
+                  <wp14:pctWidth>0</wp14:pctWidth>
+                </wp14:sizeRelH>
+                <wp14:sizeRelV relativeFrom="margin">
+                  <wp14:pctHeight>0</wp14:pctHeight>
+                </wp14:sizeRelV>
+              </wp:anchor>
+            </w:drawing>
+          </mc:Choice>
+          <mc:Fallback>
+            <w:pict>
+              <v:rect w14:anchorId="18581A2B" id="_x0000_s1027" style="position:absolute;margin-left:183.5pt;margin-top:1.85pt;width:84.15pt;height:24.25pt;z-index:251671552;visibility:visible;mso-wrap-style:square;mso-width-percent:0;mso-height-percent:0;mso-wrap-distance-left:9pt;mso-wrap-distance-top:0;mso-wrap-distance-right:9pt;mso-wrap-distance-bottom:0;mso-position-horizontal:absolute;mso-position-horizontal-relative:text;mso-position-vertical:absolute;mso-position-vertical-relative:text;mso-width-percent:0;mso-height-percent:0;mso-width-relative:margin;mso-height-relative:margin;v-text-anchor:middle" o:gfxdata="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" fillcolor="#4472c4 [3204]" strokecolor="#09101d [484]" strokeweight="1pt">
+                <v:textbox>
+                  <w:txbxContent>
+                    <w:p>
+                      <w:pPr>
+                        <w:jc w:val="center"/>
+                      </w:pPr>
+                      <w:r>
+                        <w:t>PUNTEGGI</w:t>
+                      </w:r>
+                    </w:p>
+                  </w:txbxContent>
+                </v:textbox>
+              </v:rect>
+            </w:pict>
+          </mc:Fallback>
+        </mc:AlternateContent>
+      </w:r>
+      <w:r>
+        <w:rPr>
+          <w:noProof/>
+        </w:rPr>
+        <mc:AlternateContent>
+          <mc:Choice Requires="wps">
+            <w:drawing>
+              <wp:anchor distT="0" distB="0" distL="114300" distR="114300" simplePos="0" relativeHeight="251678720" behindDoc="0" locked="0" layoutInCell="1" allowOverlap="1" wp14:anchorId="58E796E6" wp14:editId="44EE0124">
+                <wp:simplePos x="0" y="0"/>
+                <wp:positionH relativeFrom="column">
+                  <wp:posOffset>631159</wp:posOffset>
+                </wp:positionH>
+                <wp:positionV relativeFrom="paragraph">
+                  <wp:posOffset>271988</wp:posOffset>
+                </wp:positionV>
+                <wp:extent cx="378399" cy="45719"/>
+                <wp:effectExtent l="12700" t="63500" r="0" b="43815"/>
+                <wp:wrapNone/>
+                <wp:docPr id="1457909137" name="Connettore 2 2"/>
+                <wp:cNvGraphicFramePr/>
+                <a:graphic xmlns:a="http://schemas.openxmlformats.org/drawingml/2006/main">
+                  <a:graphicData uri="http://schemas.microsoft.com/office/word/2010/wordprocessingShape">
+                    <wps:wsp>
+                      <wps:cNvCnPr/>
+                      <wps:spPr>
+                        <a:xfrm flipV="1">
+                          <a:off x="0" y="0"/>
+                          <a:ext cx="378399" cy="45719"/>
+                        </a:xfrm>
+                        <a:prstGeom prst="straightConnector1">
+                          <a:avLst/>
+                        </a:prstGeom>
+                        <a:ln w="25400">
+                          <a:prstDash val="solid"/>
+                          <a:tailEnd type="triangle"/>
+                        </a:ln>
+                      </wps:spPr>
+                      <wps:style>
+                        <a:lnRef idx="1">
+                          <a:schemeClr val="accent1"/>
+                        </a:lnRef>
+                        <a:fillRef idx="0">
+                          <a:schemeClr val="accent1"/>
+                        </a:fillRef>
+                        <a:effectRef idx="0">
+                          <a:schemeClr val="accent1"/>
+                        </a:effectRef>
+                        <a:fontRef idx="minor">
+                          <a:schemeClr val="tx1"/>
+                        </a:fontRef>
+                      </wps:style>
+                      <wps:bodyPr/>
+                    </wps:wsp>
+                  </a:graphicData>
+                </a:graphic>
+                <wp14:sizeRelH relativeFrom="margin">
+                  <wp14:pctWidth>0</wp14:pctWidth>
+                </wp14:sizeRelH>
+                <wp14:sizeRelV relativeFrom="margin">
+                  <wp14:pctHeight>0</wp14:pctHeight>
+                </wp14:sizeRelV>
+              </wp:anchor>
+            </w:drawing>
+          </mc:Choice>
+          <mc:Fallback>
+            <w:pict>
+              <v:shape w14:anchorId="7A01F829" id="Connettore 2 2" o:spid="_x0000_s1026" type="#_x0000_t32" style="position:absolute;margin-left:49.7pt;margin-top:21.4pt;width:29.8pt;height:3.6pt;flip:y;z-index:251678720;visibility:visible;mso-wrap-style:square;mso-width-percent:0;mso-height-percent:0;mso-wrap-distance-left:9pt;mso-wrap-distance-top:0;mso-wrap-distance-right:9pt;mso-wrap-distance-bottom:0;mso-position-horizontal:absolute;mso-position-horizontal-relative:text;mso-position-vertical:absolute;mso-position-vertical-relative:text;mso-width-percent:0;mso-height-percent:0;mso-width-relative:margin;mso-height-relative:margin" o:gfxdata="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" strokecolor="#4472c4 [3204]" strokeweight="2pt">
+                <v:stroke endarrow="block" joinstyle="miter"/>
+              </v:shape>
+            </w:pict>
+          </mc:Fallback>
+        </mc:AlternateContent>
+      </w:r>
+      <w:r>
+        <w:rPr>
+          <w:noProof/>
+        </w:rPr>
+        <mc:AlternateContent>
+          <mc:Choice Requires="wps">
+            <w:drawing>
+              <wp:anchor distT="0" distB="0" distL="114300" distR="114300" simplePos="0" relativeHeight="251673600" behindDoc="0" locked="0" layoutInCell="1" allowOverlap="1" wp14:anchorId="09E80F07" wp14:editId="2EB7984A">
+                <wp:simplePos x="0" y="0"/>
+                <wp:positionH relativeFrom="column">
+                  <wp:posOffset>1515</wp:posOffset>
+                </wp:positionH>
+                <wp:positionV relativeFrom="paragraph">
+                  <wp:posOffset>57127</wp:posOffset>
+                </wp:positionV>
+                <wp:extent cx="605928" cy="484505"/>
+                <wp:effectExtent l="0" t="0" r="16510" b="10795"/>
+                <wp:wrapNone/>
+                <wp:docPr id="1203916871" name="Rettangolo 1"/>
+                <wp:cNvGraphicFramePr/>
+                <a:graphic xmlns:a="http://schemas.openxmlformats.org/drawingml/2006/main">
+                  <a:graphicData uri="http://schemas.microsoft.com/office/word/2010/wordprocessingShape">
+                    <wps:wsp>
+                      <wps:cNvSpPr/>
+                      <wps:spPr>
+                        <a:xfrm>
+                          <a:off x="0" y="0"/>
+                          <a:ext cx="605928" cy="484505"/>
+                        </a:xfrm>
+                        <a:prstGeom prst="rect">
+                          <a:avLst/>
+                        </a:prstGeom>
+                      </wps:spPr>
+                      <wps:style>
+                        <a:lnRef idx="2">
+                          <a:schemeClr val="accent1">
+                            <a:shade val="15000"/>
+                          </a:schemeClr>
+                        </a:lnRef>
+                        <a:fillRef idx="1">
+                          <a:schemeClr val="accent1"/>
+                        </a:fillRef>
+                        <a:effectRef idx="0">
+                          <a:schemeClr val="accent1"/>
+                        </a:effectRef>
+                        <a:fontRef idx="minor">
+                          <a:schemeClr val="lt1"/>
+                        </a:fontRef>
+                      </wps:style>
+                      <wps:txbx>
+                        <w:txbxContent>
+                          <w:p>
+                            <w:r>
+                              <w:t>MAIN MENU</w:t>
+                            </w:r>
+                          </w:p>
+                        </w:txbxContent>
+                      </wps:txbx>
+                      <wps:bodyPr rot="0" spcFirstLastPara="0" vertOverflow="overflow" horzOverflow="overflow" vert="horz" wrap="square" lIns="91440" tIns="45720" rIns="91440" bIns="45720" numCol="1" spcCol="0" rtlCol="0" fromWordArt="0" anchor="ctr" anchorCtr="0" forceAA="0" compatLnSpc="1">
+                        <a:prstTxWarp prst="textNoShape">
+                          <a:avLst/>
+                        </a:prstTxWarp>
+                        <a:noAutofit/>
+                      </wps:bodyPr>
+                    </wps:wsp>
+                  </a:graphicData>
+                </a:graphic>
+                <wp14:sizeRelH relativeFrom="margin">
+                  <wp14:pctWidth>0</wp14:pctWidth>
+                </wp14:sizeRelH>
+                <wp14:sizeRelV relativeFrom="margin">
+                  <wp14:pctHeight>0</wp14:pctHeight>
+                </wp14:sizeRelV>
+              </wp:anchor>
+            </w:drawing>
+          </mc:Choice>
+          <mc:Fallback>
+            <w:pict>
+              <v:rect w14:anchorId="09E80F07" id="_x0000_s1028" style="position:absolute;margin-left:.1pt;margin-top:4.5pt;width:47.7pt;height:38.15pt;z-index:251673600;visibility:visible;mso-wrap-style:square;mso-width-percent:0;mso-height-percent:0;mso-wrap-distance-left:9pt;mso-wrap-distance-top:0;mso-wrap-distance-right:9pt;mso-wrap-distance-bottom:0;mso-position-horizontal:absolute;mso-position-horizontal-relative:text;mso-position-vertical:absolute;mso-position-vertical-relative:text;mso-width-percent:0;mso-height-percent:0;mso-width-relative:margin;mso-height-relative:margin;v-text-anchor:middle" o:gfxdata="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" fillcolor="#4472c4 [3204]" strokecolor="#09101d [484]" strokeweight="1pt">
+                <v:textbox>
+                  <w:txbxContent>
+                    <w:p>
+                      <w:r>
+                        <w:t>MAIN MENU</w:t>
+                      </w:r>
+                    </w:p>
+                  </w:txbxContent>
+                </v:textbox>
+              </v:rect>
+            </w:pict>
+          </mc:Fallback>
+        </mc:AlternateContent>
+      </w:r>
+    </w:p>
+    <w:p>
+      <w:pPr>
+        <w:spacing w:line="360" w:lineRule="auto"/>
+      </w:pPr>
+      <w:r>
+        <w:rPr>
+          <w:noProof/>
+        </w:rPr>
+        <mc:AlternateContent>
+          <mc:Choice Requires="wps">
+            <w:drawing>
+              <wp:anchor distT="0" distB="0" distL="114300" distR="114300" simplePos="0" relativeHeight="251676672" behindDoc="0" locked="0" layoutInCell="1" allowOverlap="1" wp14:anchorId="42613A63" wp14:editId="16990235">
+                <wp:simplePos x="0" y="0"/>
+                <wp:positionH relativeFrom="column">
+                  <wp:posOffset>511656</wp:posOffset>
+                </wp:positionH>
+                <wp:positionV relativeFrom="paragraph">
+                  <wp:posOffset>260326</wp:posOffset>
+                </wp:positionV>
+                <wp:extent cx="541969" cy="448325"/>
+                <wp:effectExtent l="25400" t="25400" r="17145" b="21590"/>
+                <wp:wrapNone/>
+                <wp:docPr id="1226696342" name="Connettore 2 2"/>
+                <wp:cNvGraphicFramePr/>
+                <a:graphic xmlns:a="http://schemas.openxmlformats.org/drawingml/2006/main">
+                  <a:graphicData uri="http://schemas.microsoft.com/office/word/2010/wordprocessingShape">
+                    <wps:wsp>
+                      <wps:cNvCnPr/>
+                      <wps:spPr>
+                        <a:xfrm flipH="1" flipV="1">
+                          <a:off x="0" y="0"/>
+                          <a:ext cx="541969" cy="448325"/>
+                        </a:xfrm>
+                        <a:prstGeom prst="straightConnector1">
+                          <a:avLst/>
+                        </a:prstGeom>
+                        <a:ln w="25400">
+                          <a:prstDash val="dash"/>
+                          <a:tailEnd type="triangle"/>
+                        </a:ln>
+                      </wps:spPr>
+                      <wps:style>
+                        <a:lnRef idx="1">
+                          <a:schemeClr val="accent1"/>
+                        </a:lnRef>
+                        <a:fillRef idx="0">
+                          <a:schemeClr val="accent1"/>
+                        </a:fillRef>
+                        <a:effectRef idx="0">
+                          <a:schemeClr val="accent1"/>
+                        </a:effectRef>
+                        <a:fontRef idx="minor">
+                          <a:schemeClr val="tx1"/>
+                        </a:fontRef>
+                      </wps:style>
+                      <wps:bodyPr/>
+                    </wps:wsp>
+                  </a:graphicData>
+                </a:graphic>
+                <wp14:sizeRelH relativeFrom="margin">
+                  <wp14:pctWidth>0</wp14:pctWidth>
+                </wp14:sizeRelH>
+                <wp14:sizeRelV relativeFrom="margin">
+                  <wp14:pctHeight>0</wp14:pctHeight>
+                </wp14:sizeRelV>
+              </wp:anchor>
+            </w:drawing>
+          </mc:Choice>
+          <mc:Fallback>
+            <w:pict>
+              <v:shape w14:anchorId="57FD27D7" id="Connettore 2 2" o:spid="_x0000_s1026" type="#_x0000_t32" style="position:absolute;margin-left:40.3pt;margin-top:20.5pt;width:42.65pt;height:35.3pt;flip:x y;z-index:251676672;visibility:visible;mso-wrap-style:square;mso-width-percent:0;mso-height-percent:0;mso-wrap-distance-left:9pt;mso-wrap-distance-top:0;mso-wrap-distance-right:9pt;mso-wrap-distance-bottom:0;mso-position-horizontal:absolute;mso-position-horizontal-relative:text;mso-position-vertical:absolute;mso-position-vertical-relative:text;mso-width-percent:0;mso-height-percent:0;mso-width-relative:margin;mso-height-relative:margin" o:gfxdata="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" strokecolor="#4472c4 [3204]" strokeweight="2pt">
+                <v:stroke dashstyle="dash" endarrow="block" joinstyle="miter"/>
+              </v:shape>
+            </w:pict>
+          </mc:Fallback>
+        </mc:AlternateContent>
+      </w:r>
+      <w:r>
+        <w:rPr>
+          <w:noProof/>
+        </w:rPr>
+        <mc:AlternateContent>
+          <mc:Choice Requires="wps">
+            <w:drawing>
+              <wp:anchor distT="0" distB="0" distL="114300" distR="114300" simplePos="0" relativeHeight="251674624" behindDoc="0" locked="0" layoutInCell="1" allowOverlap="1" wp14:anchorId="4E47EE90" wp14:editId="3F766841">
+                <wp:simplePos x="0" y="0"/>
+                <wp:positionH relativeFrom="column">
+                  <wp:posOffset>317179</wp:posOffset>
+                </wp:positionH>
+                <wp:positionV relativeFrom="paragraph">
+                  <wp:posOffset>258644</wp:posOffset>
+                </wp:positionV>
+                <wp:extent cx="422466" cy="670346"/>
+                <wp:effectExtent l="12700" t="12700" r="34925" b="28575"/>
+                <wp:wrapNone/>
+                <wp:docPr id="293916562" name="Connettore 2 2"/>
+                <wp:cNvGraphicFramePr/>
+                <a:graphic xmlns:a="http://schemas.openxmlformats.org/drawingml/2006/main">
+                  <a:graphicData uri="http://schemas.microsoft.com/office/word/2010/wordprocessingShape">
+                    <wps:wsp>
+                      <wps:cNvCnPr/>
+                      <wps:spPr>
+                        <a:xfrm>
+                          <a:off x="0" y="0"/>
+                          <a:ext cx="422466" cy="670346"/>
+                        </a:xfrm>
+                        <a:prstGeom prst="straightConnector1">
+                          <a:avLst/>
+                        </a:prstGeom>
+                        <a:ln w="25400">
+                          <a:prstDash val="dash"/>
+                          <a:tailEnd type="triangle"/>
+                        </a:ln>
+                      </wps:spPr>
+                      <wps:style>
+                        <a:lnRef idx="1">
+                          <a:schemeClr val="accent1"/>
+                        </a:lnRef>
+                        <a:fillRef idx="0">
+                          <a:schemeClr val="accent1"/>
+                        </a:fillRef>
+                        <a:effectRef idx="0">
+                          <a:schemeClr val="accent1"/>
+                        </a:effectRef>
+                        <a:fontRef idx="minor">
+                          <a:schemeClr val="tx1"/>
+                        </a:fontRef>
+                      </wps:style>
+                      <wps:bodyPr/>
+                    </wps:wsp>
+                  </a:graphicData>
+                </a:graphic>
+                <wp14:sizeRelH relativeFrom="margin">
+                  <wp14:pctWidth>0</wp14:pctWidth>
+                </wp14:sizeRelH>
+                <wp14:sizeRelV relativeFrom="margin">
+                  <wp14:pctHeight>0</wp14:pctHeight>
+                </wp14:sizeRelV>
+              </wp:anchor>
+            </w:drawing>
+          </mc:Choice>
+          <mc:Fallback>
+            <w:pict>
+              <v:shape w14:anchorId="615FC5A4" id="Connettore 2 2" o:spid="_x0000_s1026" type="#_x0000_t32" style="position:absolute;margin-left:24.95pt;margin-top:20.35pt;width:33.25pt;height:52.8pt;z-index:251674624;visibility:visible;mso-wrap-style:square;mso-width-percent:0;mso-height-percent:0;mso-wrap-distance-left:9pt;mso-wrap-distance-top:0;mso-wrap-distance-right:9pt;mso-wrap-distance-bottom:0;mso-position-horizontal:absolute;mso-position-horizontal-relative:text;mso-position-vertical:absolute;mso-position-vertical-relative:text;mso-width-percent:0;mso-height-percent:0;mso-width-relative:margin;mso-height-relative:margin" o:gfxdata="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" strokecolor="#4472c4 [3204]" strokeweight="2pt">
+                <v:stroke dashstyle="dash" endarrow="block" joinstyle="miter"/>
+              </v:shape>
+            </w:pict>
+          </mc:Fallback>
+        </mc:AlternateContent>
+      </w:r>
+    </w:p>
+    <w:p>
+      <w:pPr>
+        <w:spacing w:line="360" w:lineRule="auto"/>
+      </w:pPr>
+    </w:p>
+    <w:p>
+      <w:pPr>
+        <w:spacing w:line="360" w:lineRule="auto"/>
+      </w:pPr>
+      <w:r>
+        <w:rPr>
+          <w:noProof/>
+        </w:rPr>
+        <mc:AlternateContent>
+          <mc:Choice Requires="wps">
+            <w:drawing>
+              <wp:anchor distT="0" distB="0" distL="114300" distR="114300" simplePos="0" relativeHeight="251667456" behindDoc="0" locked="0" layoutInCell="1" allowOverlap="1" wp14:anchorId="1FBEFBFD" wp14:editId="619CE334">
+                <wp:simplePos x="0" y="0"/>
+                <wp:positionH relativeFrom="column">
+                  <wp:posOffset>738153</wp:posOffset>
+                </wp:positionH>
+                <wp:positionV relativeFrom="paragraph">
+                  <wp:posOffset>149202</wp:posOffset>
+                </wp:positionV>
+                <wp:extent cx="600420" cy="446183"/>
+                <wp:effectExtent l="0" t="0" r="9525" b="11430"/>
+                <wp:wrapNone/>
+                <wp:docPr id="1291687100" name="Rettangolo 1"/>
+                <wp:cNvGraphicFramePr/>
+                <a:graphic xmlns:a="http://schemas.openxmlformats.org/drawingml/2006/main">
+                  <a:graphicData uri="http://schemas.microsoft.com/office/word/2010/wordprocessingShape">
+                    <wps:wsp>
+                      <wps:cNvSpPr/>
+                      <wps:spPr>
+                        <a:xfrm>
+                          <a:off x="0" y="0"/>
+                          <a:ext cx="600420" cy="446183"/>
+                        </a:xfrm>
+                        <a:prstGeom prst="rect">
+                          <a:avLst/>
+                        </a:prstGeom>
+                      </wps:spPr>
+                      <wps:style>
+                        <a:lnRef idx="2">
+                          <a:schemeClr val="accent1">
+                            <a:shade val="15000"/>
+                          </a:schemeClr>
+                        </a:lnRef>
+                        <a:fillRef idx="1">
+                          <a:schemeClr val="accent1"/>
+                        </a:fillRef>
+                        <a:effectRef idx="0">
+                          <a:schemeClr val="accent1"/>
+                        </a:effectRef>
+                        <a:fontRef idx="minor">
+                          <a:schemeClr val="lt1"/>
+                        </a:fontRef>
+                      </wps:style>
+                      <wps:txbx>
+                        <w:txbxContent>
+                          <w:p>
+                            <w:pPr>
+                              <w:jc w:val="center"/>
+                            </w:pPr>
+                            <w:r>
+                              <w:t>SHOP</w:t>
+                            </w:r>
+                          </w:p>
+                        </w:txbxContent>
+                      </wps:txbx>
+                      <wps:bodyPr rot="0" spcFirstLastPara="0" vertOverflow="overflow" horzOverflow="overflow" vert="horz" wrap="square" lIns="91440" tIns="45720" rIns="91440" bIns="45720" numCol="1" spcCol="0" rtlCol="0" fromWordArt="0" anchor="ctr" anchorCtr="0" forceAA="0" compatLnSpc="1">
+                        <a:prstTxWarp prst="textNoShape">
+                          <a:avLst/>
+                        </a:prstTxWarp>
+                        <a:noAutofit/>
+                      </wps:bodyPr>
+                    </wps:wsp>
+                  </a:graphicData>
+                </a:graphic>
+                <wp14:sizeRelH relativeFrom="margin">
+                  <wp14:pctWidth>0</wp14:pctWidth>
+                </wp14:sizeRelH>
+                <wp14:sizeRelV relativeFrom="margin">
+                  <wp14:pctHeight>0</wp14:pctHeight>
+                </wp14:sizeRelV>
+              </wp:anchor>
+            </w:drawing>
+          </mc:Choice>
+          <mc:Fallback>
+            <w:pict>
+              <v:rect w14:anchorId="1FBEFBFD" id="_x0000_s1029" style="position:absolute;margin-left:58.1pt;margin-top:11.75pt;width:47.3pt;height:35.15pt;z-index:251667456;visibility:visible;mso-wrap-style:square;mso-width-percent:0;mso-height-percent:0;mso-wrap-distance-left:9pt;mso-wrap-distance-top:0;mso-wrap-distance-right:9pt;mso-wrap-distance-bottom:0;mso-position-horizontal:absolute;mso-position-horizontal-relative:text;mso-position-vertical:absolute;mso-position-vertical-relative:text;mso-width-percent:0;mso-height-percent:0;mso-width-relative:margin;mso-height-relative:margin;v-text-anchor:middle" o:gfxdata="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" fillcolor="#4472c4 [3204]" strokecolor="#09101d [484]" strokeweight="1pt">
+                <v:textbox>
+                  <w:txbxContent>
+                    <w:p>
+                      <w:pPr>
+                        <w:jc w:val="center"/>
+                      </w:pPr>
+                      <w:r>
+                        <w:t>SHOP</w:t>
+                      </w:r>
+                    </w:p>
+                  </w:txbxContent>
+                </v:textbox>
+              </v:rect>
+            </w:pict>
+          </mc:Fallback>
+        </mc:AlternateContent>
+      </w:r>
+    </w:p>
+    <w:p>
+      <w:pPr>
+        <w:spacing w:line="360" w:lineRule="auto"/>
+      </w:pPr>
+    </w:p>
+    <w:p>
+      <w:pPr>
+        <w:spacing w:line="360" w:lineRule="auto"/>
+      </w:pPr>
     </w:p>
     <w:p>
       <w:pPr>
@@ -1882,24 +3288,43 @@
         <w:spacing w:line="360" w:lineRule="auto"/>
       </w:pPr>
       <w:r>
-        <w:t xml:space="preserve">Illustrare come stati condotti i </w:t>
-      </w:r>
-      <w:proofErr w:type="spellStart"/>
-      <w:r>
-        <w:t>Betatesting</w:t>
-      </w:r>
-      <w:proofErr w:type="spellEnd"/>
-      <w:r>
-        <w:t xml:space="preserve">, come è stata misurata la UX ottenuta, e soprattutto quantificare i risultati dei test svolti in aula, descrivendo nel dettaglio le problematiche di usabilità, accessibilità, </w:t>
-      </w:r>
-      <w:proofErr w:type="spellStart"/>
-      <w:r>
-        <w:t>coinvolgibilità</w:t>
-      </w:r>
-      <w:proofErr w:type="spellEnd"/>
-      <w:r>
-        <w:t xml:space="preserve"> riscontrate e come sono state (se sono state) superate.</w:t>
-      </w:r>
+        <w:t xml:space="preserve">Dato che il gioco in </w:t>
+      </w:r>
+      <w:r>
+        <w:t>sé</w:t>
+      </w:r>
+      <w:r>
+        <w:t xml:space="preserve"> non è troppo </w:t>
+      </w:r>
+      <w:r>
+        <w:t xml:space="preserve">lungo e </w:t>
+      </w:r>
+      <w:r>
+        <w:t>compless</w:t>
+      </w:r>
+      <w:r>
+        <w:t>o</w:t>
+      </w:r>
+      <w:r>
+        <w:t>, ho richiesto alla totalità di persone che hanno testato il mio gioco, di focalizzarsi sull’intero processo. I feedback che ho ricevuto sono stati fondamentali per arrivare ad un buon risultato di usabilità. Ad esempio, mi è stato consigliato di inserire la scelta single/</w:t>
+      </w:r>
+      <w:proofErr w:type="gramStart"/>
+      <w:r>
+        <w:t>multi player</w:t>
+      </w:r>
+      <w:proofErr w:type="gramEnd"/>
+      <w:r>
+        <w:t xml:space="preserve"> nelle impostazioni, anziché lasciarlo nell’home page. Inoltre, mi è stato suggerito di ingrandire i bottoni nell’interfaccia home page. A livello di gameplay mi è stato consigliato di far partire il gioco in un modo più facile e rilassato, e questo ha funzionato, permettendo all’utente di non abbandonare subito il gameplay, ma continuarlo fino a punteggi più </w:t>
+      </w:r>
+      <w:r>
+        <w:lastRenderedPageBreak/>
+        <w:t>elevati. Dopo aver acquisito tutti questi risultati ho revisionato il codice e facendo ritestare il gioco, tutti sono rimasti soddisfatti.</w:t>
+      </w:r>
+    </w:p>
+    <w:p>
+      <w:pPr>
+        <w:spacing w:line="360" w:lineRule="auto"/>
+      </w:pPr>
     </w:p>
     <w:p>
       <w:pPr>
@@ -1950,16 +3375,27 @@
         <w:ind w:left="4248" w:hanging="4248"/>
       </w:pPr>
       <w:r>
-        <w:t>12/01/2024</w:t>
+        <w:t>1</w:t>
+      </w:r>
+      <w:r>
+        <w:t>3</w:t>
+      </w:r>
+      <w:r>
+        <w:t>/0</w:t>
+      </w:r>
+      <w:r>
+        <w:t>3</w:t>
+      </w:r>
+      <w:r>
+        <w:t>/2024</w:t>
       </w:r>
       <w:r>
         <w:tab/>
-        <w:t>MARIANI FILIPPO</w:t>
       </w:r>
     </w:p>
     <w:sectPr>
-      <w:headerReference w:type="default" r:id="rId14"/>
-      <w:footerReference w:type="default" r:id="rId15"/>
+      <w:headerReference w:type="default" r:id="rId15"/>
+      <w:footerReference w:type="default" r:id="rId16"/>
       <w:pgSz w:w="11906" w:h="16838"/>
       <w:pgMar w:top="1417" w:right="1134" w:bottom="1134" w:left="1134" w:header="708" w:footer="708" w:gutter="0"/>
       <w:pgNumType w:start="1"/>

</xml_diff>

<commit_message>
Tesina quasi finita, TODO: ricontrollare tutto
</commit_message>
<xml_diff>
--- a/TESINA_UserExperience_Mariani.docx
+++ b/TESINA_UserExperience_Mariani.docx
@@ -1408,13 +1408,11 @@
       </w:r>
     </w:p>
     <w:p>
-      <w:proofErr w:type="spellStart"/>
-      <w:r>
-        <w:t>Cosmic</w:t>
-      </w:r>
-      <w:proofErr w:type="spellEnd"/>
-      <w:r>
-        <w:t xml:space="preserve"> Jumper vi offre due modalità di gioco: single player e multiplayer. Nella modalità single player, potrete sfidare voi stessi a superare i vostri record personali, mentre nella modalità multiplayer potrete competere con un amico per vedere chi è il miglior </w:t>
+      <w:r>
+        <w:t>L’utente potrà scegliere se giocare da solo, cercando di superare il proprio record, oppure n</w:t>
+      </w:r>
+      <w:r>
+        <w:t xml:space="preserve">ella modalità multiplayer potrete competere con un amico per vedere chi è il miglior </w:t>
       </w:r>
       <w:r>
         <w:t>giocatore</w:t>
@@ -1426,10 +1424,19 @@
         <w:t>migliore</w:t>
       </w:r>
       <w:r>
-        <w:t xml:space="preserve">! </w:t>
-      </w:r>
-      <w:r>
-        <w:t xml:space="preserve">Con la nuova </w:t>
+        <w:t>!</w:t>
+      </w:r>
+      <w:r>
+        <w:t xml:space="preserve"> Utilizzando i tasti (A D oppure le frecce direzionali) potrete spostarvi nello spazio cercando di atterrare sulle piattaforme disponibili e inoltre…</w:t>
+      </w:r>
+      <w:r>
+        <w:t xml:space="preserve"> </w:t>
+      </w:r>
+      <w:r>
+        <w:t>c</w:t>
+      </w:r>
+      <w:r>
+        <w:t xml:space="preserve">on la nuova </w:t>
       </w:r>
       <w:proofErr w:type="spellStart"/>
       <w:r>
@@ -1454,20 +1461,34 @@
       </w:r>
     </w:p>
     <w:p>
-      <w:r>
-        <w:t xml:space="preserve">Esplorate il nostro negozio virtuale per personalizzare il vostro </w:t>
-      </w:r>
-      <w:r>
-        <w:t>personaggio</w:t>
-      </w:r>
-      <w:r>
-        <w:t xml:space="preserve"> e l'ambiente di gioco secondo i vostri gusti! Cambiate le </w:t>
+      <w:proofErr w:type="gramStart"/>
+      <w:r>
+        <w:t>E’</w:t>
+      </w:r>
+      <w:proofErr w:type="gramEnd"/>
+      <w:r>
+        <w:t xml:space="preserve"> presente una sezione shop, dove è possibile cambiare </w:t>
+      </w:r>
+      <w:r>
+        <w:t xml:space="preserve">le </w:t>
       </w:r>
       <w:r>
         <w:t>Sprite</w:t>
       </w:r>
       <w:r>
-        <w:t xml:space="preserve"> dei personaggi e le grafiche per creare un'esperienza unica che si adatti perfettamente al vostro stile di gioco. </w:t>
+        <w:t xml:space="preserve"> dei personaggi e l</w:t>
+      </w:r>
+      <w:r>
+        <w:t xml:space="preserve">a grafica delle piattaforme </w:t>
+      </w:r>
+      <w:r>
+        <w:t xml:space="preserve">per creare un'esperienza </w:t>
+      </w:r>
+      <w:r>
+        <w:t>personalizzata</w:t>
+      </w:r>
+      <w:r>
+        <w:t xml:space="preserve"> che si adatti perfettamente al vostro stile di gioco. </w:t>
       </w:r>
     </w:p>
     <w:p/>
@@ -1491,13 +1512,22 @@
         <w:t>sono presenti</w:t>
       </w:r>
       <w:r>
-        <w:t xml:space="preserve"> tracce audio dinamiche che vi accompagneranno durante il vostro viaggio. Sentirete l'adrenalina crescere mentre saltate da un livello all'altro, immersi in una colonna sonora che vi farà sentire veri eroi. Siete pronti a mettere alla prova le vostre abilità a superare ogni </w:t>
-      </w:r>
-      <w:r>
-        <w:t>piattaforma</w:t>
-      </w:r>
-      <w:r>
-        <w:t>?</w:t>
+        <w:t xml:space="preserve"> tracce audio dinamiche che vi accompagneranno durante </w:t>
+      </w:r>
+      <w:r>
+        <w:t>il vostro gameplay</w:t>
+      </w:r>
+      <w:r>
+        <w:t xml:space="preserve">. </w:t>
+      </w:r>
+    </w:p>
+    <w:p/>
+    <w:p>
+      <w:r>
+        <w:t>Sentirete l'adrenalina crescere mentre saltate da un livello all'altro</w:t>
+      </w:r>
+      <w:r>
+        <w:t>!</w:t>
       </w:r>
     </w:p>
     <w:p/>
@@ -1579,15 +1609,33 @@
         <w:t xml:space="preserve">a storia </w:t>
       </w:r>
       <w:r>
-        <w:t xml:space="preserve">ben delineata, ha lo scopo di intrattenere il giocatore, cercando di coinvolgerlo nell’intera sessione, dato che più si va avanti con il gameplay e più diventa </w:t>
+        <w:t>ben delineata, ha lo scopo di intrattenere il giocatore, cercando di coinvolgerlo nell’intera sessione, dato che più si va avanti con il gameplay</w:t>
+      </w:r>
+      <w:r>
+        <w:t>,</w:t>
+      </w:r>
+      <w:r>
+        <w:t xml:space="preserve"> più</w:t>
+      </w:r>
+      <w:r>
+        <w:t xml:space="preserve"> il gioco</w:t>
+      </w:r>
+      <w:r>
+        <w:t xml:space="preserve"> diventa </w:t>
       </w:r>
       <w:proofErr w:type="gramStart"/>
       <w:r>
-        <w:t>difficile, quindi</w:t>
+        <w:t>difficile</w:t>
+      </w:r>
+      <w:r>
+        <w:t xml:space="preserve"> </w:t>
+      </w:r>
+      <w:r>
+        <w:t>,</w:t>
       </w:r>
       <w:proofErr w:type="gramEnd"/>
       <w:r>
-        <w:t xml:space="preserve"> ogni volta superare il proprio record diventa una sfida.</w:t>
+        <w:t xml:space="preserve"> quindi ogni volta superare il proprio record diventa una sfida.</w:t>
       </w:r>
     </w:p>
     <w:p>
@@ -1611,7 +1659,21 @@
           <w:b/>
           <w:bCs/>
         </w:rPr>
-        <w:t xml:space="preserve">Ricerca e analisi: </w:t>
+        <w:t>Ricerca e analisi</w:t>
+      </w:r>
+      <w:r>
+        <w:rPr>
+          <w:b/>
+          <w:bCs/>
+        </w:rPr>
+        <w:t xml:space="preserve"> del pubblico di riferimento</w:t>
+      </w:r>
+      <w:r>
+        <w:rPr>
+          <w:b/>
+          <w:bCs/>
+        </w:rPr>
+        <w:t xml:space="preserve">: </w:t>
       </w:r>
     </w:p>
     <w:p>
@@ -1649,72 +1711,21 @@
         <w:t xml:space="preserve">. </w:t>
       </w:r>
       <w:r>
+        <w:t xml:space="preserve">Ho inoltre pensato a chi potrebbe essere il destinatario del mio gioco e la mia conclusione è stata quella di mirare ad un target di giocatori con </w:t>
+      </w:r>
+      <w:proofErr w:type="gramStart"/>
+      <w:r>
+        <w:t>un età</w:t>
+      </w:r>
+      <w:proofErr w:type="gramEnd"/>
+      <w:r>
+        <w:t xml:space="preserve"> compresa tra i 13 e i 30 anni che hanno voglia di giocare ad un gioco non impegnativo per riempire dei tempi morti, oppure poter sfidare i proprio amici in modo molto veloce.</w:t>
+      </w:r>
+      <w:r>
         <w:br/>
       </w:r>
       <w:r>
         <w:br/>
-      </w:r>
-      <w:r>
-        <w:rPr>
-          <w:noProof/>
-        </w:rPr>
-        <w:drawing>
-          <wp:anchor distT="0" distB="0" distL="114300" distR="114300" simplePos="0" relativeHeight="251664384" behindDoc="0" locked="0" layoutInCell="1" allowOverlap="1" wp14:anchorId="7EF86DF1" wp14:editId="772E5196">
-            <wp:simplePos x="0" y="0"/>
-            <wp:positionH relativeFrom="margin">
-              <wp:posOffset>4209415</wp:posOffset>
-            </wp:positionH>
-            <wp:positionV relativeFrom="margin">
-              <wp:posOffset>598032</wp:posOffset>
-            </wp:positionV>
-            <wp:extent cx="1883410" cy="2742565"/>
-            <wp:effectExtent l="0" t="0" r="0" b="635"/>
-            <wp:wrapSquare wrapText="bothSides"/>
-            <wp:docPr id="1563477727" name="Immagine 1" descr="Immagine che contiene testo, lavagna, disegno, schizzo&#10;&#10;Descrizione generata automaticamente"/>
-            <wp:cNvGraphicFramePr>
-              <a:graphicFrameLocks xmlns:a="http://schemas.openxmlformats.org/drawingml/2006/main" noChangeAspect="1"/>
-            </wp:cNvGraphicFramePr>
-            <a:graphic xmlns:a="http://schemas.openxmlformats.org/drawingml/2006/main">
-              <a:graphicData uri="http://schemas.openxmlformats.org/drawingml/2006/picture">
-                <pic:pic xmlns:pic="http://schemas.openxmlformats.org/drawingml/2006/picture">
-                  <pic:nvPicPr>
-                    <pic:cNvPr id="1924879524" name="Immagine 1" descr="Immagine che contiene testo, lavagna, disegno, schizzo&#10;&#10;Descrizione generata automaticamente"/>
-                    <pic:cNvPicPr/>
-                  </pic:nvPicPr>
-                  <pic:blipFill>
-                    <a:blip r:embed="rId9" cstate="print">
-                      <a:extLst>
-                        <a:ext uri="{28A0092B-C50C-407E-A947-70E740481C1C}">
-                          <a14:useLocalDpi xmlns:a14="http://schemas.microsoft.com/office/drawing/2010/main" val="0"/>
-                        </a:ext>
-                      </a:extLst>
-                    </a:blip>
-                    <a:stretch>
-                      <a:fillRect/>
-                    </a:stretch>
-                  </pic:blipFill>
-                  <pic:spPr>
-                    <a:xfrm>
-                      <a:off x="0" y="0"/>
-                      <a:ext cx="1883410" cy="2742565"/>
-                    </a:xfrm>
-                    <a:prstGeom prst="rect">
-                      <a:avLst/>
-                    </a:prstGeom>
-                  </pic:spPr>
-                </pic:pic>
-              </a:graphicData>
-            </a:graphic>
-            <wp14:sizeRelH relativeFrom="margin">
-              <wp14:pctWidth>0</wp14:pctWidth>
-            </wp14:sizeRelH>
-            <wp14:sizeRelV relativeFrom="margin">
-              <wp14:pctHeight>0</wp14:pctHeight>
-            </wp14:sizeRelV>
-          </wp:anchor>
-        </w:drawing>
-      </w:r>
-      <w:r>
         <w:t xml:space="preserve">3) </w:t>
       </w:r>
       <w:r>
@@ -1750,13 +1761,8 @@
         <w:t>Sprite</w:t>
       </w:r>
       <w:r>
-        <w:t xml:space="preserve"> di base per il gioco. (Come si può notare non tutto rispecchia il risultato finale, perché appunto delle modifiche sono state fatte in una fase successiva)</w:t>
-      </w:r>
-    </w:p>
-    <w:p>
-      <w:pPr>
-        <w:spacing w:line="360" w:lineRule="auto"/>
-      </w:pPr>
+        <w:t xml:space="preserve"> di base per il gioco. </w:t>
+      </w:r>
     </w:p>
     <w:p>
       <w:pPr>
@@ -1930,6 +1936,7 @@
         <w:spacing w:line="360" w:lineRule="auto"/>
       </w:pPr>
       <w:r>
+        <w:lastRenderedPageBreak/>
         <w:t>Inizialmente il gioco era nato senza la difficoltà delle piattaforme friabili (che si rompono saltandoci) e senza la modalità multiplayer. Quindi in una seconda fase sono andato ad aggiungere queste nuove features.</w:t>
       </w:r>
       <w:r>
@@ -1995,55 +2002,17 @@
         <w:spacing w:line="360" w:lineRule="auto"/>
       </w:pPr>
       <w:r>
-        <w:t>Dopo aver creato una bozza dell’idea del gioco, ho iniziato il processo di creazione della UX, una volta pronta sono andato alla fase effettiva di realizzazione del gioco, sviluppandolo</w:t>
-      </w:r>
-      <w:r>
-        <w:t xml:space="preserve"> su Unity</w:t>
-      </w:r>
-      <w:r>
-        <w:t xml:space="preserve">. Il percorso è stato iterativo, perché ad ogni fase c’era una parte di test, revisione e ricodifica. Questo è stato il primo documento dopo il GDD, che mi ha aiutato a unire tutte le idee in un unico foglio e in modo molto grezzo mi ha permesso di immaginare un flusso di gioco funzionante. Una volta iniziata la programmazione, sono risultati fuori problemi a livello di gameplay che mi hanno costretto a rianalizzare il sistema che gestisce lo </w:t>
-      </w:r>
-      <w:proofErr w:type="spellStart"/>
-      <w:r>
-        <w:t>spawn</w:t>
-      </w:r>
-      <w:proofErr w:type="spellEnd"/>
-      <w:r>
-        <w:t xml:space="preserve"> delle piattaforme. Durante lo sviluppo sono nate anche ulteriori idee, che sono poi state riportate nel GDD come il </w:t>
-      </w:r>
-      <w:proofErr w:type="spellStart"/>
-      <w:r>
-        <w:t>boost</w:t>
-      </w:r>
-      <w:proofErr w:type="spellEnd"/>
-      <w:r>
-        <w:t xml:space="preserve"> oppure i diversi tipi di piattaforma. (</w:t>
-      </w:r>
-      <w:proofErr w:type="gramStart"/>
-      <w:r>
-        <w:t>Infatti</w:t>
-      </w:r>
-      <w:proofErr w:type="gramEnd"/>
-      <w:r>
-        <w:t xml:space="preserve"> nella prima bozza non tutto è presente).</w:t>
-      </w:r>
-    </w:p>
-    <w:p>
-      <w:pPr>
-        <w:spacing w:line="360" w:lineRule="auto"/>
-      </w:pPr>
-      <w:r>
         <w:rPr>
           <w:noProof/>
         </w:rPr>
         <w:drawing>
-          <wp:anchor distT="0" distB="0" distL="114300" distR="114300" simplePos="0" relativeHeight="251666432" behindDoc="0" locked="0" layoutInCell="1" allowOverlap="1" wp14:anchorId="30348005" wp14:editId="16928FBB">
+          <wp:anchor distT="0" distB="0" distL="114300" distR="114300" simplePos="0" relativeHeight="251666432" behindDoc="0" locked="0" layoutInCell="1" allowOverlap="1" wp14:anchorId="30348005" wp14:editId="53113D8B">
             <wp:simplePos x="0" y="0"/>
             <wp:positionH relativeFrom="margin">
               <wp:posOffset>1270</wp:posOffset>
             </wp:positionH>
             <wp:positionV relativeFrom="margin">
-              <wp:posOffset>3073982</wp:posOffset>
+              <wp:posOffset>550712</wp:posOffset>
             </wp:positionV>
             <wp:extent cx="1545590" cy="2249805"/>
             <wp:effectExtent l="0" t="0" r="3810" b="0"/>
@@ -2060,7 +2029,7 @@
                     <pic:cNvPicPr/>
                   </pic:nvPicPr>
                   <pic:blipFill>
-                    <a:blip r:embed="rId10" cstate="print">
+                    <a:blip r:embed="rId9" cstate="print">
                       <a:extLst>
                         <a:ext uri="{28A0092B-C50C-407E-A947-70E740481C1C}">
                           <a14:useLocalDpi xmlns:a14="http://schemas.microsoft.com/office/drawing/2010/main" val="0"/>
@@ -2092,16 +2061,924 @@
           </wp:anchor>
         </w:drawing>
       </w:r>
+      <w:r>
+        <w:t xml:space="preserve">Dopo aver creato una bozza dell’idea del gioco, ho iniziato il processo di creazione della UX. Il percorso è stato iterativo, perché </w:t>
+      </w:r>
+      <w:r>
+        <w:t>in</w:t>
+      </w:r>
+      <w:r>
+        <w:t xml:space="preserve"> ogni fase </w:t>
+      </w:r>
+      <w:r>
+        <w:t>c’è stata</w:t>
+      </w:r>
+      <w:r>
+        <w:t xml:space="preserve"> una </w:t>
+      </w:r>
+      <w:r>
+        <w:t>fase</w:t>
+      </w:r>
+      <w:r>
+        <w:t xml:space="preserve"> di test, revisione e </w:t>
+      </w:r>
+      <w:r>
+        <w:t>sviluppo</w:t>
+      </w:r>
+      <w:r>
+        <w:t xml:space="preserve">. </w:t>
+      </w:r>
+      <w:r>
+        <w:t xml:space="preserve">Il disegno su carta allegato qui sotto </w:t>
+      </w:r>
+      <w:r>
+        <w:t xml:space="preserve">è stato il primo documento dopo il GDD, che mi ha aiutato a unire tutte le idee in un unico </w:t>
+      </w:r>
+      <w:r>
+        <w:t>documento</w:t>
+      </w:r>
+      <w:r>
+        <w:t xml:space="preserve"> e in modo molto grezzo mi ha permesso di immaginare un flusso di gioco funzionante. Una volta iniziata la programmazione, sono risultati fuori problemi a livello di gameplay che mi hanno costretto a rianalizzare il sistema che gestisce lo </w:t>
+      </w:r>
+      <w:proofErr w:type="spellStart"/>
+      <w:r>
+        <w:t>spawn</w:t>
+      </w:r>
+      <w:proofErr w:type="spellEnd"/>
+      <w:r>
+        <w:t xml:space="preserve"> delle piattaforme. Durante lo sviluppo sono nate anche ulteriori idee, che sono poi state riportate nel GDD come il </w:t>
+      </w:r>
+      <w:proofErr w:type="spellStart"/>
+      <w:r>
+        <w:t>boost</w:t>
+      </w:r>
+      <w:proofErr w:type="spellEnd"/>
+      <w:r>
+        <w:t xml:space="preserve"> oppure i diversi tipi di piattaforma. (</w:t>
+      </w:r>
+      <w:proofErr w:type="gramStart"/>
+      <w:r>
+        <w:t>Infatti</w:t>
+      </w:r>
+      <w:proofErr w:type="gramEnd"/>
+      <w:r>
+        <w:t xml:space="preserve"> nella prima bozza non tutto è presente).</w:t>
+      </w:r>
+    </w:p>
+    <w:p/>
+    <w:p>
+      <w:r>
+        <w:t>Gioco ultimato:</w:t>
+      </w:r>
+      <w:r>
+        <w:t xml:space="preserve"> </w:t>
+      </w:r>
     </w:p>
     <w:p>
-      <w:pPr>
-        <w:spacing w:line="360" w:lineRule="auto"/>
-      </w:pPr>
+      <w:r>
+        <w:rPr>
+          <w:noProof/>
+        </w:rPr>
+        <mc:AlternateContent>
+          <mc:Choice Requires="wps">
+            <w:drawing>
+              <wp:anchor distT="0" distB="0" distL="114300" distR="114300" simplePos="0" relativeHeight="251731968" behindDoc="0" locked="0" layoutInCell="1" allowOverlap="1" wp14:anchorId="653D2EBB" wp14:editId="73D3C28D">
+                <wp:simplePos x="0" y="0"/>
+                <wp:positionH relativeFrom="column">
+                  <wp:posOffset>-288749</wp:posOffset>
+                </wp:positionH>
+                <wp:positionV relativeFrom="paragraph">
+                  <wp:posOffset>78012</wp:posOffset>
+                </wp:positionV>
+                <wp:extent cx="284480" cy="2822001"/>
+                <wp:effectExtent l="12700" t="12700" r="0" b="10160"/>
+                <wp:wrapNone/>
+                <wp:docPr id="1069261037" name="Parentesi quadra chiusa 1"/>
+                <wp:cNvGraphicFramePr/>
+                <a:graphic xmlns:a="http://schemas.openxmlformats.org/drawingml/2006/main">
+                  <a:graphicData uri="http://schemas.microsoft.com/office/word/2010/wordprocessingShape">
+                    <wps:wsp>
+                      <wps:cNvSpPr/>
+                      <wps:spPr>
+                        <a:xfrm rot="10800000">
+                          <a:off x="0" y="0"/>
+                          <a:ext cx="284480" cy="2822001"/>
+                        </a:xfrm>
+                        <a:prstGeom prst="rightBracket">
+                          <a:avLst/>
+                        </a:prstGeom>
+                      </wps:spPr>
+                      <wps:style>
+                        <a:lnRef idx="3">
+                          <a:schemeClr val="accent1"/>
+                        </a:lnRef>
+                        <a:fillRef idx="0">
+                          <a:schemeClr val="accent1"/>
+                        </a:fillRef>
+                        <a:effectRef idx="2">
+                          <a:schemeClr val="accent1"/>
+                        </a:effectRef>
+                        <a:fontRef idx="minor">
+                          <a:schemeClr val="tx1"/>
+                        </a:fontRef>
+                      </wps:style>
+                      <wps:bodyPr rot="0" spcFirstLastPara="0" vertOverflow="overflow" horzOverflow="overflow" vert="horz" wrap="square" lIns="91440" tIns="45720" rIns="91440" bIns="45720" numCol="1" spcCol="0" rtlCol="0" fromWordArt="0" anchor="ctr" anchorCtr="0" forceAA="0" compatLnSpc="1">
+                        <a:prstTxWarp prst="textNoShape">
+                          <a:avLst/>
+                        </a:prstTxWarp>
+                        <a:noAutofit/>
+                      </wps:bodyPr>
+                    </wps:wsp>
+                  </a:graphicData>
+                </a:graphic>
+                <wp14:sizeRelH relativeFrom="margin">
+                  <wp14:pctWidth>0</wp14:pctWidth>
+                </wp14:sizeRelH>
+                <wp14:sizeRelV relativeFrom="margin">
+                  <wp14:pctHeight>0</wp14:pctHeight>
+                </wp14:sizeRelV>
+              </wp:anchor>
+            </w:drawing>
+          </mc:Choice>
+          <mc:Fallback>
+            <w:pict>
+              <v:shapetype w14:anchorId="123C726E" id="_x0000_t86" coordsize="21600,21600" o:spt="86" adj="1800" path="m,qx21600@0l21600@1qy,21600e" filled="f">
+                <v:formulas>
+                  <v:f eqn="val #0"/>
+                  <v:f eqn="sum 21600 0 #0"/>
+                  <v:f eqn="prod #0 9598 32768"/>
+                  <v:f eqn="sum 21600 0 @2"/>
+                </v:formulas>
+                <v:path arrowok="t" gradientshapeok="t" o:connecttype="custom" o:connectlocs="0,0;0,21600;21600,10800" textboxrect="0,@2,15274,@3"/>
+                <v:handles>
+                  <v:h position="bottomRight,#0" yrange="0,10800"/>
+                </v:handles>
+              </v:shapetype>
+              <v:shape id="Parentesi quadra chiusa 1" o:spid="_x0000_s1026" type="#_x0000_t86" style="position:absolute;margin-left:-22.75pt;margin-top:6.15pt;width:22.4pt;height:222.2pt;rotation:180;z-index:251731968;visibility:visible;mso-wrap-style:square;mso-width-percent:0;mso-height-percent:0;mso-wrap-distance-left:9pt;mso-wrap-distance-top:0;mso-wrap-distance-right:9pt;mso-wrap-distance-bottom:0;mso-position-horizontal:absolute;mso-position-horizontal-relative:text;mso-position-vertical:absolute;mso-position-vertical-relative:text;mso-width-percent:0;mso-height-percent:0;mso-width-relative:margin;mso-height-relative:margin;v-text-anchor:middle" o:gfxdata="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" adj="181" strokecolor="#4472c4 [3204]" strokeweight="1.5pt">
+                <v:stroke joinstyle="miter"/>
+              </v:shape>
+            </w:pict>
+          </mc:Fallback>
+        </mc:AlternateContent>
+      </w:r>
+      <w:r>
+        <w:rPr>
+          <w:noProof/>
+        </w:rPr>
+        <mc:AlternateContent>
+          <mc:Choice Requires="wps">
+            <w:drawing>
+              <wp:anchor distT="0" distB="0" distL="114300" distR="114300" simplePos="0" relativeHeight="251738112" behindDoc="0" locked="0" layoutInCell="1" allowOverlap="1" wp14:anchorId="3BFFFB9D" wp14:editId="2777EEE3">
+                <wp:simplePos x="0" y="0"/>
+                <wp:positionH relativeFrom="column">
+                  <wp:posOffset>-3447</wp:posOffset>
+                </wp:positionH>
+                <wp:positionV relativeFrom="paragraph">
+                  <wp:posOffset>79830</wp:posOffset>
+                </wp:positionV>
+                <wp:extent cx="943429" cy="103414"/>
+                <wp:effectExtent l="12700" t="12700" r="22225" b="24130"/>
+                <wp:wrapNone/>
+                <wp:docPr id="1449975941" name="Connettore 1 3"/>
+                <wp:cNvGraphicFramePr/>
+                <a:graphic xmlns:a="http://schemas.openxmlformats.org/drawingml/2006/main">
+                  <a:graphicData uri="http://schemas.microsoft.com/office/word/2010/wordprocessingShape">
+                    <wps:wsp>
+                      <wps:cNvCnPr/>
+                      <wps:spPr>
+                        <a:xfrm>
+                          <a:off x="0" y="0"/>
+                          <a:ext cx="943429" cy="103414"/>
+                        </a:xfrm>
+                        <a:prstGeom prst="line">
+                          <a:avLst/>
+                        </a:prstGeom>
+                      </wps:spPr>
+                      <wps:style>
+                        <a:lnRef idx="3">
+                          <a:schemeClr val="accent1"/>
+                        </a:lnRef>
+                        <a:fillRef idx="0">
+                          <a:schemeClr val="accent1"/>
+                        </a:fillRef>
+                        <a:effectRef idx="2">
+                          <a:schemeClr val="accent1"/>
+                        </a:effectRef>
+                        <a:fontRef idx="minor">
+                          <a:schemeClr val="tx1"/>
+                        </a:fontRef>
+                      </wps:style>
+                      <wps:bodyPr/>
+                    </wps:wsp>
+                  </a:graphicData>
+                </a:graphic>
+                <wp14:sizeRelV relativeFrom="margin">
+                  <wp14:pctHeight>0</wp14:pctHeight>
+                </wp14:sizeRelV>
+              </wp:anchor>
+            </w:drawing>
+          </mc:Choice>
+          <mc:Fallback>
+            <w:pict>
+              <v:line w14:anchorId="3F6D046E" id="Connettore 1 3" o:spid="_x0000_s1026" style="position:absolute;z-index:251738112;visibility:visible;mso-wrap-style:square;mso-height-percent:0;mso-wrap-distance-left:9pt;mso-wrap-distance-top:0;mso-wrap-distance-right:9pt;mso-wrap-distance-bottom:0;mso-position-horizontal:absolute;mso-position-horizontal-relative:text;mso-position-vertical:absolute;mso-position-vertical-relative:text;mso-height-percent:0;mso-height-relative:margin" from="-.25pt,6.3pt" to="74.05pt,14.45pt" o:gfxdata="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" strokecolor="#4472c4 [3204]" strokeweight="1.5pt">
+                <v:stroke joinstyle="miter"/>
+              </v:line>
+            </w:pict>
+          </mc:Fallback>
+        </mc:AlternateContent>
+      </w:r>
+      <w:r>
+        <w:drawing>
+          <wp:anchor distT="0" distB="0" distL="114300" distR="114300" simplePos="0" relativeHeight="251727872" behindDoc="0" locked="0" layoutInCell="1" allowOverlap="1" wp14:anchorId="70824167" wp14:editId="678F392E">
+            <wp:simplePos x="0" y="0"/>
+            <wp:positionH relativeFrom="column">
+              <wp:posOffset>2233295</wp:posOffset>
+            </wp:positionH>
+            <wp:positionV relativeFrom="paragraph">
+              <wp:posOffset>93345</wp:posOffset>
+            </wp:positionV>
+            <wp:extent cx="1080135" cy="2107565"/>
+            <wp:effectExtent l="0" t="0" r="0" b="635"/>
+            <wp:wrapNone/>
+            <wp:docPr id="297279181" name="Immagine 1" descr="Immagine che contiene testo, schermata&#10;&#10;Descrizione generata automaticamente"/>
+            <wp:cNvGraphicFramePr>
+              <a:graphicFrameLocks xmlns:a="http://schemas.openxmlformats.org/drawingml/2006/main" noChangeAspect="1"/>
+            </wp:cNvGraphicFramePr>
+            <a:graphic xmlns:a="http://schemas.openxmlformats.org/drawingml/2006/main">
+              <a:graphicData uri="http://schemas.openxmlformats.org/drawingml/2006/picture">
+                <pic:pic xmlns:pic="http://schemas.openxmlformats.org/drawingml/2006/picture">
+                  <pic:nvPicPr>
+                    <pic:cNvPr id="297279181" name="Immagine 1" descr="Immagine che contiene testo, schermata&#10;&#10;Descrizione generata automaticamente"/>
+                    <pic:cNvPicPr/>
+                  </pic:nvPicPr>
+                  <pic:blipFill>
+                    <a:blip r:embed="rId10" cstate="print">
+                      <a:extLst>
+                        <a:ext uri="{28A0092B-C50C-407E-A947-70E740481C1C}">
+                          <a14:useLocalDpi xmlns:a14="http://schemas.microsoft.com/office/drawing/2010/main" val="0"/>
+                        </a:ext>
+                      </a:extLst>
+                    </a:blip>
+                    <a:stretch>
+                      <a:fillRect/>
+                    </a:stretch>
+                  </pic:blipFill>
+                  <pic:spPr>
+                    <a:xfrm>
+                      <a:off x="0" y="0"/>
+                      <a:ext cx="1080135" cy="2107565"/>
+                    </a:xfrm>
+                    <a:prstGeom prst="rect">
+                      <a:avLst/>
+                    </a:prstGeom>
+                  </pic:spPr>
+                </pic:pic>
+              </a:graphicData>
+            </a:graphic>
+            <wp14:sizeRelH relativeFrom="page">
+              <wp14:pctWidth>0</wp14:pctWidth>
+            </wp14:sizeRelH>
+            <wp14:sizeRelV relativeFrom="page">
+              <wp14:pctHeight>0</wp14:pctHeight>
+            </wp14:sizeRelV>
+          </wp:anchor>
+        </w:drawing>
+      </w:r>
     </w:p>
     <w:p>
-      <w:pPr>
-        <w:spacing w:line="360" w:lineRule="auto"/>
-      </w:pPr>
+      <w:r>
+        <w:rPr>
+          <w:noProof/>
+        </w:rPr>
+        <mc:AlternateContent>
+          <mc:Choice Requires="wps">
+            <w:drawing>
+              <wp:anchor distT="0" distB="0" distL="114300" distR="114300" simplePos="0" relativeHeight="251737088" behindDoc="0" locked="0" layoutInCell="1" allowOverlap="1" wp14:anchorId="577B77FD" wp14:editId="4F7A0D4E">
+                <wp:simplePos x="0" y="0"/>
+                <wp:positionH relativeFrom="column">
+                  <wp:posOffset>1050652</wp:posOffset>
+                </wp:positionH>
+                <wp:positionV relativeFrom="paragraph">
+                  <wp:posOffset>2020116</wp:posOffset>
+                </wp:positionV>
+                <wp:extent cx="2786743" cy="263072"/>
+                <wp:effectExtent l="0" t="63500" r="7620" b="16510"/>
+                <wp:wrapNone/>
+                <wp:docPr id="495457915" name="Connettore 2 2"/>
+                <wp:cNvGraphicFramePr/>
+                <a:graphic xmlns:a="http://schemas.openxmlformats.org/drawingml/2006/main">
+                  <a:graphicData uri="http://schemas.microsoft.com/office/word/2010/wordprocessingShape">
+                    <wps:wsp>
+                      <wps:cNvCnPr/>
+                      <wps:spPr>
+                        <a:xfrm flipH="1" flipV="1">
+                          <a:off x="0" y="0"/>
+                          <a:ext cx="2786743" cy="263072"/>
+                        </a:xfrm>
+                        <a:prstGeom prst="straightConnector1">
+                          <a:avLst/>
+                        </a:prstGeom>
+                        <a:ln>
+                          <a:tailEnd type="triangle"/>
+                        </a:ln>
+                      </wps:spPr>
+                      <wps:style>
+                        <a:lnRef idx="3">
+                          <a:schemeClr val="accent1"/>
+                        </a:lnRef>
+                        <a:fillRef idx="0">
+                          <a:schemeClr val="accent1"/>
+                        </a:fillRef>
+                        <a:effectRef idx="2">
+                          <a:schemeClr val="accent1"/>
+                        </a:effectRef>
+                        <a:fontRef idx="minor">
+                          <a:schemeClr val="tx1"/>
+                        </a:fontRef>
+                      </wps:style>
+                      <wps:bodyPr/>
+                    </wps:wsp>
+                  </a:graphicData>
+                </a:graphic>
+                <wp14:sizeRelH relativeFrom="margin">
+                  <wp14:pctWidth>0</wp14:pctWidth>
+                </wp14:sizeRelH>
+                <wp14:sizeRelV relativeFrom="margin">
+                  <wp14:pctHeight>0</wp14:pctHeight>
+                </wp14:sizeRelV>
+              </wp:anchor>
+            </w:drawing>
+          </mc:Choice>
+          <mc:Fallback>
+            <w:pict>
+              <v:shapetype w14:anchorId="53D2CCB4" id="_x0000_t32" coordsize="21600,21600" o:spt="32" o:oned="t" path="m,l21600,21600e" filled="f">
+                <v:path arrowok="t" fillok="f" o:connecttype="none"/>
+                <o:lock v:ext="edit" shapetype="t"/>
+              </v:shapetype>
+              <v:shape id="Connettore 2 2" o:spid="_x0000_s1026" type="#_x0000_t32" style="position:absolute;margin-left:82.75pt;margin-top:159.05pt;width:219.45pt;height:20.7pt;flip:x y;z-index:251737088;visibility:visible;mso-wrap-style:square;mso-width-percent:0;mso-height-percent:0;mso-wrap-distance-left:9pt;mso-wrap-distance-top:0;mso-wrap-distance-right:9pt;mso-wrap-distance-bottom:0;mso-position-horizontal:absolute;mso-position-horizontal-relative:text;mso-position-vertical:absolute;mso-position-vertical-relative:text;mso-width-percent:0;mso-height-percent:0;mso-width-relative:margin;mso-height-relative:margin" o:gfxdata="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" strokecolor="#4472c4 [3204]" strokeweight="1.5pt">
+                <v:stroke endarrow="block" joinstyle="miter"/>
+              </v:shape>
+            </w:pict>
+          </mc:Fallback>
+        </mc:AlternateContent>
+      </w:r>
+      <w:r>
+        <w:rPr>
+          <w:noProof/>
+        </w:rPr>
+        <mc:AlternateContent>
+          <mc:Choice Requires="wps">
+            <w:drawing>
+              <wp:anchor distT="0" distB="0" distL="114300" distR="114300" simplePos="0" relativeHeight="251735040" behindDoc="0" locked="0" layoutInCell="1" allowOverlap="1" wp14:anchorId="2544CEFF" wp14:editId="22354D74">
+                <wp:simplePos x="0" y="0"/>
+                <wp:positionH relativeFrom="column">
+                  <wp:posOffset>3313067</wp:posOffset>
+                </wp:positionH>
+                <wp:positionV relativeFrom="paragraph">
+                  <wp:posOffset>907414</wp:posOffset>
+                </wp:positionV>
+                <wp:extent cx="1286329" cy="1426573"/>
+                <wp:effectExtent l="12700" t="12700" r="34925" b="21590"/>
+                <wp:wrapNone/>
+                <wp:docPr id="1500376022" name="Connettore 2 2"/>
+                <wp:cNvGraphicFramePr/>
+                <a:graphic xmlns:a="http://schemas.openxmlformats.org/drawingml/2006/main">
+                  <a:graphicData uri="http://schemas.microsoft.com/office/word/2010/wordprocessingShape">
+                    <wps:wsp>
+                      <wps:cNvCnPr/>
+                      <wps:spPr>
+                        <a:xfrm>
+                          <a:off x="0" y="0"/>
+                          <a:ext cx="1286329" cy="1426573"/>
+                        </a:xfrm>
+                        <a:prstGeom prst="straightConnector1">
+                          <a:avLst/>
+                        </a:prstGeom>
+                        <a:ln>
+                          <a:tailEnd type="triangle"/>
+                        </a:ln>
+                      </wps:spPr>
+                      <wps:style>
+                        <a:lnRef idx="3">
+                          <a:schemeClr val="accent1"/>
+                        </a:lnRef>
+                        <a:fillRef idx="0">
+                          <a:schemeClr val="accent1"/>
+                        </a:fillRef>
+                        <a:effectRef idx="2">
+                          <a:schemeClr val="accent1"/>
+                        </a:effectRef>
+                        <a:fontRef idx="minor">
+                          <a:schemeClr val="tx1"/>
+                        </a:fontRef>
+                      </wps:style>
+                      <wps:bodyPr/>
+                    </wps:wsp>
+                  </a:graphicData>
+                </a:graphic>
+                <wp14:sizeRelH relativeFrom="margin">
+                  <wp14:pctWidth>0</wp14:pctWidth>
+                </wp14:sizeRelH>
+                <wp14:sizeRelV relativeFrom="margin">
+                  <wp14:pctHeight>0</wp14:pctHeight>
+                </wp14:sizeRelV>
+              </wp:anchor>
+            </w:drawing>
+          </mc:Choice>
+          <mc:Fallback>
+            <w:pict>
+              <v:shape w14:anchorId="7DD1880A" id="Connettore 2 2" o:spid="_x0000_s1026" type="#_x0000_t32" style="position:absolute;margin-left:260.85pt;margin-top:71.45pt;width:101.3pt;height:112.35pt;z-index:251735040;visibility:visible;mso-wrap-style:square;mso-width-percent:0;mso-height-percent:0;mso-wrap-distance-left:9pt;mso-wrap-distance-top:0;mso-wrap-distance-right:9pt;mso-wrap-distance-bottom:0;mso-position-horizontal:absolute;mso-position-horizontal-relative:text;mso-position-vertical:absolute;mso-position-vertical-relative:text;mso-width-percent:0;mso-height-percent:0;mso-width-relative:margin;mso-height-relative:margin" o:gfxdata="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" strokecolor="#4472c4 [3204]" strokeweight="1.5pt">
+                <v:stroke endarrow="block" joinstyle="miter"/>
+              </v:shape>
+            </w:pict>
+          </mc:Fallback>
+        </mc:AlternateContent>
+      </w:r>
+      <w:r>
+        <w:rPr>
+          <w:noProof/>
+        </w:rPr>
+        <mc:AlternateContent>
+          <mc:Choice Requires="wps">
+            <w:drawing>
+              <wp:anchor distT="0" distB="0" distL="114300" distR="114300" simplePos="0" relativeHeight="251732992" behindDoc="0" locked="0" layoutInCell="1" allowOverlap="1" wp14:anchorId="179BC0B6" wp14:editId="47A1CBF5">
+                <wp:simplePos x="0" y="0"/>
+                <wp:positionH relativeFrom="column">
+                  <wp:posOffset>847453</wp:posOffset>
+                </wp:positionH>
+                <wp:positionV relativeFrom="paragraph">
+                  <wp:posOffset>904331</wp:posOffset>
+                </wp:positionV>
+                <wp:extent cx="1386114" cy="827314"/>
+                <wp:effectExtent l="12700" t="25400" r="24130" b="11430"/>
+                <wp:wrapNone/>
+                <wp:docPr id="445947300" name="Connettore 2 2"/>
+                <wp:cNvGraphicFramePr/>
+                <a:graphic xmlns:a="http://schemas.openxmlformats.org/drawingml/2006/main">
+                  <a:graphicData uri="http://schemas.microsoft.com/office/word/2010/wordprocessingShape">
+                    <wps:wsp>
+                      <wps:cNvCnPr/>
+                      <wps:spPr>
+                        <a:xfrm flipV="1">
+                          <a:off x="0" y="0"/>
+                          <a:ext cx="1386114" cy="827314"/>
+                        </a:xfrm>
+                        <a:prstGeom prst="straightConnector1">
+                          <a:avLst/>
+                        </a:prstGeom>
+                        <a:ln>
+                          <a:tailEnd type="triangle"/>
+                        </a:ln>
+                      </wps:spPr>
+                      <wps:style>
+                        <a:lnRef idx="3">
+                          <a:schemeClr val="accent1"/>
+                        </a:lnRef>
+                        <a:fillRef idx="0">
+                          <a:schemeClr val="accent1"/>
+                        </a:fillRef>
+                        <a:effectRef idx="2">
+                          <a:schemeClr val="accent1"/>
+                        </a:effectRef>
+                        <a:fontRef idx="minor">
+                          <a:schemeClr val="tx1"/>
+                        </a:fontRef>
+                      </wps:style>
+                      <wps:bodyPr/>
+                    </wps:wsp>
+                  </a:graphicData>
+                </a:graphic>
+              </wp:anchor>
+            </w:drawing>
+          </mc:Choice>
+          <mc:Fallback>
+            <w:pict>
+              <v:shape w14:anchorId="505C2F6A" id="Connettore 2 2" o:spid="_x0000_s1026" type="#_x0000_t32" style="position:absolute;margin-left:66.75pt;margin-top:71.2pt;width:109.15pt;height:65.15pt;flip:y;z-index:251732992;visibility:visible;mso-wrap-style:square;mso-wrap-distance-left:9pt;mso-wrap-distance-top:0;mso-wrap-distance-right:9pt;mso-wrap-distance-bottom:0;mso-position-horizontal:absolute;mso-position-horizontal-relative:text;mso-position-vertical:absolute;mso-position-vertical-relative:text" o:gfxdata="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" strokecolor="#4472c4 [3204]" strokeweight="1.5pt">
+                <v:stroke endarrow="block" joinstyle="miter"/>
+              </v:shape>
+            </w:pict>
+          </mc:Fallback>
+        </mc:AlternateContent>
+      </w:r>
+      <w:r>
+        <w:rPr>
+          <w:noProof/>
+        </w:rPr>
+        <w:drawing>
+          <wp:anchor distT="0" distB="0" distL="114300" distR="114300" simplePos="0" relativeHeight="251728896" behindDoc="0" locked="0" layoutInCell="1" allowOverlap="1" wp14:anchorId="0F36D5B7" wp14:editId="5BDFF31B">
+            <wp:simplePos x="0" y="0"/>
+            <wp:positionH relativeFrom="margin">
+              <wp:posOffset>4597945</wp:posOffset>
+            </wp:positionH>
+            <wp:positionV relativeFrom="margin">
+              <wp:posOffset>5706019</wp:posOffset>
+            </wp:positionV>
+            <wp:extent cx="1106805" cy="2223135"/>
+            <wp:effectExtent l="0" t="0" r="0" b="0"/>
+            <wp:wrapSquare wrapText="bothSides"/>
+            <wp:docPr id="672238928" name="Immagine 1" descr="Immagine che contiene testo, schermata, Carattere, Elementi grafici&#10;&#10;Descrizione generata automaticamente"/>
+            <wp:cNvGraphicFramePr>
+              <a:graphicFrameLocks xmlns:a="http://schemas.openxmlformats.org/drawingml/2006/main" noChangeAspect="1"/>
+            </wp:cNvGraphicFramePr>
+            <a:graphic xmlns:a="http://schemas.openxmlformats.org/drawingml/2006/main">
+              <a:graphicData uri="http://schemas.openxmlformats.org/drawingml/2006/picture">
+                <pic:pic xmlns:pic="http://schemas.openxmlformats.org/drawingml/2006/picture">
+                  <pic:nvPicPr>
+                    <pic:cNvPr id="672238928" name="Immagine 1" descr="Immagine che contiene testo, schermata, Carattere, Elementi grafici&#10;&#10;Descrizione generata automaticamente"/>
+                    <pic:cNvPicPr/>
+                  </pic:nvPicPr>
+                  <pic:blipFill>
+                    <a:blip r:embed="rId11" cstate="print">
+                      <a:extLst>
+                        <a:ext uri="{28A0092B-C50C-407E-A947-70E740481C1C}">
+                          <a14:useLocalDpi xmlns:a14="http://schemas.microsoft.com/office/drawing/2010/main" val="0"/>
+                        </a:ext>
+                      </a:extLst>
+                    </a:blip>
+                    <a:stretch>
+                      <a:fillRect/>
+                    </a:stretch>
+                  </pic:blipFill>
+                  <pic:spPr>
+                    <a:xfrm>
+                      <a:off x="0" y="0"/>
+                      <a:ext cx="1106805" cy="2223135"/>
+                    </a:xfrm>
+                    <a:prstGeom prst="rect">
+                      <a:avLst/>
+                    </a:prstGeom>
+                  </pic:spPr>
+                </pic:pic>
+              </a:graphicData>
+            </a:graphic>
+          </wp:anchor>
+        </w:drawing>
+      </w:r>
+      <w:r>
+        <w:drawing>
+          <wp:inline distT="0" distB="0" distL="0" distR="0" wp14:anchorId="0BC8F534" wp14:editId="0C49A124">
+            <wp:extent cx="1054555" cy="2117558"/>
+            <wp:effectExtent l="0" t="0" r="0" b="3810"/>
+            <wp:docPr id="724875660" name="Immagine 1" descr="Immagine che contiene testo, schermata, grafica, design&#10;&#10;Descrizione generata automaticamente"/>
+            <wp:cNvGraphicFramePr>
+              <a:graphicFrameLocks xmlns:a="http://schemas.openxmlformats.org/drawingml/2006/main" noChangeAspect="1"/>
+            </wp:cNvGraphicFramePr>
+            <a:graphic xmlns:a="http://schemas.openxmlformats.org/drawingml/2006/main">
+              <a:graphicData uri="http://schemas.openxmlformats.org/drawingml/2006/picture">
+                <pic:pic xmlns:pic="http://schemas.openxmlformats.org/drawingml/2006/picture">
+                  <pic:nvPicPr>
+                    <pic:cNvPr id="724875660" name="Immagine 1" descr="Immagine che contiene testo, schermata, grafica, design&#10;&#10;Descrizione generata automaticamente"/>
+                    <pic:cNvPicPr/>
+                  </pic:nvPicPr>
+                  <pic:blipFill>
+                    <a:blip r:embed="rId12"/>
+                    <a:stretch>
+                      <a:fillRect/>
+                    </a:stretch>
+                  </pic:blipFill>
+                  <pic:spPr>
+                    <a:xfrm>
+                      <a:off x="0" y="0"/>
+                      <a:ext cx="1072969" cy="2154533"/>
+                    </a:xfrm>
+                    <a:prstGeom prst="rect">
+                      <a:avLst/>
+                    </a:prstGeom>
+                  </pic:spPr>
+                </pic:pic>
+              </a:graphicData>
+            </a:graphic>
+          </wp:inline>
+        </w:drawing>
+      </w:r>
+      <w:r>
+        <w:rPr>
+          <w:noProof/>
+        </w:rPr>
+        <w:t xml:space="preserve">  </w:t>
+      </w:r>
+    </w:p>
+    <w:p>
+      <w:r>
+        <w:rPr>
+          <w:noProof/>
+        </w:rPr>
+        <mc:AlternateContent>
+          <mc:Choice Requires="wps">
+            <w:drawing>
+              <wp:anchor distT="0" distB="0" distL="114300" distR="114300" simplePos="0" relativeHeight="251740160" behindDoc="0" locked="0" layoutInCell="1" allowOverlap="1" wp14:anchorId="5AB76D3E" wp14:editId="4787E239">
+                <wp:simplePos x="0" y="0"/>
+                <wp:positionH relativeFrom="column">
+                  <wp:posOffset>3835581</wp:posOffset>
+                </wp:positionH>
+                <wp:positionV relativeFrom="paragraph">
+                  <wp:posOffset>160474</wp:posOffset>
+                </wp:positionV>
+                <wp:extent cx="943429" cy="850900"/>
+                <wp:effectExtent l="12700" t="12700" r="22225" b="12700"/>
+                <wp:wrapNone/>
+                <wp:docPr id="1846909330" name="Connettore 1 3"/>
+                <wp:cNvGraphicFramePr/>
+                <a:graphic xmlns:a="http://schemas.openxmlformats.org/drawingml/2006/main">
+                  <a:graphicData uri="http://schemas.microsoft.com/office/word/2010/wordprocessingShape">
+                    <wps:wsp>
+                      <wps:cNvCnPr/>
+                      <wps:spPr>
+                        <a:xfrm>
+                          <a:off x="0" y="0"/>
+                          <a:ext cx="943429" cy="850900"/>
+                        </a:xfrm>
+                        <a:prstGeom prst="line">
+                          <a:avLst/>
+                        </a:prstGeom>
+                      </wps:spPr>
+                      <wps:style>
+                        <a:lnRef idx="3">
+                          <a:schemeClr val="accent1"/>
+                        </a:lnRef>
+                        <a:fillRef idx="0">
+                          <a:schemeClr val="accent1"/>
+                        </a:fillRef>
+                        <a:effectRef idx="2">
+                          <a:schemeClr val="accent1"/>
+                        </a:effectRef>
+                        <a:fontRef idx="minor">
+                          <a:schemeClr val="tx1"/>
+                        </a:fontRef>
+                      </wps:style>
+                      <wps:bodyPr/>
+                    </wps:wsp>
+                  </a:graphicData>
+                </a:graphic>
+                <wp14:sizeRelV relativeFrom="margin">
+                  <wp14:pctHeight>0</wp14:pctHeight>
+                </wp14:sizeRelV>
+              </wp:anchor>
+            </w:drawing>
+          </mc:Choice>
+          <mc:Fallback>
+            <w:pict>
+              <v:line w14:anchorId="4C9FC0C0" id="Connettore 1 3" o:spid="_x0000_s1026" style="position:absolute;z-index:251740160;visibility:visible;mso-wrap-style:square;mso-height-percent:0;mso-wrap-distance-left:9pt;mso-wrap-distance-top:0;mso-wrap-distance-right:9pt;mso-wrap-distance-bottom:0;mso-position-horizontal:absolute;mso-position-horizontal-relative:text;mso-position-vertical:absolute;mso-position-vertical-relative:text;mso-height-percent:0;mso-height-relative:margin" from="302pt,12.65pt" to="376.3pt,79.65pt" o:gfxdata="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" strokecolor="#4472c4 [3204]" strokeweight="1.5pt">
+                <v:stroke joinstyle="miter"/>
+              </v:line>
+            </w:pict>
+          </mc:Fallback>
+        </mc:AlternateContent>
+      </w:r>
+      <w:r>
+        <w:drawing>
+          <wp:anchor distT="0" distB="0" distL="114300" distR="114300" simplePos="0" relativeHeight="251730944" behindDoc="0" locked="0" layoutInCell="1" allowOverlap="1" wp14:anchorId="045CB1A5" wp14:editId="27B16798">
+            <wp:simplePos x="0" y="0"/>
+            <wp:positionH relativeFrom="margin">
+              <wp:posOffset>-2449</wp:posOffset>
+            </wp:positionH>
+            <wp:positionV relativeFrom="margin">
+              <wp:posOffset>6640014</wp:posOffset>
+            </wp:positionV>
+            <wp:extent cx="1057910" cy="2118995"/>
+            <wp:effectExtent l="0" t="0" r="0" b="1905"/>
+            <wp:wrapSquare wrapText="bothSides"/>
+            <wp:docPr id="1693641331" name="Immagine 1" descr="Immagine che contiene testo, schermata, design&#10;&#10;Descrizione generata automaticamente"/>
+            <wp:cNvGraphicFramePr>
+              <a:graphicFrameLocks xmlns:a="http://schemas.openxmlformats.org/drawingml/2006/main" noChangeAspect="1"/>
+            </wp:cNvGraphicFramePr>
+            <a:graphic xmlns:a="http://schemas.openxmlformats.org/drawingml/2006/main">
+              <a:graphicData uri="http://schemas.openxmlformats.org/drawingml/2006/picture">
+                <pic:pic xmlns:pic="http://schemas.openxmlformats.org/drawingml/2006/picture">
+                  <pic:nvPicPr>
+                    <pic:cNvPr id="1693641331" name="Immagine 1" descr="Immagine che contiene testo, schermata, design&#10;&#10;Descrizione generata automaticamente"/>
+                    <pic:cNvPicPr/>
+                  </pic:nvPicPr>
+                  <pic:blipFill>
+                    <a:blip r:embed="rId13" cstate="print">
+                      <a:extLst>
+                        <a:ext uri="{28A0092B-C50C-407E-A947-70E740481C1C}">
+                          <a14:useLocalDpi xmlns:a14="http://schemas.microsoft.com/office/drawing/2010/main" val="0"/>
+                        </a:ext>
+                      </a:extLst>
+                    </a:blip>
+                    <a:stretch>
+                      <a:fillRect/>
+                    </a:stretch>
+                  </pic:blipFill>
+                  <pic:spPr>
+                    <a:xfrm>
+                      <a:off x="0" y="0"/>
+                      <a:ext cx="1057910" cy="2118995"/>
+                    </a:xfrm>
+                    <a:prstGeom prst="rect">
+                      <a:avLst/>
+                    </a:prstGeom>
+                  </pic:spPr>
+                </pic:pic>
+              </a:graphicData>
+            </a:graphic>
+          </wp:anchor>
+        </w:drawing>
+      </w:r>
+    </w:p>
+    <w:p>
+      <w:r>
+        <w:drawing>
+          <wp:anchor distT="0" distB="0" distL="114300" distR="114300" simplePos="0" relativeHeight="251729920" behindDoc="0" locked="0" layoutInCell="1" allowOverlap="1" wp14:anchorId="6B2C8106" wp14:editId="480DD7D2">
+            <wp:simplePos x="0" y="0"/>
+            <wp:positionH relativeFrom="margin">
+              <wp:posOffset>2233930</wp:posOffset>
+            </wp:positionH>
+            <wp:positionV relativeFrom="margin">
+              <wp:posOffset>6638925</wp:posOffset>
+            </wp:positionV>
+            <wp:extent cx="1074420" cy="2158365"/>
+            <wp:effectExtent l="0" t="0" r="5080" b="635"/>
+            <wp:wrapSquare wrapText="bothSides"/>
+            <wp:docPr id="893154467" name="Immagine 1" descr="Immagine che contiene testo, schermata, design&#10;&#10;Descrizione generata automaticamente"/>
+            <wp:cNvGraphicFramePr>
+              <a:graphicFrameLocks xmlns:a="http://schemas.openxmlformats.org/drawingml/2006/main" noChangeAspect="1"/>
+            </wp:cNvGraphicFramePr>
+            <a:graphic xmlns:a="http://schemas.openxmlformats.org/drawingml/2006/main">
+              <a:graphicData uri="http://schemas.openxmlformats.org/drawingml/2006/picture">
+                <pic:pic xmlns:pic="http://schemas.openxmlformats.org/drawingml/2006/picture">
+                  <pic:nvPicPr>
+                    <pic:cNvPr id="893154467" name="Immagine 1" descr="Immagine che contiene testo, schermata, design&#10;&#10;Descrizione generata automaticamente"/>
+                    <pic:cNvPicPr/>
+                  </pic:nvPicPr>
+                  <pic:blipFill>
+                    <a:blip r:embed="rId14" cstate="print">
+                      <a:extLst>
+                        <a:ext uri="{28A0092B-C50C-407E-A947-70E740481C1C}">
+                          <a14:useLocalDpi xmlns:a14="http://schemas.microsoft.com/office/drawing/2010/main" val="0"/>
+                        </a:ext>
+                      </a:extLst>
+                    </a:blip>
+                    <a:stretch>
+                      <a:fillRect/>
+                    </a:stretch>
+                  </pic:blipFill>
+                  <pic:spPr>
+                    <a:xfrm>
+                      <a:off x="0" y="0"/>
+                      <a:ext cx="1074420" cy="2158365"/>
+                    </a:xfrm>
+                    <a:prstGeom prst="rect">
+                      <a:avLst/>
+                    </a:prstGeom>
+                  </pic:spPr>
+                </pic:pic>
+              </a:graphicData>
+            </a:graphic>
+          </wp:anchor>
+        </w:drawing>
+      </w:r>
+    </w:p>
+    <w:p/>
+    <w:p>
+      <w:r>
+        <w:rPr>
+          <w:noProof/>
+        </w:rPr>
+        <mc:AlternateContent>
+          <mc:Choice Requires="wps">
+            <w:drawing>
+              <wp:anchor distT="0" distB="0" distL="114300" distR="114300" simplePos="0" relativeHeight="251742208" behindDoc="0" locked="0" layoutInCell="1" allowOverlap="1" wp14:anchorId="0A4A469E" wp14:editId="6010EE0D">
+                <wp:simplePos x="0" y="0"/>
+                <wp:positionH relativeFrom="column">
+                  <wp:posOffset>845639</wp:posOffset>
+                </wp:positionH>
+                <wp:positionV relativeFrom="paragraph">
+                  <wp:posOffset>35651</wp:posOffset>
+                </wp:positionV>
+                <wp:extent cx="1385025" cy="1397272"/>
+                <wp:effectExtent l="12700" t="25400" r="24765" b="12700"/>
+                <wp:wrapNone/>
+                <wp:docPr id="182078806" name="Connettore 2 2"/>
+                <wp:cNvGraphicFramePr/>
+                <a:graphic xmlns:a="http://schemas.openxmlformats.org/drawingml/2006/main">
+                  <a:graphicData uri="http://schemas.microsoft.com/office/word/2010/wordprocessingShape">
+                    <wps:wsp>
+                      <wps:cNvCnPr/>
+                      <wps:spPr>
+                        <a:xfrm flipV="1">
+                          <a:off x="0" y="0"/>
+                          <a:ext cx="1385025" cy="1397272"/>
+                        </a:xfrm>
+                        <a:prstGeom prst="straightConnector1">
+                          <a:avLst/>
+                        </a:prstGeom>
+                        <a:ln>
+                          <a:tailEnd type="triangle"/>
+                        </a:ln>
+                      </wps:spPr>
+                      <wps:style>
+                        <a:lnRef idx="3">
+                          <a:schemeClr val="accent1"/>
+                        </a:lnRef>
+                        <a:fillRef idx="0">
+                          <a:schemeClr val="accent1"/>
+                        </a:fillRef>
+                        <a:effectRef idx="2">
+                          <a:schemeClr val="accent1"/>
+                        </a:effectRef>
+                        <a:fontRef idx="minor">
+                          <a:schemeClr val="tx1"/>
+                        </a:fontRef>
+                      </wps:style>
+                      <wps:bodyPr/>
+                    </wps:wsp>
+                  </a:graphicData>
+                </a:graphic>
+                <wp14:sizeRelH relativeFrom="margin">
+                  <wp14:pctWidth>0</wp14:pctWidth>
+                </wp14:sizeRelH>
+                <wp14:sizeRelV relativeFrom="margin">
+                  <wp14:pctHeight>0</wp14:pctHeight>
+                </wp14:sizeRelV>
+              </wp:anchor>
+            </w:drawing>
+          </mc:Choice>
+          <mc:Fallback>
+            <w:pict>
+              <v:shape w14:anchorId="7236BAB3" id="Connettore 2 2" o:spid="_x0000_s1026" type="#_x0000_t32" style="position:absolute;margin-left:66.6pt;margin-top:2.8pt;width:109.05pt;height:110pt;flip:y;z-index:251742208;visibility:visible;mso-wrap-style:square;mso-width-percent:0;mso-height-percent:0;mso-wrap-distance-left:9pt;mso-wrap-distance-top:0;mso-wrap-distance-right:9pt;mso-wrap-distance-bottom:0;mso-position-horizontal:absolute;mso-position-horizontal-relative:text;mso-position-vertical:absolute;mso-position-vertical-relative:text;mso-width-percent:0;mso-height-percent:0;mso-width-relative:margin;mso-height-relative:margin" o:gfxdata="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" strokecolor="#4472c4 [3204]" strokeweight="1.5pt">
+                <v:stroke endarrow="block" joinstyle="miter"/>
+              </v:shape>
+            </w:pict>
+          </mc:Fallback>
+        </mc:AlternateContent>
+      </w:r>
+    </w:p>
+    <w:p/>
+    <w:p>
+      <w:r>
+        <w:rPr>
+          <w:noProof/>
+        </w:rPr>
+        <mc:AlternateContent>
+          <mc:Choice Requires="wps">
+            <w:drawing>
+              <wp:anchor distT="0" distB="0" distL="114300" distR="114300" simplePos="0" relativeHeight="251744256" behindDoc="0" locked="0" layoutInCell="1" allowOverlap="1" wp14:anchorId="3C12A729" wp14:editId="7B03E097">
+                <wp:simplePos x="0" y="0"/>
+                <wp:positionH relativeFrom="column">
+                  <wp:posOffset>1048294</wp:posOffset>
+                </wp:positionH>
+                <wp:positionV relativeFrom="paragraph">
+                  <wp:posOffset>128270</wp:posOffset>
+                </wp:positionV>
+                <wp:extent cx="1330416" cy="1208314"/>
+                <wp:effectExtent l="25400" t="25400" r="15875" b="11430"/>
+                <wp:wrapNone/>
+                <wp:docPr id="351111517" name="Connettore 2 2"/>
+                <wp:cNvGraphicFramePr/>
+                <a:graphic xmlns:a="http://schemas.openxmlformats.org/drawingml/2006/main">
+                  <a:graphicData uri="http://schemas.microsoft.com/office/word/2010/wordprocessingShape">
+                    <wps:wsp>
+                      <wps:cNvCnPr/>
+                      <wps:spPr>
+                        <a:xfrm flipH="1" flipV="1">
+                          <a:off x="0" y="0"/>
+                          <a:ext cx="1330416" cy="1208314"/>
+                        </a:xfrm>
+                        <a:prstGeom prst="straightConnector1">
+                          <a:avLst/>
+                        </a:prstGeom>
+                        <a:ln>
+                          <a:tailEnd type="triangle"/>
+                        </a:ln>
+                      </wps:spPr>
+                      <wps:style>
+                        <a:lnRef idx="3">
+                          <a:schemeClr val="accent1"/>
+                        </a:lnRef>
+                        <a:fillRef idx="0">
+                          <a:schemeClr val="accent1"/>
+                        </a:fillRef>
+                        <a:effectRef idx="2">
+                          <a:schemeClr val="accent1"/>
+                        </a:effectRef>
+                        <a:fontRef idx="minor">
+                          <a:schemeClr val="tx1"/>
+                        </a:fontRef>
+                      </wps:style>
+                      <wps:bodyPr/>
+                    </wps:wsp>
+                  </a:graphicData>
+                </a:graphic>
+                <wp14:sizeRelH relativeFrom="margin">
+                  <wp14:pctWidth>0</wp14:pctWidth>
+                </wp14:sizeRelH>
+                <wp14:sizeRelV relativeFrom="margin">
+                  <wp14:pctHeight>0</wp14:pctHeight>
+                </wp14:sizeRelV>
+              </wp:anchor>
+            </w:drawing>
+          </mc:Choice>
+          <mc:Fallback>
+            <w:pict>
+              <v:shape w14:anchorId="33F39ACC" id="Connettore 2 2" o:spid="_x0000_s1026" type="#_x0000_t32" style="position:absolute;margin-left:82.55pt;margin-top:10.1pt;width:104.75pt;height:95.15pt;flip:x y;z-index:251744256;visibility:visible;mso-wrap-style:square;mso-width-percent:0;mso-height-percent:0;mso-wrap-distance-left:9pt;mso-wrap-distance-top:0;mso-wrap-distance-right:9pt;mso-wrap-distance-bottom:0;mso-position-horizontal:absolute;mso-position-horizontal-relative:text;mso-position-vertical:absolute;mso-position-vertical-relative:text;mso-width-percent:0;mso-height-percent:0;mso-width-relative:margin;mso-height-relative:margin" o:gfxdata="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" strokecolor="#4472c4 [3204]" strokeweight="1.5pt">
+                <v:stroke endarrow="block" joinstyle="miter"/>
+              </v:shape>
+            </w:pict>
+          </mc:Fallback>
+        </mc:AlternateContent>
+      </w:r>
     </w:p>
     <w:p/>
     <w:p/>
@@ -2111,20 +2988,6 @@
     <w:p/>
     <w:p/>
     <w:p/>
-    <w:p/>
-    <w:p/>
-    <w:p/>
-    <w:p/>
-    <w:p/>
-    <w:p/>
-    <w:p/>
-    <w:p/>
-    <w:p/>
-    <w:p/>
-    <w:p/>
-    <w:p/>
-    <w:p/>
-    <w:p/>
     <w:p>
       <w:pPr>
         <w:pStyle w:val="Titolo1"/>
@@ -2140,13 +3003,13 @@
         </w:rPr>
         <w:lastRenderedPageBreak/>
         <w:drawing>
-          <wp:anchor distT="0" distB="0" distL="114300" distR="114300" simplePos="0" relativeHeight="251662336" behindDoc="0" locked="0" layoutInCell="1" allowOverlap="1" wp14:anchorId="461E6D03" wp14:editId="3D834F63">
+          <wp:anchor distT="0" distB="0" distL="114300" distR="114300" simplePos="0" relativeHeight="251662336" behindDoc="0" locked="0" layoutInCell="1" allowOverlap="1" wp14:anchorId="461E6D03" wp14:editId="01C2F4A7">
             <wp:simplePos x="0" y="0"/>
             <wp:positionH relativeFrom="margin">
-              <wp:posOffset>-151765</wp:posOffset>
+              <wp:posOffset>3832225</wp:posOffset>
             </wp:positionH>
             <wp:positionV relativeFrom="margin">
-              <wp:posOffset>571332</wp:posOffset>
+              <wp:posOffset>796290</wp:posOffset>
             </wp:positionV>
             <wp:extent cx="2350135" cy="3422015"/>
             <wp:effectExtent l="0" t="0" r="0" b="0"/>
@@ -2163,7 +3026,7 @@
                     <pic:cNvPicPr/>
                   </pic:nvPicPr>
                   <pic:blipFill>
-                    <a:blip r:embed="rId11" cstate="print">
+                    <a:blip r:embed="rId15" cstate="print">
                       <a:extLst>
                         <a:ext uri="{28A0092B-C50C-407E-A947-70E740481C1C}">
                           <a14:useLocalDpi xmlns:a14="http://schemas.microsoft.com/office/drawing/2010/main" val="0"/>
@@ -2202,27 +3065,19 @@
         <w:spacing w:line="360" w:lineRule="auto"/>
       </w:pPr>
       <w:r>
-        <w:t>Per la realizzazione del prototipo sono partito dalla bozza disegnata su carta, creando innanzitutto le 4 interfacce principali. Una volta costruita la UI, ho realizzato questo semplice diagramma di flusso (modellato qui sotto) che indica come sono collegate le schermate. Il gioco è abbastanza semplice e dalla home page si può decidere se iniziare il gameplay oppure visualizzare lo shop. Una volta entrati nello shop si deve tornare all’inizio dell’applicazione. Proseguendo invece per il gameplay si arriva alla schermata finale dei punteggi, dove è possibile ritornare alla home per iniziare una nuova partita.</w:t>
-      </w:r>
-    </w:p>
-    <w:p>
-      <w:pPr>
-        <w:spacing w:line="360" w:lineRule="auto"/>
-      </w:pPr>
-      <w:r>
         <w:rPr>
           <w:noProof/>
         </w:rPr>
         <mc:AlternateContent>
           <mc:Choice Requires="wps">
             <w:drawing>
-              <wp:anchor distT="0" distB="0" distL="114300" distR="114300" simplePos="0" relativeHeight="251681792" behindDoc="0" locked="0" layoutInCell="1" allowOverlap="1" wp14:anchorId="0107EB6C" wp14:editId="3631076A">
+              <wp:anchor distT="0" distB="0" distL="114300" distR="114300" simplePos="0" relativeHeight="251681792" behindDoc="0" locked="0" layoutInCell="1" allowOverlap="1" wp14:anchorId="0107EB6C" wp14:editId="776EA2CA">
                 <wp:simplePos x="0" y="0"/>
                 <wp:positionH relativeFrom="column">
-                  <wp:posOffset>1528126</wp:posOffset>
+                  <wp:posOffset>1531302</wp:posOffset>
                 </wp:positionH>
                 <wp:positionV relativeFrom="paragraph">
-                  <wp:posOffset>218292</wp:posOffset>
+                  <wp:posOffset>1888234</wp:posOffset>
                 </wp:positionV>
                 <wp:extent cx="263525" cy="2697739"/>
                 <wp:effectExtent l="14923" t="10477" r="18097" b="5398"/>
@@ -2277,7 +3132,7 @@
           </mc:Choice>
           <mc:Fallback>
             <w:pict>
-              <v:shapetype w14:anchorId="1AC84ED0" id="_x0000_t85" coordsize="21600,21600" o:spt="85" adj="1800" path="m21600,qx0@0l0@1qy21600,21600e" filled="f">
+              <v:shapetype w14:anchorId="0C67FFFB" id="_x0000_t85" coordsize="21600,21600" o:spt="85" adj="1800" path="m21600,qx0@0l0@1qy21600,21600e" filled="f">
                 <v:formulas>
                   <v:f eqn="val #0"/>
                   <v:f eqn="sum 21600 0 #0"/>
@@ -2289,28 +3144,16 @@
                   <v:h position="topLeft,#0" yrange="0,10800"/>
                 </v:handles>
               </v:shapetype>
-              <v:shape id="Parentesi quadra aperta 3" o:spid="_x0000_s1026" type="#_x0000_t85" style="position:absolute;margin-left:120.3pt;margin-top:17.2pt;width:20.75pt;height:212.4pt;rotation:90;z-index:251681792;visibility:visible;mso-wrap-style:square;mso-width-percent:0;mso-height-percent:0;mso-wrap-distance-left:9pt;mso-wrap-distance-top:0;mso-wrap-distance-right:9pt;mso-wrap-distance-bottom:0;mso-position-horizontal:absolute;mso-position-horizontal-relative:text;mso-position-vertical:absolute;mso-position-vertical-relative:text;mso-width-percent:0;mso-height-percent:0;mso-width-relative:margin;mso-height-relative:margin;v-text-anchor:middle" o:gfxdata="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" adj="176" strokecolor="#4472c4 [3204]" strokeweight="2.25pt">
+              <v:shape id="Parentesi quadra aperta 3" o:spid="_x0000_s1026" type="#_x0000_t85" style="position:absolute;margin-left:120.55pt;margin-top:148.7pt;width:20.75pt;height:212.4pt;rotation:90;z-index:251681792;visibility:visible;mso-wrap-style:square;mso-width-percent:0;mso-height-percent:0;mso-wrap-distance-left:9pt;mso-wrap-distance-top:0;mso-wrap-distance-right:9pt;mso-wrap-distance-bottom:0;mso-position-horizontal:absolute;mso-position-horizontal-relative:text;mso-position-vertical:absolute;mso-position-vertical-relative:text;mso-width-percent:0;mso-height-percent:0;mso-width-relative:margin;mso-height-relative:margin;v-text-anchor:middle" o:gfxdata="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" adj="176" strokecolor="#4472c4 [3204]" strokeweight="2.25pt">
                 <v:stroke joinstyle="miter"/>
               </v:shape>
             </w:pict>
           </mc:Fallback>
         </mc:AlternateContent>
       </w:r>
-    </w:p>
-    <w:p>
-      <w:pPr>
-        <w:spacing w:line="360" w:lineRule="auto"/>
-      </w:pPr>
-    </w:p>
-    <w:p>
-      <w:pPr>
-        <w:spacing w:line="360" w:lineRule="auto"/>
-      </w:pPr>
-    </w:p>
-    <w:p>
-      <w:pPr>
-        <w:spacing w:line="360" w:lineRule="auto"/>
-      </w:pPr>
+      <w:r>
+        <w:t>Per la realizzazione del prototipo sono partito dalla bozza disegnata su carta, creando innanzitutto le 4 interfacce principali. Una volta costruita la UI, ho realizzato questo semplice diagramma di flusso (modellato qui sotto) che indica come sono collegate le schermate. Il gioco è abbastanza semplice e dalla home page si può decidere se iniziare il gameplay oppure visualizzare lo shop. Una volta entrati nello shop si deve tornare all’inizio dell’applicazione. Proseguendo invece per il gameplay si arriva alla schermata finale dei punteggi, dove è possibile ritornare alla home per iniziare una nuova partita.</w:t>
+      </w:r>
     </w:p>
     <w:p>
       <w:pPr>
@@ -2913,11 +3756,7 @@
           </mc:Choice>
           <mc:Fallback>
             <w:pict>
-              <v:shapetype w14:anchorId="4C91E642" id="_x0000_t32" coordsize="21600,21600" o:spt="32" o:oned="t" path="m,l21600,21600e" filled="f">
-                <v:path arrowok="t" fillok="f" o:connecttype="none"/>
-                <o:lock v:ext="edit" shapetype="t"/>
-              </v:shapetype>
-              <v:shape id="Connettore 2 2" o:spid="_x0000_s1026" type="#_x0000_t32" style="position:absolute;margin-left:40.3pt;margin-top:20.5pt;width:42.65pt;height:35.3pt;flip:x y;z-index:251676672;visibility:visible;mso-wrap-style:square;mso-width-percent:0;mso-height-percent:0;mso-wrap-distance-left:9pt;mso-wrap-distance-top:0;mso-wrap-distance-right:9pt;mso-wrap-distance-bottom:0;mso-position-horizontal:absolute;mso-position-horizontal-relative:text;mso-position-vertical:absolute;mso-position-vertical-relative:text;mso-width-percent:0;mso-height-percent:0;mso-width-relative:margin;mso-height-relative:margin" o:gfxdata="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" strokecolor="#4472c4 [3204]" strokeweight="2pt">
+              <v:shape w14:anchorId="2C343186" id="Connettore 2 2" o:spid="_x0000_s1026" type="#_x0000_t32" style="position:absolute;margin-left:40.3pt;margin-top:20.5pt;width:42.65pt;height:35.3pt;flip:x y;z-index:251676672;visibility:visible;mso-wrap-style:square;mso-width-percent:0;mso-height-percent:0;mso-wrap-distance-left:9pt;mso-wrap-distance-top:0;mso-wrap-distance-right:9pt;mso-wrap-distance-bottom:0;mso-position-horizontal:absolute;mso-position-horizontal-relative:text;mso-position-vertical:absolute;mso-position-vertical-relative:text;mso-width-percent:0;mso-height-percent:0;mso-width-relative:margin;mso-height-relative:margin" o:gfxdata="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" strokecolor="#4472c4 [3204]" strokeweight="2pt">
                 <v:stroke dashstyle="dash" endarrow="block" joinstyle="miter"/>
               </v:shape>
             </w:pict>
@@ -3167,11 +4006,7 @@
       </w:r>
       <w:proofErr w:type="gramEnd"/>
       <w:r>
-        <w:t xml:space="preserve"> nelle impostazioni, anziché lasciarlo nell’home page. Inoltre, </w:t>
-      </w:r>
-      <w:r>
-        <w:lastRenderedPageBreak/>
-        <w:t>mi è stato suggerito di ingrandire i bottoni nell’interfaccia home page. A livello di gameplay mi è stato consigliato di far partire il gioco in un modo più facile e rilassato, e questo ha funzionato, permettendo all’utente di non abbandonare subito il gameplay, ma continuarlo fino a punteggi più elevati. Dopo aver acquisito tutti questi risultati ho revisionato il codice e facendo ritestare il gioco, tutti sono rimasti soddisfatti.</w:t>
+        <w:t xml:space="preserve"> nelle impostazioni, anziché lasciarlo nell’home page. Inoltre, mi è stato suggerito di ingrandire i bottoni nell’interfaccia home page. A livello di gameplay mi è stato consigliato di far partire il gioco in un modo più facile e rilassato, e questo ha funzionato, permettendo all’utente di non abbandonare subito il gameplay, ma continuarlo fino a punteggi più elevati. Dopo aver acquisito tutti questi risultati ho revisionato il codice e facendo ritestare il gioco, tutti sono rimasti soddisfatti.</w:t>
       </w:r>
     </w:p>
     <w:p>
@@ -3198,7 +4033,29 @@
         <w:spacing w:line="360" w:lineRule="auto"/>
       </w:pPr>
       <w:r>
-        <w:t>Come unico membro del gruppo, ho provveduto a completare per intero il progetto.</w:t>
+        <w:t xml:space="preserve">Come unico membro del gruppo, ho provveduto a completare per intero </w:t>
+      </w:r>
+      <w:r>
+        <w:t xml:space="preserve">la compilazione del </w:t>
+      </w:r>
+      <w:proofErr w:type="spellStart"/>
+      <w:r>
+        <w:t>gdd</w:t>
+      </w:r>
+      <w:proofErr w:type="spellEnd"/>
+      <w:r>
+        <w:t xml:space="preserve">, della tesina del </w:t>
+      </w:r>
+      <w:proofErr w:type="spellStart"/>
+      <w:r>
+        <w:t>powerpoint</w:t>
+      </w:r>
+      <w:proofErr w:type="spellEnd"/>
+      <w:r>
+        <w:t xml:space="preserve"> e lo sviluppo del gioco</w:t>
+      </w:r>
+      <w:r>
+        <w:t>.</w:t>
       </w:r>
     </w:p>
     <w:p>
@@ -3249,7 +4106,7 @@
                 <wp:cNvGraphicFramePr/>
                 <a:graphic xmlns:a="http://schemas.openxmlformats.org/drawingml/2006/main">
                   <a:graphicData uri="http://schemas.microsoft.com/office/word/2010/wordprocessingInk">
-                    <w14:contentPart bwMode="auto" r:id="rId12">
+                    <w14:contentPart bwMode="auto" r:id="rId16">
                       <w14:nvContentPartPr>
                         <w14:cNvContentPartPr/>
                       </w14:nvContentPartPr>
@@ -3285,7 +4142,7 @@
                 <o:lock v:ext="edit" aspectratio="t"/>
               </v:shapetype>
               <v:shape id="Input penna 90" o:spid="_x0000_s1026" type="#_x0000_t75" style="position:absolute;margin-left:296.95pt;margin-top:29.6pt;width:59.05pt;height:21.8pt;z-index:251725824;visibility:visible;mso-wrap-style:square;mso-wrap-distance-left:9pt;mso-wrap-distance-top:0;mso-wrap-distance-right:9pt;mso-wrap-distance-bottom:0;mso-position-horizontal:absolute;mso-position-horizontal-relative:text;mso-position-vertical:absolute;mso-position-vertical-relative:text" o:gfxdata="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">
-                <v:imagedata r:id="rId16" o:title=""/>
+                <v:imagedata r:id="rId17" o:title=""/>
               </v:shape>
             </w:pict>
           </mc:Fallback>
@@ -3313,7 +4170,7 @@
                 <wp:cNvGraphicFramePr/>
                 <a:graphic xmlns:a="http://schemas.openxmlformats.org/drawingml/2006/main">
                   <a:graphicData uri="http://schemas.microsoft.com/office/word/2010/wordprocessingInk">
-                    <w14:contentPart bwMode="auto" r:id="rId17">
+                    <w14:contentPart bwMode="auto" r:id="rId18">
                       <w14:nvContentPartPr>
                         <w14:cNvContentPartPr/>
                       </w14:nvContentPartPr>
@@ -3330,7 +4187,7 @@
           <mc:Fallback>
             <w:pict>
               <v:shape w14:anchorId="1EBB0002" id="Input penna 77" o:spid="_x0000_s1026" type="#_x0000_t75" style="position:absolute;margin-left:232.75pt;margin-top:31.6pt;width:55.25pt;height:32.75pt;z-index:251712512;visibility:visible;mso-wrap-style:square;mso-wrap-distance-left:9pt;mso-wrap-distance-top:0;mso-wrap-distance-right:9pt;mso-wrap-distance-bottom:0;mso-position-horizontal:absolute;mso-position-horizontal-relative:text;mso-position-vertical:absolute;mso-position-vertical-relative:text" o:gfxdata="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">
-                <v:imagedata r:id="rId18" o:title=""/>
+                <v:imagedata r:id="rId19" o:title=""/>
               </v:shape>
             </w:pict>
           </mc:Fallback>
@@ -3358,7 +4215,7 @@
                 <wp:cNvGraphicFramePr/>
                 <a:graphic xmlns:a="http://schemas.openxmlformats.org/drawingml/2006/main">
                   <a:graphicData uri="http://schemas.microsoft.com/office/word/2010/wordprocessingInk">
-                    <w14:contentPart bwMode="auto" r:id="rId19">
+                    <w14:contentPart bwMode="auto" r:id="rId20">
                       <w14:nvContentPartPr>
                         <w14:cNvContentPartPr/>
                       </w14:nvContentPartPr>
@@ -3378,7 +4235,7 @@
           <mc:Fallback>
             <w:pict>
               <v:shape w14:anchorId="4449CC76" id="Input penna 46" o:spid="_x0000_s1026" type="#_x0000_t75" style="position:absolute;margin-left:212.2pt;margin-top:50.9pt;width:149.95pt;height:4.9pt;z-index:251687936;visibility:visible;mso-wrap-style:square;mso-height-percent:0;mso-wrap-distance-left:9pt;mso-wrap-distance-top:0;mso-wrap-distance-right:9pt;mso-wrap-distance-bottom:0;mso-position-horizontal:absolute;mso-position-horizontal-relative:text;mso-position-vertical:absolute;mso-position-vertical-relative:text;mso-height-percent:0;mso-height-relative:margin" o:gfxdata="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">
-                <v:imagedata r:id="rId20" o:title=""/>
+                <v:imagedata r:id="rId21" o:title=""/>
               </v:shape>
             </w:pict>
           </mc:Fallback>
@@ -3411,8 +4268,8 @@
       </w:r>
     </w:p>
     <w:sectPr>
-      <w:headerReference w:type="default" r:id="rId21"/>
-      <w:footerReference w:type="default" r:id="rId22"/>
+      <w:headerReference w:type="default" r:id="rId22"/>
+      <w:footerReference w:type="default" r:id="rId23"/>
       <w:pgSz w:w="11906" w:h="16838"/>
       <w:pgMar w:top="1417" w:right="1134" w:bottom="1134" w:left="1134" w:header="708" w:footer="708" w:gutter="0"/>
       <w:pgNumType w:start="1"/>

</xml_diff>

<commit_message>
Add personas in powerpoint and start new tesina
</commit_message>
<xml_diff>
--- a/TESINA_UserExperience_Mariani.docx
+++ b/TESINA_UserExperience_Mariani.docx
@@ -1323,32 +1323,212 @@
       <w:bookmarkEnd w:id="0"/>
     </w:p>
     <w:p>
-      <w:r>
+      <w:pPr>
         <w:rPr>
           <w:b/>
           <w:bCs/>
-          <w:color w:val="222226" w:themeColor="text1"/>
         </w:rPr>
-        <w:t xml:space="preserve">Benvenuti in </w:t>
-      </w:r>
-      <w:proofErr w:type="spellStart"/>
+      </w:pPr>
       <w:r>
         <w:rPr>
           <w:b/>
           <w:bCs/>
-          <w:color w:val="222226" w:themeColor="text1"/>
         </w:rPr>
-        <w:t>Cosmic</w:t>
-      </w:r>
-      <w:proofErr w:type="spellEnd"/>
+        <w:t>REQUISITI:</w:t>
+      </w:r>
       <w:r>
         <w:rPr>
           <w:b/>
           <w:bCs/>
-          <w:color w:val="222226" w:themeColor="text1"/>
         </w:rPr>
-        <w:t xml:space="preserve"> Jumper! </w:t>
-      </w:r>
+        <w:br/>
+      </w:r>
+    </w:p>
+    <w:p>
+      <w:r>
+        <w:t>Il progetto richiedeva la realizzazione di un videogioco in grafica 2D che rispettasse i seguenti criteri:</w:t>
+      </w:r>
+    </w:p>
+    <w:p>
+      <w:pPr>
+        <w:numPr>
+          <w:ilvl w:val="0"/>
+          <w:numId w:val="37"/>
+        </w:numPr>
+        <w:rPr>
+          <w:sz w:val="12"/>
+          <w:szCs w:val="12"/>
+        </w:rPr>
+      </w:pPr>
+      <w:r>
+        <w:t xml:space="preserve">Gioco contemporaneamente single e </w:t>
+      </w:r>
+      <w:r>
+        <w:t xml:space="preserve">multiplayer </w:t>
+      </w:r>
+    </w:p>
+    <w:p>
+      <w:pPr>
+        <w:numPr>
+          <w:ilvl w:val="0"/>
+          <w:numId w:val="37"/>
+        </w:numPr>
+        <w:rPr>
+          <w:sz w:val="12"/>
+          <w:szCs w:val="12"/>
+        </w:rPr>
+      </w:pPr>
+      <w:r>
+        <w:t>Utente target tra i 20 ed i 25 anni</w:t>
+      </w:r>
+    </w:p>
+    <w:p>
+      <w:pPr>
+        <w:numPr>
+          <w:ilvl w:val="0"/>
+          <w:numId w:val="37"/>
+        </w:numPr>
+        <w:rPr>
+          <w:sz w:val="12"/>
+          <w:szCs w:val="12"/>
+        </w:rPr>
+      </w:pPr>
+      <w:r>
+        <w:t>«Genere» antistress (tipico gioco mobile giocato nei tempi morti)</w:t>
+      </w:r>
+    </w:p>
+    <w:p>
+      <w:pPr>
+        <w:numPr>
+          <w:ilvl w:val="0"/>
+          <w:numId w:val="37"/>
+        </w:numPr>
+        <w:rPr>
+          <w:sz w:val="12"/>
+          <w:szCs w:val="12"/>
+        </w:rPr>
+      </w:pPr>
+      <w:r>
+        <w:t xml:space="preserve">Obiettivo: realizzazione del punteggio più alto possibile fino alla morte del personaggio/scadere del tempo (stile </w:t>
+      </w:r>
+      <w:proofErr w:type="spellStart"/>
+      <w:r>
+        <w:t>arcade</w:t>
+      </w:r>
+      <w:proofErr w:type="spellEnd"/>
+      <w:r>
+        <w:t>)</w:t>
+      </w:r>
+    </w:p>
+    <w:p>
+      <w:pPr>
+        <w:numPr>
+          <w:ilvl w:val="0"/>
+          <w:numId w:val="37"/>
+        </w:numPr>
+        <w:rPr>
+          <w:sz w:val="12"/>
+          <w:szCs w:val="12"/>
+        </w:rPr>
+      </w:pPr>
+      <w:r>
+        <w:t>Completo di audio</w:t>
+      </w:r>
+    </w:p>
+    <w:p>
+      <w:pPr>
+        <w:numPr>
+          <w:ilvl w:val="0"/>
+          <w:numId w:val="37"/>
+        </w:numPr>
+        <w:rPr>
+          <w:sz w:val="12"/>
+          <w:szCs w:val="12"/>
+        </w:rPr>
+      </w:pPr>
+      <w:r>
+        <w:t>Interfaccia innovativa che sfrutti la fisicità del giocatore (</w:t>
+      </w:r>
+      <w:proofErr w:type="spellStart"/>
+      <w:r>
+        <w:t>Makey</w:t>
+      </w:r>
+      <w:proofErr w:type="spellEnd"/>
+      <w:r>
+        <w:t xml:space="preserve"> </w:t>
+      </w:r>
+      <w:proofErr w:type="spellStart"/>
+      <w:r>
+        <w:t>Makey</w:t>
+      </w:r>
+      <w:proofErr w:type="spellEnd"/>
+      <w:r>
+        <w:t>), con un gameplay divertente che ruoti intorno all’interfaccia</w:t>
+      </w:r>
+    </w:p>
+    <w:p/>
+    <w:p>
+      <w:r>
+        <w:t xml:space="preserve">Dopo </w:t>
+      </w:r>
+      <w:r>
+        <w:t xml:space="preserve">aver progettato per intero il videogame, affrontato le varie fasi di </w:t>
+      </w:r>
+      <w:r>
+        <w:t>prototipazione</w:t>
+      </w:r>
+      <w:r>
+        <w:t xml:space="preserve"> e testing,</w:t>
+      </w:r>
+      <w:r>
+        <w:t xml:space="preserve"> </w:t>
+      </w:r>
+      <w:r>
+        <w:t>il prodotto rispetta i requisiti dichiarati all’inizio</w:t>
+      </w:r>
+      <w:r>
+        <w:t>.</w:t>
+      </w:r>
+      <w:r>
+        <w:t xml:space="preserve"> La GUI è stata creata da zero e accessoriamente al software sono stati prodotti anche due controller costruiti attraverso l’utilizzo del </w:t>
+      </w:r>
+      <w:proofErr w:type="spellStart"/>
+      <w:r>
+        <w:t>Makey</w:t>
+      </w:r>
+      <w:proofErr w:type="spellEnd"/>
+      <w:r>
+        <w:t xml:space="preserve"> </w:t>
+      </w:r>
+      <w:proofErr w:type="spellStart"/>
+      <w:r>
+        <w:t>Makey</w:t>
+      </w:r>
+      <w:proofErr w:type="spellEnd"/>
+      <w:r>
+        <w:t xml:space="preserve"> (</w:t>
+      </w:r>
+      <w:r>
+        <w:t>una scheda che emula la tastiera ed il mouse sostituendo i tasti meccanici con contatti elettrici sensibili al tocco</w:t>
+      </w:r>
+      <w:r>
+        <w:t>).</w:t>
+      </w:r>
+    </w:p>
+    <w:p/>
+    <w:p>
+      <w:r>
+        <w:rPr>
+          <w:b/>
+          <w:bCs/>
+        </w:rPr>
+        <w:t>PROGETTO</w:t>
+      </w:r>
+      <w:r>
+        <w:t>:</w:t>
+      </w:r>
+    </w:p>
+    <w:p>
       <w:r>
         <w:rPr>
           <w:b/>
@@ -1546,12 +1726,70 @@
       </w:pPr>
       <w:bookmarkStart w:id="1" w:name="_Toc138068629"/>
       <w:r>
+        <w:lastRenderedPageBreak/>
         <w:t>IL PROCESSO DI DESIGN DELLA UX</w:t>
       </w:r>
       <w:bookmarkEnd w:id="1"/>
       <w:r>
         <w:tab/>
       </w:r>
+    </w:p>
+    <w:p>
+      <w:pPr>
+        <w:spacing w:line="360" w:lineRule="auto"/>
+      </w:pPr>
+      <w:r>
+        <w:t>Il processo è iniziato, pensando quali fossero le basi del prodotto che sarei andato a realizzare. Ho strutturato il lavoro in tre fasi principali.</w:t>
+      </w:r>
+      <w:r>
+        <w:br/>
+      </w:r>
+    </w:p>
+    <w:p>
+      <w:pPr>
+        <w:numPr>
+          <w:ilvl w:val="0"/>
+          <w:numId w:val="38"/>
+        </w:numPr>
+        <w:spacing w:line="360" w:lineRule="auto"/>
+      </w:pPr>
+      <w:r>
+        <w:t>Prima fase: comprensione del pubblico target e preferenze dei giocatori rispetto ad un videogioco parlando direttamente con loro;</w:t>
+      </w:r>
+    </w:p>
+    <w:p>
+      <w:pPr>
+        <w:numPr>
+          <w:ilvl w:val="0"/>
+          <w:numId w:val="38"/>
+        </w:numPr>
+        <w:spacing w:line="360" w:lineRule="auto"/>
+      </w:pPr>
+      <w:r>
+        <w:t>Seconda fase: stabilito obbiettivi specifici per la UX nel videogioco ed abbiamo utilizzato strumenti come la User Story Mapping e schemi di Workflow;</w:t>
+      </w:r>
+    </w:p>
+    <w:p>
+      <w:pPr>
+        <w:numPr>
+          <w:ilvl w:val="0"/>
+          <w:numId w:val="38"/>
+        </w:numPr>
+        <w:spacing w:line="360" w:lineRule="auto"/>
+      </w:pPr>
+      <w:r>
+        <w:t>Terza fase: progettazione dell’interfaccia di gioco attraverso dei bozzetti realizzati su Paint e su carta, i quali sono stati utilizzati come spunto per quella che è la UI attuale;</w:t>
+      </w:r>
+    </w:p>
+    <w:p>
+      <w:pPr>
+        <w:spacing w:line="360" w:lineRule="auto"/>
+      </w:pPr>
+    </w:p>
+    <w:p>
+      <w:pPr>
+        <w:spacing w:line="360" w:lineRule="auto"/>
+      </w:pPr>
     </w:p>
     <w:p>
       <w:pPr>
@@ -1696,11 +1934,7 @@
       </w:r>
       <w:proofErr w:type="spellEnd"/>
       <w:r>
-        <w:t xml:space="preserve">, analizzando le tendenze e cercando spazi </w:t>
-      </w:r>
-      <w:r>
-        <w:lastRenderedPageBreak/>
-        <w:t xml:space="preserve">vuoti o opportunità </w:t>
+        <w:t xml:space="preserve">, analizzando le tendenze e cercando spazi vuoti o opportunità </w:t>
       </w:r>
       <w:r>
         <w:t xml:space="preserve">per </w:t>
@@ -1822,7 +2056,11 @@
         <w:t>ed</w:t>
       </w:r>
       <w:r>
-        <w:t xml:space="preserve"> esplorazione, ma che fosse anche semplice da comprendere e giocare. </w:t>
+        <w:t xml:space="preserve"> esplorazione, ma che </w:t>
+      </w:r>
+      <w:r>
+        <w:lastRenderedPageBreak/>
+        <w:t xml:space="preserve">fosse anche semplice da comprendere e giocare. </w:t>
       </w:r>
       <w:r>
         <w:t xml:space="preserve">Ho preso un foglio di carta e ho iniziato a disegnare la UI e qualche </w:t>
@@ -2006,7 +2244,6 @@
         <w:spacing w:line="360" w:lineRule="auto"/>
       </w:pPr>
       <w:r>
-        <w:lastRenderedPageBreak/>
         <w:t>Inizialmente il gioco era nato senza la difficoltà delle piattaforme friabili (che si rompono saltandoci) e senza la modalità multiplayer. Quindi in una seconda fase sono andato ad aggiungere queste nuove features.</w:t>
       </w:r>
       <w:r>
@@ -2029,63 +2266,20 @@
       </w:pPr>
       <w:r>
         <w:rPr>
-          <w:sz w:val="36"/>
+          <w:noProof/>
         </w:rPr>
         <w:lastRenderedPageBreak/>
-        <w:t xml:space="preserve"> </w:t>
-      </w:r>
-      <w:bookmarkStart w:id="2" w:name="_Toc138068630"/>
-      <w:r>
-        <w:rPr>
-          <w:sz w:val="36"/>
-        </w:rPr>
-        <w:t xml:space="preserve">LA </w:t>
-      </w:r>
-      <w:r>
-        <w:rPr>
-          <w:sz w:val="36"/>
-        </w:rPr>
-        <w:t xml:space="preserve">PROGETTAZIONE </w:t>
-      </w:r>
-      <w:r>
-        <w:rPr>
-          <w:sz w:val="36"/>
-        </w:rPr>
-        <w:t>DI “</w:t>
-      </w:r>
-      <w:r>
-        <w:rPr>
-          <w:sz w:val="36"/>
-        </w:rPr>
-        <w:t>COSMIC JUMPER</w:t>
-      </w:r>
-      <w:r>
-        <w:rPr>
-          <w:sz w:val="36"/>
-        </w:rPr>
-        <w:t>”</w:t>
-      </w:r>
-      <w:bookmarkEnd w:id="2"/>
-    </w:p>
-    <w:p>
-      <w:pPr>
-        <w:spacing w:line="360" w:lineRule="auto"/>
-      </w:pPr>
-      <w:r>
-        <w:rPr>
-          <w:noProof/>
-        </w:rPr>
         <w:drawing>
-          <wp:anchor distT="0" distB="0" distL="114300" distR="114300" simplePos="0" relativeHeight="251666432" behindDoc="0" locked="0" layoutInCell="1" allowOverlap="1" wp14:anchorId="30348005" wp14:editId="53113D8B">
+          <wp:anchor distT="0" distB="0" distL="114300" distR="114300" simplePos="0" relativeHeight="251666432" behindDoc="0" locked="0" layoutInCell="1" allowOverlap="1" wp14:anchorId="30348005" wp14:editId="6934C7AD">
             <wp:simplePos x="0" y="0"/>
             <wp:positionH relativeFrom="margin">
-              <wp:posOffset>1270</wp:posOffset>
+              <wp:posOffset>4601210</wp:posOffset>
             </wp:positionH>
             <wp:positionV relativeFrom="margin">
-              <wp:posOffset>550712</wp:posOffset>
+              <wp:posOffset>468630</wp:posOffset>
             </wp:positionV>
-            <wp:extent cx="1545590" cy="2249805"/>
-            <wp:effectExtent l="0" t="0" r="3810" b="0"/>
+            <wp:extent cx="1540510" cy="2242820"/>
+            <wp:effectExtent l="0" t="0" r="0" b="5080"/>
             <wp:wrapSquare wrapText="bothSides"/>
             <wp:docPr id="508949128" name="Immagine 1" descr="Immagine che contiene testo, lavagna, disegno, schizzo&#10;&#10;Descrizione generata automaticamente"/>
             <wp:cNvGraphicFramePr>
@@ -2113,7 +2307,7 @@
                   <pic:spPr>
                     <a:xfrm>
                       <a:off x="0" y="0"/>
-                      <a:ext cx="1545590" cy="2249805"/>
+                      <a:ext cx="1540510" cy="2242820"/>
                     </a:xfrm>
                     <a:prstGeom prst="rect">
                       <a:avLst/>
@@ -2132,248 +2326,22 @@
         </w:drawing>
       </w:r>
       <w:r>
-        <w:t xml:space="preserve">Dopo aver creato una bozza dell’idea del gioco, ho iniziato il processo di creazione della UX. Il percorso è stato iterativo, perché </w:t>
-      </w:r>
-      <w:r>
-        <w:t>in</w:t>
-      </w:r>
-      <w:r>
-        <w:t xml:space="preserve"> ogni fase </w:t>
-      </w:r>
-      <w:r>
-        <w:t>c’è stata</w:t>
-      </w:r>
-      <w:r>
-        <w:t xml:space="preserve"> una </w:t>
-      </w:r>
-      <w:r>
-        <w:t>fase</w:t>
-      </w:r>
-      <w:r>
-        <w:t xml:space="preserve"> di test, revisione e </w:t>
-      </w:r>
-      <w:r>
-        <w:t>sviluppo</w:t>
-      </w:r>
-      <w:r>
-        <w:t xml:space="preserve">. </w:t>
-      </w:r>
-      <w:r>
-        <w:t xml:space="preserve">Il disegno su carta allegato qui sotto </w:t>
-      </w:r>
-      <w:r>
-        <w:t xml:space="preserve">è stato il primo documento dopo il GDD, che mi ha aiutato a unire tutte le idee in un unico </w:t>
-      </w:r>
-      <w:r>
-        <w:t>documento</w:t>
-      </w:r>
-      <w:r>
-        <w:t xml:space="preserve"> e in modo molto grezzo mi ha permesso di immaginare un flusso di gioco funzionante. Una volta iniziata la programmazione, sono risultati fuori problemi a livello di gameplay che mi hanno costretto a rianalizzare il sistema che gestisce lo </w:t>
-      </w:r>
-      <w:proofErr w:type="spellStart"/>
-      <w:r>
-        <w:t>spawn</w:t>
-      </w:r>
-      <w:proofErr w:type="spellEnd"/>
-      <w:r>
-        <w:t xml:space="preserve"> delle piattaforme. Durante lo sviluppo sono nate anche ulteriori idee, che sono poi state riportate nel GDD come il </w:t>
-      </w:r>
-      <w:proofErr w:type="spellStart"/>
-      <w:r>
-        <w:t>boost</w:t>
-      </w:r>
-      <w:proofErr w:type="spellEnd"/>
-      <w:r>
-        <w:t xml:space="preserve"> oppure i diversi tipi di piattaforma. (</w:t>
-      </w:r>
-      <w:proofErr w:type="gramStart"/>
-      <w:r>
-        <w:t>Infatti</w:t>
-      </w:r>
-      <w:proofErr w:type="gramEnd"/>
-      <w:r>
-        <w:t xml:space="preserve"> nella prima bozza non tutto è presente).</w:t>
-      </w:r>
-    </w:p>
-    <w:p/>
-    <w:p>
-      <w:r>
-        <w:t>Gioco ultimato:</w:t>
-      </w:r>
-      <w:r>
-        <w:t xml:space="preserve"> </w:t>
-      </w:r>
-    </w:p>
-    <w:p>
-      <w:r>
-        <w:rPr>
-          <w:noProof/>
-        </w:rPr>
-        <mc:AlternateContent>
-          <mc:Choice Requires="wps">
-            <w:drawing>
-              <wp:anchor distT="0" distB="0" distL="114300" distR="114300" simplePos="0" relativeHeight="251731968" behindDoc="0" locked="0" layoutInCell="1" allowOverlap="1" wp14:anchorId="653D2EBB" wp14:editId="73D3C28D">
-                <wp:simplePos x="0" y="0"/>
-                <wp:positionH relativeFrom="column">
-                  <wp:posOffset>-288749</wp:posOffset>
-                </wp:positionH>
-                <wp:positionV relativeFrom="paragraph">
-                  <wp:posOffset>78012</wp:posOffset>
-                </wp:positionV>
-                <wp:extent cx="284480" cy="2822001"/>
-                <wp:effectExtent l="12700" t="12700" r="0" b="10160"/>
-                <wp:wrapNone/>
-                <wp:docPr id="1069261037" name="Parentesi quadra chiusa 1"/>
-                <wp:cNvGraphicFramePr/>
-                <a:graphic xmlns:a="http://schemas.openxmlformats.org/drawingml/2006/main">
-                  <a:graphicData uri="http://schemas.microsoft.com/office/word/2010/wordprocessingShape">
-                    <wps:wsp>
-                      <wps:cNvSpPr/>
-                      <wps:spPr>
-                        <a:xfrm rot="10800000">
-                          <a:off x="0" y="0"/>
-                          <a:ext cx="284480" cy="2822001"/>
-                        </a:xfrm>
-                        <a:prstGeom prst="rightBracket">
-                          <a:avLst/>
-                        </a:prstGeom>
-                      </wps:spPr>
-                      <wps:style>
-                        <a:lnRef idx="3">
-                          <a:schemeClr val="accent1"/>
-                        </a:lnRef>
-                        <a:fillRef idx="0">
-                          <a:schemeClr val="accent1"/>
-                        </a:fillRef>
-                        <a:effectRef idx="2">
-                          <a:schemeClr val="accent1"/>
-                        </a:effectRef>
-                        <a:fontRef idx="minor">
-                          <a:schemeClr val="tx1"/>
-                        </a:fontRef>
-                      </wps:style>
-                      <wps:bodyPr rot="0" spcFirstLastPara="0" vertOverflow="overflow" horzOverflow="overflow" vert="horz" wrap="square" lIns="91440" tIns="45720" rIns="91440" bIns="45720" numCol="1" spcCol="0" rtlCol="0" fromWordArt="0" anchor="ctr" anchorCtr="0" forceAA="0" compatLnSpc="1">
-                        <a:prstTxWarp prst="textNoShape">
-                          <a:avLst/>
-                        </a:prstTxWarp>
-                        <a:noAutofit/>
-                      </wps:bodyPr>
-                    </wps:wsp>
-                  </a:graphicData>
-                </a:graphic>
-                <wp14:sizeRelH relativeFrom="margin">
-                  <wp14:pctWidth>0</wp14:pctWidth>
-                </wp14:sizeRelH>
-                <wp14:sizeRelV relativeFrom="margin">
-                  <wp14:pctHeight>0</wp14:pctHeight>
-                </wp14:sizeRelV>
-              </wp:anchor>
-            </w:drawing>
-          </mc:Choice>
-          <mc:Fallback>
-            <w:pict>
-              <v:shapetype w14:anchorId="123C726E" id="_x0000_t86" coordsize="21600,21600" o:spt="86" adj="1800" path="m,qx21600@0l21600@1qy,21600e" filled="f">
-                <v:formulas>
-                  <v:f eqn="val #0"/>
-                  <v:f eqn="sum 21600 0 #0"/>
-                  <v:f eqn="prod #0 9598 32768"/>
-                  <v:f eqn="sum 21600 0 @2"/>
-                </v:formulas>
-                <v:path arrowok="t" gradientshapeok="t" o:connecttype="custom" o:connectlocs="0,0;0,21600;21600,10800" textboxrect="0,@2,15274,@3"/>
-                <v:handles>
-                  <v:h position="bottomRight,#0" yrange="0,10800"/>
-                </v:handles>
-              </v:shapetype>
-              <v:shape id="Parentesi quadra chiusa 1" o:spid="_x0000_s1026" type="#_x0000_t86" style="position:absolute;margin-left:-22.75pt;margin-top:6.15pt;width:22.4pt;height:222.2pt;rotation:180;z-index:251731968;visibility:visible;mso-wrap-style:square;mso-width-percent:0;mso-height-percent:0;mso-wrap-distance-left:9pt;mso-wrap-distance-top:0;mso-wrap-distance-right:9pt;mso-wrap-distance-bottom:0;mso-position-horizontal:absolute;mso-position-horizontal-relative:text;mso-position-vertical:absolute;mso-position-vertical-relative:text;mso-width-percent:0;mso-height-percent:0;mso-width-relative:margin;mso-height-relative:margin;v-text-anchor:middle" o:gfxdata="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" adj="181" strokecolor="#4472c4 [3204]" strokeweight="1.5pt">
-                <v:stroke joinstyle="miter"/>
-              </v:shape>
-            </w:pict>
-          </mc:Fallback>
-        </mc:AlternateContent>
-      </w:r>
-      <w:r>
-        <w:rPr>
-          <w:noProof/>
-        </w:rPr>
-        <mc:AlternateContent>
-          <mc:Choice Requires="wps">
-            <w:drawing>
-              <wp:anchor distT="0" distB="0" distL="114300" distR="114300" simplePos="0" relativeHeight="251738112" behindDoc="0" locked="0" layoutInCell="1" allowOverlap="1" wp14:anchorId="3BFFFB9D" wp14:editId="2777EEE3">
-                <wp:simplePos x="0" y="0"/>
-                <wp:positionH relativeFrom="column">
-                  <wp:posOffset>-3447</wp:posOffset>
-                </wp:positionH>
-                <wp:positionV relativeFrom="paragraph">
-                  <wp:posOffset>79830</wp:posOffset>
-                </wp:positionV>
-                <wp:extent cx="943429" cy="103414"/>
-                <wp:effectExtent l="12700" t="12700" r="22225" b="24130"/>
-                <wp:wrapNone/>
-                <wp:docPr id="1449975941" name="Connettore 1 3"/>
-                <wp:cNvGraphicFramePr/>
-                <a:graphic xmlns:a="http://schemas.openxmlformats.org/drawingml/2006/main">
-                  <a:graphicData uri="http://schemas.microsoft.com/office/word/2010/wordprocessingShape">
-                    <wps:wsp>
-                      <wps:cNvCnPr/>
-                      <wps:spPr>
-                        <a:xfrm>
-                          <a:off x="0" y="0"/>
-                          <a:ext cx="943429" cy="103414"/>
-                        </a:xfrm>
-                        <a:prstGeom prst="line">
-                          <a:avLst/>
-                        </a:prstGeom>
-                      </wps:spPr>
-                      <wps:style>
-                        <a:lnRef idx="3">
-                          <a:schemeClr val="accent1"/>
-                        </a:lnRef>
-                        <a:fillRef idx="0">
-                          <a:schemeClr val="accent1"/>
-                        </a:fillRef>
-                        <a:effectRef idx="2">
-                          <a:schemeClr val="accent1"/>
-                        </a:effectRef>
-                        <a:fontRef idx="minor">
-                          <a:schemeClr val="tx1"/>
-                        </a:fontRef>
-                      </wps:style>
-                      <wps:bodyPr/>
-                    </wps:wsp>
-                  </a:graphicData>
-                </a:graphic>
-                <wp14:sizeRelV relativeFrom="margin">
-                  <wp14:pctHeight>0</wp14:pctHeight>
-                </wp14:sizeRelV>
-              </wp:anchor>
-            </w:drawing>
-          </mc:Choice>
-          <mc:Fallback>
-            <w:pict>
-              <v:line w14:anchorId="3F6D046E" id="Connettore 1 3" o:spid="_x0000_s1026" style="position:absolute;z-index:251738112;visibility:visible;mso-wrap-style:square;mso-height-percent:0;mso-wrap-distance-left:9pt;mso-wrap-distance-top:0;mso-wrap-distance-right:9pt;mso-wrap-distance-bottom:0;mso-position-horizontal:absolute;mso-position-horizontal-relative:text;mso-position-vertical:absolute;mso-position-vertical-relative:text;mso-height-percent:0;mso-height-relative:margin" from="-.25pt,6.3pt" to="74.05pt,14.45pt" o:gfxdata="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" strokecolor="#4472c4 [3204]" strokeweight="1.5pt">
-                <v:stroke joinstyle="miter"/>
-              </v:line>
-            </w:pict>
-          </mc:Fallback>
-        </mc:AlternateContent>
-      </w:r>
-      <w:r>
         <w:rPr>
           <w:noProof/>
         </w:rPr>
         <w:drawing>
-          <wp:anchor distT="0" distB="0" distL="114300" distR="114300" simplePos="0" relativeHeight="251727872" behindDoc="0" locked="0" layoutInCell="1" allowOverlap="1" wp14:anchorId="70824167" wp14:editId="678F392E">
+          <wp:anchor distT="0" distB="0" distL="114300" distR="114300" simplePos="0" relativeHeight="251745280" behindDoc="0" locked="0" layoutInCell="1" allowOverlap="1" wp14:anchorId="0259AA28" wp14:editId="31C838B8">
             <wp:simplePos x="0" y="0"/>
             <wp:positionH relativeFrom="column">
-              <wp:posOffset>2233295</wp:posOffset>
+              <wp:posOffset>171450</wp:posOffset>
             </wp:positionH>
             <wp:positionV relativeFrom="paragraph">
-              <wp:posOffset>93345</wp:posOffset>
+              <wp:posOffset>461645</wp:posOffset>
             </wp:positionV>
-            <wp:extent cx="1080135" cy="2107565"/>
-            <wp:effectExtent l="0" t="0" r="0" b="635"/>
+            <wp:extent cx="3664627" cy="2061210"/>
+            <wp:effectExtent l="0" t="0" r="5715" b="0"/>
             <wp:wrapNone/>
-            <wp:docPr id="297279181" name="Immagine 1" descr="Immagine che contiene testo, schermata&#10;&#10;Descrizione generata automaticamente"/>
+            <wp:docPr id="728691149" name="Immagine 1" descr="Immagine che contiene testo, schermata, diagramma, design&#10;&#10;Descrizione generata automaticamente"/>
             <wp:cNvGraphicFramePr>
               <a:graphicFrameLocks xmlns:a="http://schemas.openxmlformats.org/drawingml/2006/main" noChangeAspect="1"/>
             </wp:cNvGraphicFramePr>
@@ -2381,7 +2349,7 @@
               <a:graphicData uri="http://schemas.openxmlformats.org/drawingml/2006/picture">
                 <pic:pic xmlns:pic="http://schemas.openxmlformats.org/drawingml/2006/picture">
                   <pic:nvPicPr>
-                    <pic:cNvPr id="297279181" name="Immagine 1" descr="Immagine che contiene testo, schermata&#10;&#10;Descrizione generata automaticamente"/>
+                    <pic:cNvPr id="728691149" name="Immagine 1" descr="Immagine che contiene testo, schermata, diagramma, design&#10;&#10;Descrizione generata automaticamente"/>
                     <pic:cNvPicPr/>
                   </pic:nvPicPr>
                   <pic:blipFill>
@@ -2399,7 +2367,7 @@
                   <pic:spPr>
                     <a:xfrm>
                       <a:off x="0" y="0"/>
-                      <a:ext cx="1080135" cy="2107565"/>
+                      <a:ext cx="3664627" cy="2061210"/>
                     </a:xfrm>
                     <a:prstGeom prst="rect">
                       <a:avLst/>
@@ -2417,656 +2385,159 @@
           </wp:anchor>
         </w:drawing>
       </w:r>
-    </w:p>
-    <w:p>
       <w:r>
         <w:rPr>
-          <w:noProof/>
+          <w:sz w:val="36"/>
         </w:rPr>
-        <mc:AlternateContent>
-          <mc:Choice Requires="wps">
-            <w:drawing>
-              <wp:anchor distT="0" distB="0" distL="114300" distR="114300" simplePos="0" relativeHeight="251737088" behindDoc="0" locked="0" layoutInCell="1" allowOverlap="1" wp14:anchorId="577B77FD" wp14:editId="4F7A0D4E">
-                <wp:simplePos x="0" y="0"/>
-                <wp:positionH relativeFrom="column">
-                  <wp:posOffset>1050652</wp:posOffset>
-                </wp:positionH>
-                <wp:positionV relativeFrom="paragraph">
-                  <wp:posOffset>2020116</wp:posOffset>
-                </wp:positionV>
-                <wp:extent cx="2786743" cy="263072"/>
-                <wp:effectExtent l="0" t="63500" r="7620" b="16510"/>
-                <wp:wrapNone/>
-                <wp:docPr id="495457915" name="Connettore 2 2"/>
-                <wp:cNvGraphicFramePr/>
-                <a:graphic xmlns:a="http://schemas.openxmlformats.org/drawingml/2006/main">
-                  <a:graphicData uri="http://schemas.microsoft.com/office/word/2010/wordprocessingShape">
-                    <wps:wsp>
-                      <wps:cNvCnPr/>
-                      <wps:spPr>
-                        <a:xfrm flipH="1" flipV="1">
-                          <a:off x="0" y="0"/>
-                          <a:ext cx="2786743" cy="263072"/>
-                        </a:xfrm>
-                        <a:prstGeom prst="straightConnector1">
-                          <a:avLst/>
-                        </a:prstGeom>
-                        <a:ln>
-                          <a:tailEnd type="triangle"/>
-                        </a:ln>
-                      </wps:spPr>
-                      <wps:style>
-                        <a:lnRef idx="3">
-                          <a:schemeClr val="accent1"/>
-                        </a:lnRef>
-                        <a:fillRef idx="0">
-                          <a:schemeClr val="accent1"/>
-                        </a:fillRef>
-                        <a:effectRef idx="2">
-                          <a:schemeClr val="accent1"/>
-                        </a:effectRef>
-                        <a:fontRef idx="minor">
-                          <a:schemeClr val="tx1"/>
-                        </a:fontRef>
-                      </wps:style>
-                      <wps:bodyPr/>
-                    </wps:wsp>
-                  </a:graphicData>
-                </a:graphic>
-                <wp14:sizeRelH relativeFrom="margin">
-                  <wp14:pctWidth>0</wp14:pctWidth>
-                </wp14:sizeRelH>
-                <wp14:sizeRelV relativeFrom="margin">
-                  <wp14:pctHeight>0</wp14:pctHeight>
-                </wp14:sizeRelV>
-              </wp:anchor>
-            </w:drawing>
-          </mc:Choice>
-          <mc:Fallback>
-            <w:pict>
-              <v:shapetype w14:anchorId="53D2CCB4" id="_x0000_t32" coordsize="21600,21600" o:spt="32" o:oned="t" path="m,l21600,21600e" filled="f">
-                <v:path arrowok="t" fillok="f" o:connecttype="none"/>
-                <o:lock v:ext="edit" shapetype="t"/>
-              </v:shapetype>
-              <v:shape id="Connettore 2 2" o:spid="_x0000_s1026" type="#_x0000_t32" style="position:absolute;margin-left:82.75pt;margin-top:159.05pt;width:219.45pt;height:20.7pt;flip:x y;z-index:251737088;visibility:visible;mso-wrap-style:square;mso-width-percent:0;mso-height-percent:0;mso-wrap-distance-left:9pt;mso-wrap-distance-top:0;mso-wrap-distance-right:9pt;mso-wrap-distance-bottom:0;mso-position-horizontal:absolute;mso-position-horizontal-relative:text;mso-position-vertical:absolute;mso-position-vertical-relative:text;mso-width-percent:0;mso-height-percent:0;mso-width-relative:margin;mso-height-relative:margin" o:gfxdata="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" strokecolor="#4472c4 [3204]" strokeweight="1.5pt">
-                <v:stroke endarrow="block" joinstyle="miter"/>
-              </v:shape>
-            </w:pict>
-          </mc:Fallback>
-        </mc:AlternateContent>
-      </w:r>
+        <w:t xml:space="preserve"> </w:t>
+      </w:r>
+      <w:bookmarkStart w:id="2" w:name="_Toc138068630"/>
       <w:r>
         <w:rPr>
-          <w:noProof/>
+          <w:sz w:val="36"/>
         </w:rPr>
-        <mc:AlternateContent>
-          <mc:Choice Requires="wps">
-            <w:drawing>
-              <wp:anchor distT="0" distB="0" distL="114300" distR="114300" simplePos="0" relativeHeight="251735040" behindDoc="0" locked="0" layoutInCell="1" allowOverlap="1" wp14:anchorId="2544CEFF" wp14:editId="22354D74">
-                <wp:simplePos x="0" y="0"/>
-                <wp:positionH relativeFrom="column">
-                  <wp:posOffset>3313067</wp:posOffset>
-                </wp:positionH>
-                <wp:positionV relativeFrom="paragraph">
-                  <wp:posOffset>907414</wp:posOffset>
-                </wp:positionV>
-                <wp:extent cx="1286329" cy="1426573"/>
-                <wp:effectExtent l="12700" t="12700" r="34925" b="21590"/>
-                <wp:wrapNone/>
-                <wp:docPr id="1500376022" name="Connettore 2 2"/>
-                <wp:cNvGraphicFramePr/>
-                <a:graphic xmlns:a="http://schemas.openxmlformats.org/drawingml/2006/main">
-                  <a:graphicData uri="http://schemas.microsoft.com/office/word/2010/wordprocessingShape">
-                    <wps:wsp>
-                      <wps:cNvCnPr/>
-                      <wps:spPr>
-                        <a:xfrm>
-                          <a:off x="0" y="0"/>
-                          <a:ext cx="1286329" cy="1426573"/>
-                        </a:xfrm>
-                        <a:prstGeom prst="straightConnector1">
-                          <a:avLst/>
-                        </a:prstGeom>
-                        <a:ln>
-                          <a:tailEnd type="triangle"/>
-                        </a:ln>
-                      </wps:spPr>
-                      <wps:style>
-                        <a:lnRef idx="3">
-                          <a:schemeClr val="accent1"/>
-                        </a:lnRef>
-                        <a:fillRef idx="0">
-                          <a:schemeClr val="accent1"/>
-                        </a:fillRef>
-                        <a:effectRef idx="2">
-                          <a:schemeClr val="accent1"/>
-                        </a:effectRef>
-                        <a:fontRef idx="minor">
-                          <a:schemeClr val="tx1"/>
-                        </a:fontRef>
-                      </wps:style>
-                      <wps:bodyPr/>
-                    </wps:wsp>
-                  </a:graphicData>
-                </a:graphic>
-                <wp14:sizeRelH relativeFrom="margin">
-                  <wp14:pctWidth>0</wp14:pctWidth>
-                </wp14:sizeRelH>
-                <wp14:sizeRelV relativeFrom="margin">
-                  <wp14:pctHeight>0</wp14:pctHeight>
-                </wp14:sizeRelV>
-              </wp:anchor>
-            </w:drawing>
-          </mc:Choice>
-          <mc:Fallback>
-            <w:pict>
-              <v:shape w14:anchorId="7DD1880A" id="Connettore 2 2" o:spid="_x0000_s1026" type="#_x0000_t32" style="position:absolute;margin-left:260.85pt;margin-top:71.45pt;width:101.3pt;height:112.35pt;z-index:251735040;visibility:visible;mso-wrap-style:square;mso-width-percent:0;mso-height-percent:0;mso-wrap-distance-left:9pt;mso-wrap-distance-top:0;mso-wrap-distance-right:9pt;mso-wrap-distance-bottom:0;mso-position-horizontal:absolute;mso-position-horizontal-relative:text;mso-position-vertical:absolute;mso-position-vertical-relative:text;mso-width-percent:0;mso-height-percent:0;mso-width-relative:margin;mso-height-relative:margin" o:gfxdata="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" strokecolor="#4472c4 [3204]" strokeweight="1.5pt">
-                <v:stroke endarrow="block" joinstyle="miter"/>
-              </v:shape>
-            </w:pict>
-          </mc:Fallback>
-        </mc:AlternateContent>
+        <w:t xml:space="preserve">LA </w:t>
       </w:r>
       <w:r>
         <w:rPr>
-          <w:noProof/>
+          <w:sz w:val="36"/>
         </w:rPr>
-        <mc:AlternateContent>
-          <mc:Choice Requires="wps">
-            <w:drawing>
-              <wp:anchor distT="0" distB="0" distL="114300" distR="114300" simplePos="0" relativeHeight="251732992" behindDoc="0" locked="0" layoutInCell="1" allowOverlap="1" wp14:anchorId="179BC0B6" wp14:editId="47A1CBF5">
-                <wp:simplePos x="0" y="0"/>
-                <wp:positionH relativeFrom="column">
-                  <wp:posOffset>847453</wp:posOffset>
-                </wp:positionH>
-                <wp:positionV relativeFrom="paragraph">
-                  <wp:posOffset>904331</wp:posOffset>
-                </wp:positionV>
-                <wp:extent cx="1386114" cy="827314"/>
-                <wp:effectExtent l="12700" t="25400" r="24130" b="11430"/>
-                <wp:wrapNone/>
-                <wp:docPr id="445947300" name="Connettore 2 2"/>
-                <wp:cNvGraphicFramePr/>
-                <a:graphic xmlns:a="http://schemas.openxmlformats.org/drawingml/2006/main">
-                  <a:graphicData uri="http://schemas.microsoft.com/office/word/2010/wordprocessingShape">
-                    <wps:wsp>
-                      <wps:cNvCnPr/>
-                      <wps:spPr>
-                        <a:xfrm flipV="1">
-                          <a:off x="0" y="0"/>
-                          <a:ext cx="1386114" cy="827314"/>
-                        </a:xfrm>
-                        <a:prstGeom prst="straightConnector1">
-                          <a:avLst/>
-                        </a:prstGeom>
-                        <a:ln>
-                          <a:tailEnd type="triangle"/>
-                        </a:ln>
-                      </wps:spPr>
-                      <wps:style>
-                        <a:lnRef idx="3">
-                          <a:schemeClr val="accent1"/>
-                        </a:lnRef>
-                        <a:fillRef idx="0">
-                          <a:schemeClr val="accent1"/>
-                        </a:fillRef>
-                        <a:effectRef idx="2">
-                          <a:schemeClr val="accent1"/>
-                        </a:effectRef>
-                        <a:fontRef idx="minor">
-                          <a:schemeClr val="tx1"/>
-                        </a:fontRef>
-                      </wps:style>
-                      <wps:bodyPr/>
-                    </wps:wsp>
-                  </a:graphicData>
-                </a:graphic>
-              </wp:anchor>
-            </w:drawing>
-          </mc:Choice>
-          <mc:Fallback>
-            <w:pict>
-              <v:shape w14:anchorId="505C2F6A" id="Connettore 2 2" o:spid="_x0000_s1026" type="#_x0000_t32" style="position:absolute;margin-left:66.75pt;margin-top:71.2pt;width:109.15pt;height:65.15pt;flip:y;z-index:251732992;visibility:visible;mso-wrap-style:square;mso-wrap-distance-left:9pt;mso-wrap-distance-top:0;mso-wrap-distance-right:9pt;mso-wrap-distance-bottom:0;mso-position-horizontal:absolute;mso-position-horizontal-relative:text;mso-position-vertical:absolute;mso-position-vertical-relative:text" o:gfxdata="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" strokecolor="#4472c4 [3204]" strokeweight="1.5pt">
-                <v:stroke endarrow="block" joinstyle="miter"/>
-              </v:shape>
-            </w:pict>
-          </mc:Fallback>
-        </mc:AlternateContent>
+        <w:t xml:space="preserve">PROGETTAZIONE </w:t>
       </w:r>
       <w:r>
         <w:rPr>
-          <w:noProof/>
+          <w:sz w:val="36"/>
         </w:rPr>
-        <w:drawing>
-          <wp:anchor distT="0" distB="0" distL="114300" distR="114300" simplePos="0" relativeHeight="251728896" behindDoc="0" locked="0" layoutInCell="1" allowOverlap="1" wp14:anchorId="0F36D5B7" wp14:editId="5BDFF31B">
-            <wp:simplePos x="0" y="0"/>
-            <wp:positionH relativeFrom="margin">
-              <wp:posOffset>4597945</wp:posOffset>
-            </wp:positionH>
-            <wp:positionV relativeFrom="margin">
-              <wp:posOffset>5706019</wp:posOffset>
-            </wp:positionV>
-            <wp:extent cx="1106805" cy="2223135"/>
-            <wp:effectExtent l="0" t="0" r="0" b="0"/>
-            <wp:wrapSquare wrapText="bothSides"/>
-            <wp:docPr id="672238928" name="Immagine 1" descr="Immagine che contiene testo, schermata, Carattere, Elementi grafici&#10;&#10;Descrizione generata automaticamente"/>
-            <wp:cNvGraphicFramePr>
-              <a:graphicFrameLocks xmlns:a="http://schemas.openxmlformats.org/drawingml/2006/main" noChangeAspect="1"/>
-            </wp:cNvGraphicFramePr>
-            <a:graphic xmlns:a="http://schemas.openxmlformats.org/drawingml/2006/main">
-              <a:graphicData uri="http://schemas.openxmlformats.org/drawingml/2006/picture">
-                <pic:pic xmlns:pic="http://schemas.openxmlformats.org/drawingml/2006/picture">
-                  <pic:nvPicPr>
-                    <pic:cNvPr id="672238928" name="Immagine 1" descr="Immagine che contiene testo, schermata, Carattere, Elementi grafici&#10;&#10;Descrizione generata automaticamente"/>
-                    <pic:cNvPicPr/>
-                  </pic:nvPicPr>
-                  <pic:blipFill>
-                    <a:blip r:embed="rId11" cstate="print">
-                      <a:extLst>
-                        <a:ext uri="{28A0092B-C50C-407E-A947-70E740481C1C}">
-                          <a14:useLocalDpi xmlns:a14="http://schemas.microsoft.com/office/drawing/2010/main" val="0"/>
-                        </a:ext>
-                      </a:extLst>
-                    </a:blip>
-                    <a:stretch>
-                      <a:fillRect/>
-                    </a:stretch>
-                  </pic:blipFill>
-                  <pic:spPr>
-                    <a:xfrm>
-                      <a:off x="0" y="0"/>
-                      <a:ext cx="1106805" cy="2223135"/>
-                    </a:xfrm>
-                    <a:prstGeom prst="rect">
-                      <a:avLst/>
-                    </a:prstGeom>
-                  </pic:spPr>
-                </pic:pic>
-              </a:graphicData>
-            </a:graphic>
-          </wp:anchor>
-        </w:drawing>
+        <w:t>DI “</w:t>
       </w:r>
       <w:r>
         <w:rPr>
-          <w:noProof/>
+          <w:sz w:val="36"/>
         </w:rPr>
-        <w:drawing>
-          <wp:inline distT="0" distB="0" distL="0" distR="0" wp14:anchorId="0BC8F534" wp14:editId="0C49A124">
-            <wp:extent cx="1054555" cy="2117558"/>
-            <wp:effectExtent l="0" t="0" r="0" b="3810"/>
-            <wp:docPr id="724875660" name="Immagine 1" descr="Immagine che contiene testo, schermata, grafica, design&#10;&#10;Descrizione generata automaticamente"/>
-            <wp:cNvGraphicFramePr>
-              <a:graphicFrameLocks xmlns:a="http://schemas.openxmlformats.org/drawingml/2006/main" noChangeAspect="1"/>
-            </wp:cNvGraphicFramePr>
-            <a:graphic xmlns:a="http://schemas.openxmlformats.org/drawingml/2006/main">
-              <a:graphicData uri="http://schemas.openxmlformats.org/drawingml/2006/picture">
-                <pic:pic xmlns:pic="http://schemas.openxmlformats.org/drawingml/2006/picture">
-                  <pic:nvPicPr>
-                    <pic:cNvPr id="724875660" name="Immagine 1" descr="Immagine che contiene testo, schermata, grafica, design&#10;&#10;Descrizione generata automaticamente"/>
-                    <pic:cNvPicPr/>
-                  </pic:nvPicPr>
-                  <pic:blipFill>
-                    <a:blip r:embed="rId12"/>
-                    <a:stretch>
-                      <a:fillRect/>
-                    </a:stretch>
-                  </pic:blipFill>
-                  <pic:spPr>
-                    <a:xfrm>
-                      <a:off x="0" y="0"/>
-                      <a:ext cx="1072969" cy="2154533"/>
-                    </a:xfrm>
-                    <a:prstGeom prst="rect">
-                      <a:avLst/>
-                    </a:prstGeom>
-                  </pic:spPr>
-                </pic:pic>
-              </a:graphicData>
-            </a:graphic>
-          </wp:inline>
-        </w:drawing>
+        <w:t>COSMIC JUMPER</w:t>
       </w:r>
       <w:r>
         <w:rPr>
-          <w:noProof/>
+          <w:sz w:val="36"/>
         </w:rPr>
-        <w:t xml:space="preserve">  </w:t>
-      </w:r>
-    </w:p>
-    <w:p>
-      <w:r>
-        <w:rPr>
-          <w:noProof/>
-        </w:rPr>
-        <mc:AlternateContent>
-          <mc:Choice Requires="wps">
-            <w:drawing>
-              <wp:anchor distT="0" distB="0" distL="114300" distR="114300" simplePos="0" relativeHeight="251740160" behindDoc="0" locked="0" layoutInCell="1" allowOverlap="1" wp14:anchorId="5AB76D3E" wp14:editId="4787E239">
-                <wp:simplePos x="0" y="0"/>
-                <wp:positionH relativeFrom="column">
-                  <wp:posOffset>3835581</wp:posOffset>
-                </wp:positionH>
-                <wp:positionV relativeFrom="paragraph">
-                  <wp:posOffset>160474</wp:posOffset>
-                </wp:positionV>
-                <wp:extent cx="943429" cy="850900"/>
-                <wp:effectExtent l="12700" t="12700" r="22225" b="12700"/>
-                <wp:wrapNone/>
-                <wp:docPr id="1846909330" name="Connettore 1 3"/>
-                <wp:cNvGraphicFramePr/>
-                <a:graphic xmlns:a="http://schemas.openxmlformats.org/drawingml/2006/main">
-                  <a:graphicData uri="http://schemas.microsoft.com/office/word/2010/wordprocessingShape">
-                    <wps:wsp>
-                      <wps:cNvCnPr/>
-                      <wps:spPr>
-                        <a:xfrm>
-                          <a:off x="0" y="0"/>
-                          <a:ext cx="943429" cy="850900"/>
-                        </a:xfrm>
-                        <a:prstGeom prst="line">
-                          <a:avLst/>
-                        </a:prstGeom>
-                      </wps:spPr>
-                      <wps:style>
-                        <a:lnRef idx="3">
-                          <a:schemeClr val="accent1"/>
-                        </a:lnRef>
-                        <a:fillRef idx="0">
-                          <a:schemeClr val="accent1"/>
-                        </a:fillRef>
-                        <a:effectRef idx="2">
-                          <a:schemeClr val="accent1"/>
-                        </a:effectRef>
-                        <a:fontRef idx="minor">
-                          <a:schemeClr val="tx1"/>
-                        </a:fontRef>
-                      </wps:style>
-                      <wps:bodyPr/>
-                    </wps:wsp>
-                  </a:graphicData>
-                </a:graphic>
-                <wp14:sizeRelV relativeFrom="margin">
-                  <wp14:pctHeight>0</wp14:pctHeight>
-                </wp14:sizeRelV>
-              </wp:anchor>
-            </w:drawing>
-          </mc:Choice>
-          <mc:Fallback>
-            <w:pict>
-              <v:line w14:anchorId="4C9FC0C0" id="Connettore 1 3" o:spid="_x0000_s1026" style="position:absolute;z-index:251740160;visibility:visible;mso-wrap-style:square;mso-height-percent:0;mso-wrap-distance-left:9pt;mso-wrap-distance-top:0;mso-wrap-distance-right:9pt;mso-wrap-distance-bottom:0;mso-position-horizontal:absolute;mso-position-horizontal-relative:text;mso-position-vertical:absolute;mso-position-vertical-relative:text;mso-height-percent:0;mso-height-relative:margin" from="302pt,12.65pt" to="376.3pt,79.65pt" o:gfxdata="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" strokecolor="#4472c4 [3204]" strokeweight="1.5pt">
-                <v:stroke joinstyle="miter"/>
-              </v:line>
-            </w:pict>
-          </mc:Fallback>
-        </mc:AlternateContent>
-      </w:r>
-      <w:r>
-        <w:rPr>
-          <w:noProof/>
-        </w:rPr>
-        <w:drawing>
-          <wp:anchor distT="0" distB="0" distL="114300" distR="114300" simplePos="0" relativeHeight="251730944" behindDoc="0" locked="0" layoutInCell="1" allowOverlap="1" wp14:anchorId="045CB1A5" wp14:editId="27B16798">
-            <wp:simplePos x="0" y="0"/>
-            <wp:positionH relativeFrom="margin">
-              <wp:posOffset>-2449</wp:posOffset>
-            </wp:positionH>
-            <wp:positionV relativeFrom="margin">
-              <wp:posOffset>6640014</wp:posOffset>
-            </wp:positionV>
-            <wp:extent cx="1057910" cy="2118995"/>
-            <wp:effectExtent l="0" t="0" r="0" b="1905"/>
-            <wp:wrapSquare wrapText="bothSides"/>
-            <wp:docPr id="1693641331" name="Immagine 1" descr="Immagine che contiene testo, schermata, design&#10;&#10;Descrizione generata automaticamente"/>
-            <wp:cNvGraphicFramePr>
-              <a:graphicFrameLocks xmlns:a="http://schemas.openxmlformats.org/drawingml/2006/main" noChangeAspect="1"/>
-            </wp:cNvGraphicFramePr>
-            <a:graphic xmlns:a="http://schemas.openxmlformats.org/drawingml/2006/main">
-              <a:graphicData uri="http://schemas.openxmlformats.org/drawingml/2006/picture">
-                <pic:pic xmlns:pic="http://schemas.openxmlformats.org/drawingml/2006/picture">
-                  <pic:nvPicPr>
-                    <pic:cNvPr id="1693641331" name="Immagine 1" descr="Immagine che contiene testo, schermata, design&#10;&#10;Descrizione generata automaticamente"/>
-                    <pic:cNvPicPr/>
-                  </pic:nvPicPr>
-                  <pic:blipFill>
-                    <a:blip r:embed="rId13" cstate="print">
-                      <a:extLst>
-                        <a:ext uri="{28A0092B-C50C-407E-A947-70E740481C1C}">
-                          <a14:useLocalDpi xmlns:a14="http://schemas.microsoft.com/office/drawing/2010/main" val="0"/>
-                        </a:ext>
-                      </a:extLst>
-                    </a:blip>
-                    <a:stretch>
-                      <a:fillRect/>
-                    </a:stretch>
-                  </pic:blipFill>
-                  <pic:spPr>
-                    <a:xfrm>
-                      <a:off x="0" y="0"/>
-                      <a:ext cx="1057910" cy="2118995"/>
-                    </a:xfrm>
-                    <a:prstGeom prst="rect">
-                      <a:avLst/>
-                    </a:prstGeom>
-                  </pic:spPr>
-                </pic:pic>
-              </a:graphicData>
-            </a:graphic>
-          </wp:anchor>
-        </w:drawing>
-      </w:r>
-    </w:p>
-    <w:p>
-      <w:r>
-        <w:rPr>
-          <w:noProof/>
-        </w:rPr>
-        <w:drawing>
-          <wp:anchor distT="0" distB="0" distL="114300" distR="114300" simplePos="0" relativeHeight="251729920" behindDoc="0" locked="0" layoutInCell="1" allowOverlap="1" wp14:anchorId="6B2C8106" wp14:editId="480DD7D2">
-            <wp:simplePos x="0" y="0"/>
-            <wp:positionH relativeFrom="margin">
-              <wp:posOffset>2233930</wp:posOffset>
-            </wp:positionH>
-            <wp:positionV relativeFrom="margin">
-              <wp:posOffset>6638925</wp:posOffset>
-            </wp:positionV>
-            <wp:extent cx="1074420" cy="2158365"/>
-            <wp:effectExtent l="0" t="0" r="5080" b="635"/>
-            <wp:wrapSquare wrapText="bothSides"/>
-            <wp:docPr id="893154467" name="Immagine 1" descr="Immagine che contiene testo, schermata, design&#10;&#10;Descrizione generata automaticamente"/>
-            <wp:cNvGraphicFramePr>
-              <a:graphicFrameLocks xmlns:a="http://schemas.openxmlformats.org/drawingml/2006/main" noChangeAspect="1"/>
-            </wp:cNvGraphicFramePr>
-            <a:graphic xmlns:a="http://schemas.openxmlformats.org/drawingml/2006/main">
-              <a:graphicData uri="http://schemas.openxmlformats.org/drawingml/2006/picture">
-                <pic:pic xmlns:pic="http://schemas.openxmlformats.org/drawingml/2006/picture">
-                  <pic:nvPicPr>
-                    <pic:cNvPr id="893154467" name="Immagine 1" descr="Immagine che contiene testo, schermata, design&#10;&#10;Descrizione generata automaticamente"/>
-                    <pic:cNvPicPr/>
-                  </pic:nvPicPr>
-                  <pic:blipFill>
-                    <a:blip r:embed="rId14" cstate="print">
-                      <a:extLst>
-                        <a:ext uri="{28A0092B-C50C-407E-A947-70E740481C1C}">
-                          <a14:useLocalDpi xmlns:a14="http://schemas.microsoft.com/office/drawing/2010/main" val="0"/>
-                        </a:ext>
-                      </a:extLst>
-                    </a:blip>
-                    <a:stretch>
-                      <a:fillRect/>
-                    </a:stretch>
-                  </pic:blipFill>
-                  <pic:spPr>
-                    <a:xfrm>
-                      <a:off x="0" y="0"/>
-                      <a:ext cx="1074420" cy="2158365"/>
-                    </a:xfrm>
-                    <a:prstGeom prst="rect">
-                      <a:avLst/>
-                    </a:prstGeom>
-                  </pic:spPr>
-                </pic:pic>
-              </a:graphicData>
-            </a:graphic>
-          </wp:anchor>
-        </w:drawing>
-      </w:r>
-    </w:p>
-    <w:p/>
-    <w:p>
-      <w:r>
-        <w:rPr>
-          <w:noProof/>
-        </w:rPr>
-        <mc:AlternateContent>
-          <mc:Choice Requires="wps">
-            <w:drawing>
-              <wp:anchor distT="0" distB="0" distL="114300" distR="114300" simplePos="0" relativeHeight="251742208" behindDoc="0" locked="0" layoutInCell="1" allowOverlap="1" wp14:anchorId="0A4A469E" wp14:editId="6010EE0D">
-                <wp:simplePos x="0" y="0"/>
-                <wp:positionH relativeFrom="column">
-                  <wp:posOffset>845639</wp:posOffset>
-                </wp:positionH>
-                <wp:positionV relativeFrom="paragraph">
-                  <wp:posOffset>35651</wp:posOffset>
-                </wp:positionV>
-                <wp:extent cx="1385025" cy="1397272"/>
-                <wp:effectExtent l="12700" t="25400" r="24765" b="12700"/>
-                <wp:wrapNone/>
-                <wp:docPr id="182078806" name="Connettore 2 2"/>
-                <wp:cNvGraphicFramePr/>
-                <a:graphic xmlns:a="http://schemas.openxmlformats.org/drawingml/2006/main">
-                  <a:graphicData uri="http://schemas.microsoft.com/office/word/2010/wordprocessingShape">
-                    <wps:wsp>
-                      <wps:cNvCnPr/>
-                      <wps:spPr>
-                        <a:xfrm flipV="1">
-                          <a:off x="0" y="0"/>
-                          <a:ext cx="1385025" cy="1397272"/>
-                        </a:xfrm>
-                        <a:prstGeom prst="straightConnector1">
-                          <a:avLst/>
-                        </a:prstGeom>
-                        <a:ln>
-                          <a:tailEnd type="triangle"/>
-                        </a:ln>
-                      </wps:spPr>
-                      <wps:style>
-                        <a:lnRef idx="3">
-                          <a:schemeClr val="accent1"/>
-                        </a:lnRef>
-                        <a:fillRef idx="0">
-                          <a:schemeClr val="accent1"/>
-                        </a:fillRef>
-                        <a:effectRef idx="2">
-                          <a:schemeClr val="accent1"/>
-                        </a:effectRef>
-                        <a:fontRef idx="minor">
-                          <a:schemeClr val="tx1"/>
-                        </a:fontRef>
-                      </wps:style>
-                      <wps:bodyPr/>
-                    </wps:wsp>
-                  </a:graphicData>
-                </a:graphic>
-                <wp14:sizeRelH relativeFrom="margin">
-                  <wp14:pctWidth>0</wp14:pctWidth>
-                </wp14:sizeRelH>
-                <wp14:sizeRelV relativeFrom="margin">
-                  <wp14:pctHeight>0</wp14:pctHeight>
-                </wp14:sizeRelV>
-              </wp:anchor>
-            </w:drawing>
-          </mc:Choice>
-          <mc:Fallback>
-            <w:pict>
-              <v:shape w14:anchorId="7236BAB3" id="Connettore 2 2" o:spid="_x0000_s1026" type="#_x0000_t32" style="position:absolute;margin-left:66.6pt;margin-top:2.8pt;width:109.05pt;height:110pt;flip:y;z-index:251742208;visibility:visible;mso-wrap-style:square;mso-width-percent:0;mso-height-percent:0;mso-wrap-distance-left:9pt;mso-wrap-distance-top:0;mso-wrap-distance-right:9pt;mso-wrap-distance-bottom:0;mso-position-horizontal:absolute;mso-position-horizontal-relative:text;mso-position-vertical:absolute;mso-position-vertical-relative:text;mso-width-percent:0;mso-height-percent:0;mso-width-relative:margin;mso-height-relative:margin" o:gfxdata="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" strokecolor="#4472c4 [3204]" strokeweight="1.5pt">
-                <v:stroke endarrow="block" joinstyle="miter"/>
-              </v:shape>
-            </w:pict>
-          </mc:Fallback>
-        </mc:AlternateContent>
-      </w:r>
-    </w:p>
-    <w:p/>
-    <w:p>
-      <w:r>
-        <w:rPr>
-          <w:noProof/>
-        </w:rPr>
-        <mc:AlternateContent>
-          <mc:Choice Requires="wps">
-            <w:drawing>
-              <wp:anchor distT="0" distB="0" distL="114300" distR="114300" simplePos="0" relativeHeight="251744256" behindDoc="0" locked="0" layoutInCell="1" allowOverlap="1" wp14:anchorId="3C12A729" wp14:editId="7B03E097">
-                <wp:simplePos x="0" y="0"/>
-                <wp:positionH relativeFrom="column">
-                  <wp:posOffset>1048294</wp:posOffset>
-                </wp:positionH>
-                <wp:positionV relativeFrom="paragraph">
-                  <wp:posOffset>128270</wp:posOffset>
-                </wp:positionV>
-                <wp:extent cx="1330416" cy="1208314"/>
-                <wp:effectExtent l="25400" t="25400" r="15875" b="11430"/>
-                <wp:wrapNone/>
-                <wp:docPr id="351111517" name="Connettore 2 2"/>
-                <wp:cNvGraphicFramePr/>
-                <a:graphic xmlns:a="http://schemas.openxmlformats.org/drawingml/2006/main">
-                  <a:graphicData uri="http://schemas.microsoft.com/office/word/2010/wordprocessingShape">
-                    <wps:wsp>
-                      <wps:cNvCnPr/>
-                      <wps:spPr>
-                        <a:xfrm flipH="1" flipV="1">
-                          <a:off x="0" y="0"/>
-                          <a:ext cx="1330416" cy="1208314"/>
-                        </a:xfrm>
-                        <a:prstGeom prst="straightConnector1">
-                          <a:avLst/>
-                        </a:prstGeom>
-                        <a:ln>
-                          <a:tailEnd type="triangle"/>
-                        </a:ln>
-                      </wps:spPr>
-                      <wps:style>
-                        <a:lnRef idx="3">
-                          <a:schemeClr val="accent1"/>
-                        </a:lnRef>
-                        <a:fillRef idx="0">
-                          <a:schemeClr val="accent1"/>
-                        </a:fillRef>
-                        <a:effectRef idx="2">
-                          <a:schemeClr val="accent1"/>
-                        </a:effectRef>
-                        <a:fontRef idx="minor">
-                          <a:schemeClr val="tx1"/>
-                        </a:fontRef>
-                      </wps:style>
-                      <wps:bodyPr/>
-                    </wps:wsp>
-                  </a:graphicData>
-                </a:graphic>
-                <wp14:sizeRelH relativeFrom="margin">
-                  <wp14:pctWidth>0</wp14:pctWidth>
-                </wp14:sizeRelH>
-                <wp14:sizeRelV relativeFrom="margin">
-                  <wp14:pctHeight>0</wp14:pctHeight>
-                </wp14:sizeRelV>
-              </wp:anchor>
-            </w:drawing>
-          </mc:Choice>
-          <mc:Fallback>
-            <w:pict>
-              <v:shape w14:anchorId="33F39ACC" id="Connettore 2 2" o:spid="_x0000_s1026" type="#_x0000_t32" style="position:absolute;margin-left:82.55pt;margin-top:10.1pt;width:104.75pt;height:95.15pt;flip:x y;z-index:251744256;visibility:visible;mso-wrap-style:square;mso-width-percent:0;mso-height-percent:0;mso-wrap-distance-left:9pt;mso-wrap-distance-top:0;mso-wrap-distance-right:9pt;mso-wrap-distance-bottom:0;mso-position-horizontal:absolute;mso-position-horizontal-relative:text;mso-position-vertical:absolute;mso-position-vertical-relative:text;mso-width-percent:0;mso-height-percent:0;mso-width-relative:margin;mso-height-relative:margin" o:gfxdata="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" strokecolor="#4472c4 [3204]" strokeweight="1.5pt">
-                <v:stroke endarrow="block" joinstyle="miter"/>
-              </v:shape>
-            </w:pict>
-          </mc:Fallback>
-        </mc:AlternateContent>
-      </w:r>
-    </w:p>
-    <w:p/>
-    <w:p/>
-    <w:p/>
-    <w:p/>
-    <w:p/>
+        <w:t>”</w:t>
+      </w:r>
+      <w:bookmarkEnd w:id="2"/>
+    </w:p>
+    <w:p>
+      <w:pPr>
+        <w:pStyle w:val="Paragrafoelenco"/>
+        <w:spacing w:line="360" w:lineRule="auto"/>
+      </w:pPr>
+    </w:p>
+    <w:p>
+      <w:pPr>
+        <w:spacing w:line="360" w:lineRule="auto"/>
+      </w:pPr>
+    </w:p>
+    <w:p>
+      <w:pPr>
+        <w:spacing w:line="360" w:lineRule="auto"/>
+      </w:pPr>
+    </w:p>
+    <w:p>
+      <w:pPr>
+        <w:spacing w:line="360" w:lineRule="auto"/>
+      </w:pPr>
+    </w:p>
+    <w:p>
+      <w:pPr>
+        <w:spacing w:line="360" w:lineRule="auto"/>
+      </w:pPr>
+    </w:p>
+    <w:p>
+      <w:pPr>
+        <w:spacing w:line="360" w:lineRule="auto"/>
+      </w:pPr>
+    </w:p>
+    <w:p>
+      <w:pPr>
+        <w:spacing w:line="360" w:lineRule="auto"/>
+      </w:pPr>
+    </w:p>
+    <w:p>
+      <w:pPr>
+        <w:spacing w:line="360" w:lineRule="auto"/>
+      </w:pPr>
+    </w:p>
+    <w:p>
+      <w:pPr>
+        <w:spacing w:line="360" w:lineRule="auto"/>
+      </w:pPr>
+    </w:p>
+    <w:p>
+      <w:pPr>
+        <w:spacing w:line="360" w:lineRule="auto"/>
+      </w:pPr>
+      <w:r>
+        <w:t xml:space="preserve">Dopo aver creato una bozza dell’idea del gioco, ho iniziato il processo di creazione della UX. Il percorso è stato iterativo, perché </w:t>
+      </w:r>
+      <w:r>
+        <w:t>in</w:t>
+      </w:r>
+      <w:r>
+        <w:t xml:space="preserve"> ogni fase </w:t>
+      </w:r>
+      <w:r>
+        <w:t>c’è stata</w:t>
+      </w:r>
+      <w:r>
+        <w:t xml:space="preserve"> una </w:t>
+      </w:r>
+      <w:r>
+        <w:t>fase</w:t>
+      </w:r>
+      <w:r>
+        <w:t xml:space="preserve"> di test, revisione e </w:t>
+      </w:r>
+      <w:r>
+        <w:t>sviluppo</w:t>
+      </w:r>
+      <w:r>
+        <w:t xml:space="preserve">. </w:t>
+      </w:r>
+      <w:r>
+        <w:t xml:space="preserve">Il disegno su carta allegato qui sotto </w:t>
+      </w:r>
+      <w:r>
+        <w:t xml:space="preserve">è stato il primo documento dopo il GDD, che mi ha aiutato a unire tutte le idee in un unico </w:t>
+      </w:r>
+      <w:r>
+        <w:t>documento</w:t>
+      </w:r>
+      <w:r>
+        <w:t xml:space="preserve"> e in modo molto grezzo mi ha permesso di immaginare un flusso di gioco funzionante. Una volta iniziata la programmazione, sono risultati fuori problemi a livello di gameplay che mi hanno costretto a rianalizzare il sistema che gestisce lo </w:t>
+      </w:r>
+      <w:proofErr w:type="spellStart"/>
+      <w:r>
+        <w:t>spawn</w:t>
+      </w:r>
+      <w:proofErr w:type="spellEnd"/>
+      <w:r>
+        <w:t xml:space="preserve"> delle piattaforme. Durante lo sviluppo sono nate anche ulteriori idee, che sono poi state riportate nel GDD come il </w:t>
+      </w:r>
+      <w:proofErr w:type="spellStart"/>
+      <w:r>
+        <w:t>boost</w:t>
+      </w:r>
+      <w:proofErr w:type="spellEnd"/>
+      <w:r>
+        <w:t xml:space="preserve"> oppure i diversi tipi di piattaforma. (</w:t>
+      </w:r>
+      <w:proofErr w:type="gramStart"/>
+      <w:r>
+        <w:t>Infatti</w:t>
+      </w:r>
+      <w:proofErr w:type="gramEnd"/>
+      <w:r>
+        <w:t xml:space="preserve"> nella prima bozza non tutto è presente).</w:t>
+      </w:r>
+    </w:p>
     <w:p/>
     <w:p/>
     <w:p/>
@@ -3080,162 +2551,39 @@
       </w:pPr>
       <w:bookmarkStart w:id="3" w:name="_Toc138068631"/>
       <w:r>
-        <w:rPr>
-          <w:noProof/>
-        </w:rPr>
+        <w:t>ELABORATI GRAFICI</w:t>
+      </w:r>
+      <w:bookmarkEnd w:id="3"/>
+      <w:r>
+        <w:t xml:space="preserve"> </w:t>
+      </w:r>
+    </w:p>
+    <w:p>
+      <w:pPr>
+        <w:spacing w:line="360" w:lineRule="auto"/>
+      </w:pPr>
+      <w:r>
+        <w:t>Per la realizzazione del prototipo sono partito dalla bozza disegnata su carta, creando innanzitutto le 4 interfacce principali. Una volta costruita la UI, ho realizzato questo semplice diagramma di flusso (modellato qui sotto) che indica come sono collegate le schermate. Il gioco è abbastanza semplice e dalla home page si può decidere se iniziare il gameplay oppure visualizzare lo shop. Una volta entrati nello shop si deve tornare all’inizio dell’applicazione. Proseguendo invece per il gameplay si arriva alla schermata finale dei punteggi, dove è possibile ritornare alla home per iniziare una nuova partita.</w:t>
+      </w:r>
+    </w:p>
+    <w:p>
+      <w:pPr>
+        <w:spacing w:line="360" w:lineRule="auto"/>
+      </w:pPr>
+    </w:p>
+    <w:p>
+      <w:pPr>
+        <w:spacing w:line="360" w:lineRule="auto"/>
+      </w:pPr>
+      <w:r>
         <w:lastRenderedPageBreak/>
-        <w:drawing>
-          <wp:anchor distT="0" distB="0" distL="114300" distR="114300" simplePos="0" relativeHeight="251662336" behindDoc="0" locked="0" layoutInCell="1" allowOverlap="1" wp14:anchorId="461E6D03" wp14:editId="01C2F4A7">
-            <wp:simplePos x="0" y="0"/>
-            <wp:positionH relativeFrom="margin">
-              <wp:posOffset>3832225</wp:posOffset>
-            </wp:positionH>
-            <wp:positionV relativeFrom="margin">
-              <wp:posOffset>796290</wp:posOffset>
-            </wp:positionV>
-            <wp:extent cx="2350135" cy="3422015"/>
-            <wp:effectExtent l="0" t="0" r="0" b="0"/>
-            <wp:wrapSquare wrapText="bothSides"/>
-            <wp:docPr id="1924879524" name="Immagine 1" descr="Immagine che contiene testo, lavagna, disegno, schizzo&#10;&#10;Descrizione generata automaticamente"/>
-            <wp:cNvGraphicFramePr>
-              <a:graphicFrameLocks xmlns:a="http://schemas.openxmlformats.org/drawingml/2006/main" noChangeAspect="1"/>
-            </wp:cNvGraphicFramePr>
-            <a:graphic xmlns:a="http://schemas.openxmlformats.org/drawingml/2006/main">
-              <a:graphicData uri="http://schemas.openxmlformats.org/drawingml/2006/picture">
-                <pic:pic xmlns:pic="http://schemas.openxmlformats.org/drawingml/2006/picture">
-                  <pic:nvPicPr>
-                    <pic:cNvPr id="1924879524" name="Immagine 1" descr="Immagine che contiene testo, lavagna, disegno, schizzo&#10;&#10;Descrizione generata automaticamente"/>
-                    <pic:cNvPicPr/>
-                  </pic:nvPicPr>
-                  <pic:blipFill>
-                    <a:blip r:embed="rId15" cstate="print">
-                      <a:extLst>
-                        <a:ext uri="{28A0092B-C50C-407E-A947-70E740481C1C}">
-                          <a14:useLocalDpi xmlns:a14="http://schemas.microsoft.com/office/drawing/2010/main" val="0"/>
-                        </a:ext>
-                      </a:extLst>
-                    </a:blip>
-                    <a:stretch>
-                      <a:fillRect/>
-                    </a:stretch>
-                  </pic:blipFill>
-                  <pic:spPr>
-                    <a:xfrm>
-                      <a:off x="0" y="0"/>
-                      <a:ext cx="2350135" cy="3422015"/>
-                    </a:xfrm>
-                    <a:prstGeom prst="rect">
-                      <a:avLst/>
-                    </a:prstGeom>
-                  </pic:spPr>
-                </pic:pic>
-              </a:graphicData>
-            </a:graphic>
-          </wp:anchor>
-        </w:drawing>
-      </w:r>
-      <w:r>
-        <w:t>ELABORATI GRAFICI</w:t>
-      </w:r>
-      <w:bookmarkEnd w:id="3"/>
-      <w:r>
-        <w:t xml:space="preserve"> </w:t>
+        <w:t>.</w:t>
       </w:r>
     </w:p>
     <w:p>
       <w:pPr>
         <w:spacing w:line="360" w:lineRule="auto"/>
       </w:pPr>
-      <w:r>
-        <w:rPr>
-          <w:noProof/>
-        </w:rPr>
-        <mc:AlternateContent>
-          <mc:Choice Requires="wps">
-            <w:drawing>
-              <wp:anchor distT="0" distB="0" distL="114300" distR="114300" simplePos="0" relativeHeight="251681792" behindDoc="0" locked="0" layoutInCell="1" allowOverlap="1" wp14:anchorId="0107EB6C" wp14:editId="776EA2CA">
-                <wp:simplePos x="0" y="0"/>
-                <wp:positionH relativeFrom="column">
-                  <wp:posOffset>1531302</wp:posOffset>
-                </wp:positionH>
-                <wp:positionV relativeFrom="paragraph">
-                  <wp:posOffset>1888234</wp:posOffset>
-                </wp:positionV>
-                <wp:extent cx="263525" cy="2697739"/>
-                <wp:effectExtent l="14923" t="10477" r="18097" b="5398"/>
-                <wp:wrapNone/>
-                <wp:docPr id="192086673" name="Parentesi quadra aperta 3"/>
-                <wp:cNvGraphicFramePr/>
-                <a:graphic xmlns:a="http://schemas.openxmlformats.org/drawingml/2006/main">
-                  <a:graphicData uri="http://schemas.microsoft.com/office/word/2010/wordprocessingShape">
-                    <wps:wsp>
-                      <wps:cNvSpPr/>
-                      <wps:spPr>
-                        <a:xfrm rot="5400000">
-                          <a:off x="0" y="0"/>
-                          <a:ext cx="263525" cy="2697739"/>
-                        </a:xfrm>
-                        <a:prstGeom prst="leftBracket">
-                          <a:avLst/>
-                        </a:prstGeom>
-                        <a:ln w="28575"/>
-                      </wps:spPr>
-                      <wps:style>
-                        <a:lnRef idx="1">
-                          <a:schemeClr val="accent1"/>
-                        </a:lnRef>
-                        <a:fillRef idx="0">
-                          <a:schemeClr val="accent1"/>
-                        </a:fillRef>
-                        <a:effectRef idx="0">
-                          <a:schemeClr val="accent1"/>
-                        </a:effectRef>
-                        <a:fontRef idx="minor">
-                          <a:schemeClr val="tx1"/>
-                        </a:fontRef>
-                      </wps:style>
-                      <wps:bodyPr rot="0" spcFirstLastPara="0" vertOverflow="overflow" horzOverflow="overflow" vert="horz" wrap="square" lIns="91440" tIns="45720" rIns="91440" bIns="45720" numCol="1" spcCol="0" rtlCol="0" fromWordArt="0" anchor="ctr" anchorCtr="0" forceAA="0" compatLnSpc="1">
-                        <a:prstTxWarp prst="textNoShape">
-                          <a:avLst/>
-                        </a:prstTxWarp>
-                        <a:noAutofit/>
-                      </wps:bodyPr>
-                    </wps:wsp>
-                  </a:graphicData>
-                </a:graphic>
-                <wp14:sizeRelH relativeFrom="margin">
-                  <wp14:pctWidth>0</wp14:pctWidth>
-                </wp14:sizeRelH>
-                <wp14:sizeRelV relativeFrom="margin">
-                  <wp14:pctHeight>0</wp14:pctHeight>
-                </wp14:sizeRelV>
-              </wp:anchor>
-            </w:drawing>
-          </mc:Choice>
-          <mc:Fallback>
-            <w:pict>
-              <v:shapetype w14:anchorId="0C67FFFB" id="_x0000_t85" coordsize="21600,21600" o:spt="85" adj="1800" path="m21600,qx0@0l0@1qy21600,21600e" filled="f">
-                <v:formulas>
-                  <v:f eqn="val #0"/>
-                  <v:f eqn="sum 21600 0 #0"/>
-                  <v:f eqn="prod #0 9598 32768"/>
-                  <v:f eqn="sum 21600 0 @2"/>
-                </v:formulas>
-                <v:path arrowok="t" gradientshapeok="t" o:connecttype="custom" o:connectlocs="21600,0;0,10800;21600,21600" textboxrect="6326,@2,21600,@3"/>
-                <v:handles>
-                  <v:h position="topLeft,#0" yrange="0,10800"/>
-                </v:handles>
-              </v:shapetype>
-              <v:shape id="Parentesi quadra aperta 3" o:spid="_x0000_s1026" type="#_x0000_t85" style="position:absolute;margin-left:120.55pt;margin-top:148.7pt;width:20.75pt;height:212.4pt;rotation:90;z-index:251681792;visibility:visible;mso-wrap-style:square;mso-width-percent:0;mso-height-percent:0;mso-wrap-distance-left:9pt;mso-wrap-distance-top:0;mso-wrap-distance-right:9pt;mso-wrap-distance-bottom:0;mso-position-horizontal:absolute;mso-position-horizontal-relative:text;mso-position-vertical:absolute;mso-position-vertical-relative:text;mso-width-percent:0;mso-height-percent:0;mso-width-relative:margin;mso-height-relative:margin;v-text-anchor:middle" o:gfxdata="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" adj="176" strokecolor="#4472c4 [3204]" strokeweight="2.25pt">
-                <v:stroke joinstyle="miter"/>
-              </v:shape>
-            </w:pict>
-          </mc:Fallback>
-        </mc:AlternateContent>
-      </w:r>
-      <w:r>
-        <w:t>Per la realizzazione del prototipo sono partito dalla bozza disegnata su carta, creando innanzitutto le 4 interfacce principali. Una volta costruita la UI, ho realizzato questo semplice diagramma di flusso (modellato qui sotto) che indica come sono collegate le schermate. Il gioco è abbastanza semplice e dalla home page si può decidere se iniziare il gameplay oppure visualizzare lo shop. Una volta entrati nello shop si deve tornare all’inizio dell’applicazione. Proseguendo invece per il gameplay si arriva alla schermata finale dei punteggi, dove è possibile ritornare alla home per iniziare una nuova partita.</w:t>
-      </w:r>
     </w:p>
     <w:p>
       <w:pPr>
@@ -3246,787 +2594,6 @@
       <w:pPr>
         <w:spacing w:line="360" w:lineRule="auto"/>
       </w:pPr>
-      <w:r>
-        <w:rPr>
-          <w:noProof/>
-        </w:rPr>
-        <mc:AlternateContent>
-          <mc:Choice Requires="wps">
-            <w:drawing>
-              <wp:anchor distT="0" distB="0" distL="114300" distR="114300" simplePos="0" relativeHeight="251682816" behindDoc="0" locked="0" layoutInCell="1" allowOverlap="1" wp14:anchorId="61411B60" wp14:editId="56C81BE3">
-                <wp:simplePos x="0" y="0"/>
-                <wp:positionH relativeFrom="column">
-                  <wp:posOffset>303354</wp:posOffset>
-                </wp:positionH>
-                <wp:positionV relativeFrom="paragraph">
-                  <wp:posOffset>41291</wp:posOffset>
-                </wp:positionV>
-                <wp:extent cx="45719" cy="293989"/>
-                <wp:effectExtent l="50800" t="0" r="43815" b="36830"/>
-                <wp:wrapNone/>
-                <wp:docPr id="488645972" name="Connettore 2 4"/>
-                <wp:cNvGraphicFramePr/>
-                <a:graphic xmlns:a="http://schemas.openxmlformats.org/drawingml/2006/main">
-                  <a:graphicData uri="http://schemas.microsoft.com/office/word/2010/wordprocessingShape">
-                    <wps:wsp>
-                      <wps:cNvCnPr/>
-                      <wps:spPr>
-                        <a:xfrm flipH="1">
-                          <a:off x="0" y="0"/>
-                          <a:ext cx="45719" cy="293989"/>
-                        </a:xfrm>
-                        <a:prstGeom prst="straightConnector1">
-                          <a:avLst/>
-                        </a:prstGeom>
-                        <a:ln>
-                          <a:tailEnd type="triangle"/>
-                        </a:ln>
-                      </wps:spPr>
-                      <wps:style>
-                        <a:lnRef idx="1">
-                          <a:schemeClr val="accent1"/>
-                        </a:lnRef>
-                        <a:fillRef idx="0">
-                          <a:schemeClr val="accent1"/>
-                        </a:fillRef>
-                        <a:effectRef idx="0">
-                          <a:schemeClr val="accent1"/>
-                        </a:effectRef>
-                        <a:fontRef idx="minor">
-                          <a:schemeClr val="tx1"/>
-                        </a:fontRef>
-                      </wps:style>
-                      <wps:bodyPr/>
-                    </wps:wsp>
-                  </a:graphicData>
-                </a:graphic>
-                <wp14:sizeRelH relativeFrom="margin">
-                  <wp14:pctWidth>0</wp14:pctWidth>
-                </wp14:sizeRelH>
-                <wp14:sizeRelV relativeFrom="margin">
-                  <wp14:pctHeight>0</wp14:pctHeight>
-                </wp14:sizeRelV>
-              </wp:anchor>
-            </w:drawing>
-          </mc:Choice>
-          <mc:Fallback>
-            <w:pict>
-              <v:shapetype w14:anchorId="7BB239C0" id="_x0000_t32" coordsize="21600,21600" o:spt="32" o:oned="t" path="m,l21600,21600e" filled="f">
-                <v:path arrowok="t" fillok="f" o:connecttype="none"/>
-                <o:lock v:ext="edit" shapetype="t"/>
-              </v:shapetype>
-              <v:shape id="Connettore 2 4" o:spid="_x0000_s1026" type="#_x0000_t32" style="position:absolute;margin-left:23.9pt;margin-top:3.25pt;width:3.6pt;height:23.15pt;flip:x;z-index:251682816;visibility:visible;mso-wrap-style:square;mso-width-percent:0;mso-height-percent:0;mso-wrap-distance-left:9pt;mso-wrap-distance-top:0;mso-wrap-distance-right:9pt;mso-wrap-distance-bottom:0;mso-position-horizontal:absolute;mso-position-horizontal-relative:text;mso-position-vertical:absolute;mso-position-vertical-relative:text;mso-width-percent:0;mso-height-percent:0;mso-width-relative:margin;mso-height-relative:margin" o:gfxdata="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" strokecolor="#4472c4 [3204]" strokeweight=".5pt">
-                <v:stroke endarrow="block" joinstyle="miter"/>
-              </v:shape>
-            </w:pict>
-          </mc:Fallback>
-        </mc:AlternateContent>
-      </w:r>
-      <w:r>
-        <w:t>.</w:t>
-      </w:r>
-    </w:p>
-    <w:p>
-      <w:pPr>
-        <w:spacing w:line="360" w:lineRule="auto"/>
-      </w:pPr>
-      <w:r>
-        <w:rPr>
-          <w:noProof/>
-        </w:rPr>
-        <mc:AlternateContent>
-          <mc:Choice Requires="wps">
-            <w:drawing>
-              <wp:anchor distT="0" distB="0" distL="114300" distR="114300" simplePos="0" relativeHeight="251680768" behindDoc="0" locked="0" layoutInCell="1" allowOverlap="1" wp14:anchorId="1CFF732B" wp14:editId="688C3EB8">
-                <wp:simplePos x="0" y="0"/>
-                <wp:positionH relativeFrom="column">
-                  <wp:posOffset>1954530</wp:posOffset>
-                </wp:positionH>
-                <wp:positionV relativeFrom="paragraph">
-                  <wp:posOffset>222250</wp:posOffset>
-                </wp:positionV>
-                <wp:extent cx="377825" cy="45085"/>
-                <wp:effectExtent l="12700" t="63500" r="0" b="43815"/>
-                <wp:wrapNone/>
-                <wp:docPr id="1349098845" name="Connettore 2 2"/>
-                <wp:cNvGraphicFramePr/>
-                <a:graphic xmlns:a="http://schemas.openxmlformats.org/drawingml/2006/main">
-                  <a:graphicData uri="http://schemas.microsoft.com/office/word/2010/wordprocessingShape">
-                    <wps:wsp>
-                      <wps:cNvCnPr/>
-                      <wps:spPr>
-                        <a:xfrm flipV="1">
-                          <a:off x="0" y="0"/>
-                          <a:ext cx="377825" cy="45085"/>
-                        </a:xfrm>
-                        <a:prstGeom prst="straightConnector1">
-                          <a:avLst/>
-                        </a:prstGeom>
-                        <a:ln w="25400">
-                          <a:prstDash val="solid"/>
-                          <a:tailEnd type="triangle"/>
-                        </a:ln>
-                      </wps:spPr>
-                      <wps:style>
-                        <a:lnRef idx="1">
-                          <a:schemeClr val="accent1"/>
-                        </a:lnRef>
-                        <a:fillRef idx="0">
-                          <a:schemeClr val="accent1"/>
-                        </a:fillRef>
-                        <a:effectRef idx="0">
-                          <a:schemeClr val="accent1"/>
-                        </a:effectRef>
-                        <a:fontRef idx="minor">
-                          <a:schemeClr val="tx1"/>
-                        </a:fontRef>
-                      </wps:style>
-                      <wps:bodyPr/>
-                    </wps:wsp>
-                  </a:graphicData>
-                </a:graphic>
-                <wp14:sizeRelH relativeFrom="margin">
-                  <wp14:pctWidth>0</wp14:pctWidth>
-                </wp14:sizeRelH>
-                <wp14:sizeRelV relativeFrom="margin">
-                  <wp14:pctHeight>0</wp14:pctHeight>
-                </wp14:sizeRelV>
-              </wp:anchor>
-            </w:drawing>
-          </mc:Choice>
-          <mc:Fallback>
-            <w:pict>
-              <v:shape w14:anchorId="464E16DC" id="Connettore 2 2" o:spid="_x0000_s1026" type="#_x0000_t32" style="position:absolute;margin-left:153.9pt;margin-top:17.5pt;width:29.75pt;height:3.55pt;flip:y;z-index:251680768;visibility:visible;mso-wrap-style:square;mso-width-percent:0;mso-height-percent:0;mso-wrap-distance-left:9pt;mso-wrap-distance-top:0;mso-wrap-distance-right:9pt;mso-wrap-distance-bottom:0;mso-position-horizontal:absolute;mso-position-horizontal-relative:text;mso-position-vertical:absolute;mso-position-vertical-relative:text;mso-width-percent:0;mso-height-percent:0;mso-width-relative:margin;mso-height-relative:margin" o:gfxdata="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" strokecolor="#4472c4 [3204]" strokeweight="2pt">
-                <v:stroke endarrow="block" joinstyle="miter"/>
-              </v:shape>
-            </w:pict>
-          </mc:Fallback>
-        </mc:AlternateContent>
-      </w:r>
-      <w:r>
-        <w:rPr>
-          <w:noProof/>
-        </w:rPr>
-        <mc:AlternateContent>
-          <mc:Choice Requires="wps">
-            <w:drawing>
-              <wp:anchor distT="0" distB="0" distL="114300" distR="114300" simplePos="0" relativeHeight="251669504" behindDoc="0" locked="0" layoutInCell="1" allowOverlap="1" wp14:anchorId="77FCC02C" wp14:editId="6B50779F">
-                <wp:simplePos x="0" y="0"/>
-                <wp:positionH relativeFrom="column">
-                  <wp:posOffset>1008380</wp:posOffset>
-                </wp:positionH>
-                <wp:positionV relativeFrom="paragraph">
-                  <wp:posOffset>89061</wp:posOffset>
-                </wp:positionV>
-                <wp:extent cx="947450" cy="308472"/>
-                <wp:effectExtent l="0" t="0" r="17780" b="9525"/>
-                <wp:wrapNone/>
-                <wp:docPr id="505671687" name="Rettangolo 1"/>
-                <wp:cNvGraphicFramePr/>
-                <a:graphic xmlns:a="http://schemas.openxmlformats.org/drawingml/2006/main">
-                  <a:graphicData uri="http://schemas.microsoft.com/office/word/2010/wordprocessingShape">
-                    <wps:wsp>
-                      <wps:cNvSpPr/>
-                      <wps:spPr>
-                        <a:xfrm>
-                          <a:off x="0" y="0"/>
-                          <a:ext cx="947450" cy="308472"/>
-                        </a:xfrm>
-                        <a:prstGeom prst="rect">
-                          <a:avLst/>
-                        </a:prstGeom>
-                      </wps:spPr>
-                      <wps:style>
-                        <a:lnRef idx="2">
-                          <a:schemeClr val="accent1">
-                            <a:shade val="15000"/>
-                          </a:schemeClr>
-                        </a:lnRef>
-                        <a:fillRef idx="1">
-                          <a:schemeClr val="accent1"/>
-                        </a:fillRef>
-                        <a:effectRef idx="0">
-                          <a:schemeClr val="accent1"/>
-                        </a:effectRef>
-                        <a:fontRef idx="minor">
-                          <a:schemeClr val="lt1"/>
-                        </a:fontRef>
-                      </wps:style>
-                      <wps:txbx>
-                        <w:txbxContent>
-                          <w:p>
-                            <w:pPr>
-                              <w:jc w:val="center"/>
-                            </w:pPr>
-                            <w:r>
-                              <w:t>GAMEPLAY</w:t>
-                            </w:r>
-                          </w:p>
-                        </w:txbxContent>
-                      </wps:txbx>
-                      <wps:bodyPr rot="0" spcFirstLastPara="0" vertOverflow="overflow" horzOverflow="overflow" vert="horz" wrap="square" lIns="91440" tIns="45720" rIns="91440" bIns="45720" numCol="1" spcCol="0" rtlCol="0" fromWordArt="0" anchor="ctr" anchorCtr="0" forceAA="0" compatLnSpc="1">
-                        <a:prstTxWarp prst="textNoShape">
-                          <a:avLst/>
-                        </a:prstTxWarp>
-                        <a:noAutofit/>
-                      </wps:bodyPr>
-                    </wps:wsp>
-                  </a:graphicData>
-                </a:graphic>
-                <wp14:sizeRelH relativeFrom="margin">
-                  <wp14:pctWidth>0</wp14:pctWidth>
-                </wp14:sizeRelH>
-                <wp14:sizeRelV relativeFrom="margin">
-                  <wp14:pctHeight>0</wp14:pctHeight>
-                </wp14:sizeRelV>
-              </wp:anchor>
-            </w:drawing>
-          </mc:Choice>
-          <mc:Fallback>
-            <w:pict>
-              <v:rect w14:anchorId="77FCC02C" id="Rettangolo 1" o:spid="_x0000_s1026" style="position:absolute;margin-left:79.4pt;margin-top:7pt;width:74.6pt;height:24.3pt;z-index:251669504;visibility:visible;mso-wrap-style:square;mso-width-percent:0;mso-height-percent:0;mso-wrap-distance-left:9pt;mso-wrap-distance-top:0;mso-wrap-distance-right:9pt;mso-wrap-distance-bottom:0;mso-position-horizontal:absolute;mso-position-horizontal-relative:text;mso-position-vertical:absolute;mso-position-vertical-relative:text;mso-width-percent:0;mso-height-percent:0;mso-width-relative:margin;mso-height-relative:margin;v-text-anchor:middle" o:gfxdata="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" fillcolor="#4472c4 [3204]" strokecolor="#09101d [484]" strokeweight="1pt">
-                <v:textbox>
-                  <w:txbxContent>
-                    <w:p>
-                      <w:pPr>
-                        <w:jc w:val="center"/>
-                      </w:pPr>
-                      <w:r>
-                        <w:t>GAMEPLAY</w:t>
-                      </w:r>
-                    </w:p>
-                  </w:txbxContent>
-                </v:textbox>
-              </v:rect>
-            </w:pict>
-          </mc:Fallback>
-        </mc:AlternateContent>
-      </w:r>
-      <w:r>
-        <w:rPr>
-          <w:noProof/>
-        </w:rPr>
-        <mc:AlternateContent>
-          <mc:Choice Requires="wps">
-            <w:drawing>
-              <wp:anchor distT="0" distB="0" distL="114300" distR="114300" simplePos="0" relativeHeight="251671552" behindDoc="0" locked="0" layoutInCell="1" allowOverlap="1" wp14:anchorId="18581A2B" wp14:editId="13D15251">
-                <wp:simplePos x="0" y="0"/>
-                <wp:positionH relativeFrom="column">
-                  <wp:posOffset>2330450</wp:posOffset>
-                </wp:positionH>
-                <wp:positionV relativeFrom="paragraph">
-                  <wp:posOffset>23363</wp:posOffset>
-                </wp:positionV>
-                <wp:extent cx="1068636" cy="308212"/>
-                <wp:effectExtent l="0" t="0" r="11430" b="9525"/>
-                <wp:wrapNone/>
-                <wp:docPr id="313396043" name="Rettangolo 1"/>
-                <wp:cNvGraphicFramePr/>
-                <a:graphic xmlns:a="http://schemas.openxmlformats.org/drawingml/2006/main">
-                  <a:graphicData uri="http://schemas.microsoft.com/office/word/2010/wordprocessingShape">
-                    <wps:wsp>
-                      <wps:cNvSpPr/>
-                      <wps:spPr>
-                        <a:xfrm>
-                          <a:off x="0" y="0"/>
-                          <a:ext cx="1068636" cy="308212"/>
-                        </a:xfrm>
-                        <a:prstGeom prst="rect">
-                          <a:avLst/>
-                        </a:prstGeom>
-                      </wps:spPr>
-                      <wps:style>
-                        <a:lnRef idx="2">
-                          <a:schemeClr val="accent1">
-                            <a:shade val="15000"/>
-                          </a:schemeClr>
-                        </a:lnRef>
-                        <a:fillRef idx="1">
-                          <a:schemeClr val="accent1"/>
-                        </a:fillRef>
-                        <a:effectRef idx="0">
-                          <a:schemeClr val="accent1"/>
-                        </a:effectRef>
-                        <a:fontRef idx="minor">
-                          <a:schemeClr val="lt1"/>
-                        </a:fontRef>
-                      </wps:style>
-                      <wps:txbx>
-                        <w:txbxContent>
-                          <w:p>
-                            <w:pPr>
-                              <w:jc w:val="center"/>
-                            </w:pPr>
-                            <w:r>
-                              <w:t>PUNTEGGI</w:t>
-                            </w:r>
-                          </w:p>
-                        </w:txbxContent>
-                      </wps:txbx>
-                      <wps:bodyPr rot="0" spcFirstLastPara="0" vertOverflow="overflow" horzOverflow="overflow" vert="horz" wrap="square" lIns="91440" tIns="45720" rIns="91440" bIns="45720" numCol="1" spcCol="0" rtlCol="0" fromWordArt="0" anchor="ctr" anchorCtr="0" forceAA="0" compatLnSpc="1">
-                        <a:prstTxWarp prst="textNoShape">
-                          <a:avLst/>
-                        </a:prstTxWarp>
-                        <a:noAutofit/>
-                      </wps:bodyPr>
-                    </wps:wsp>
-                  </a:graphicData>
-                </a:graphic>
-                <wp14:sizeRelH relativeFrom="margin">
-                  <wp14:pctWidth>0</wp14:pctWidth>
-                </wp14:sizeRelH>
-                <wp14:sizeRelV relativeFrom="margin">
-                  <wp14:pctHeight>0</wp14:pctHeight>
-                </wp14:sizeRelV>
-              </wp:anchor>
-            </w:drawing>
-          </mc:Choice>
-          <mc:Fallback>
-            <w:pict>
-              <v:rect w14:anchorId="18581A2B" id="_x0000_s1027" style="position:absolute;margin-left:183.5pt;margin-top:1.85pt;width:84.15pt;height:24.25pt;z-index:251671552;visibility:visible;mso-wrap-style:square;mso-width-percent:0;mso-height-percent:0;mso-wrap-distance-left:9pt;mso-wrap-distance-top:0;mso-wrap-distance-right:9pt;mso-wrap-distance-bottom:0;mso-position-horizontal:absolute;mso-position-horizontal-relative:text;mso-position-vertical:absolute;mso-position-vertical-relative:text;mso-width-percent:0;mso-height-percent:0;mso-width-relative:margin;mso-height-relative:margin;v-text-anchor:middle" o:gfxdata="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" fillcolor="#4472c4 [3204]" strokecolor="#09101d [484]" strokeweight="1pt">
-                <v:textbox>
-                  <w:txbxContent>
-                    <w:p>
-                      <w:pPr>
-                        <w:jc w:val="center"/>
-                      </w:pPr>
-                      <w:r>
-                        <w:t>PUNTEGGI</w:t>
-                      </w:r>
-                    </w:p>
-                  </w:txbxContent>
-                </v:textbox>
-              </v:rect>
-            </w:pict>
-          </mc:Fallback>
-        </mc:AlternateContent>
-      </w:r>
-      <w:r>
-        <w:rPr>
-          <w:noProof/>
-        </w:rPr>
-        <mc:AlternateContent>
-          <mc:Choice Requires="wps">
-            <w:drawing>
-              <wp:anchor distT="0" distB="0" distL="114300" distR="114300" simplePos="0" relativeHeight="251678720" behindDoc="0" locked="0" layoutInCell="1" allowOverlap="1" wp14:anchorId="58E796E6" wp14:editId="44EE0124">
-                <wp:simplePos x="0" y="0"/>
-                <wp:positionH relativeFrom="column">
-                  <wp:posOffset>631159</wp:posOffset>
-                </wp:positionH>
-                <wp:positionV relativeFrom="paragraph">
-                  <wp:posOffset>271988</wp:posOffset>
-                </wp:positionV>
-                <wp:extent cx="378399" cy="45719"/>
-                <wp:effectExtent l="12700" t="63500" r="0" b="43815"/>
-                <wp:wrapNone/>
-                <wp:docPr id="1457909137" name="Connettore 2 2"/>
-                <wp:cNvGraphicFramePr/>
-                <a:graphic xmlns:a="http://schemas.openxmlformats.org/drawingml/2006/main">
-                  <a:graphicData uri="http://schemas.microsoft.com/office/word/2010/wordprocessingShape">
-                    <wps:wsp>
-                      <wps:cNvCnPr/>
-                      <wps:spPr>
-                        <a:xfrm flipV="1">
-                          <a:off x="0" y="0"/>
-                          <a:ext cx="378399" cy="45719"/>
-                        </a:xfrm>
-                        <a:prstGeom prst="straightConnector1">
-                          <a:avLst/>
-                        </a:prstGeom>
-                        <a:ln w="25400">
-                          <a:prstDash val="solid"/>
-                          <a:tailEnd type="triangle"/>
-                        </a:ln>
-                      </wps:spPr>
-                      <wps:style>
-                        <a:lnRef idx="1">
-                          <a:schemeClr val="accent1"/>
-                        </a:lnRef>
-                        <a:fillRef idx="0">
-                          <a:schemeClr val="accent1"/>
-                        </a:fillRef>
-                        <a:effectRef idx="0">
-                          <a:schemeClr val="accent1"/>
-                        </a:effectRef>
-                        <a:fontRef idx="minor">
-                          <a:schemeClr val="tx1"/>
-                        </a:fontRef>
-                      </wps:style>
-                      <wps:bodyPr/>
-                    </wps:wsp>
-                  </a:graphicData>
-                </a:graphic>
-                <wp14:sizeRelH relativeFrom="margin">
-                  <wp14:pctWidth>0</wp14:pctWidth>
-                </wp14:sizeRelH>
-                <wp14:sizeRelV relativeFrom="margin">
-                  <wp14:pctHeight>0</wp14:pctHeight>
-                </wp14:sizeRelV>
-              </wp:anchor>
-            </w:drawing>
-          </mc:Choice>
-          <mc:Fallback>
-            <w:pict>
-              <v:shape w14:anchorId="52FD2831" id="Connettore 2 2" o:spid="_x0000_s1026" type="#_x0000_t32" style="position:absolute;margin-left:49.7pt;margin-top:21.4pt;width:29.8pt;height:3.6pt;flip:y;z-index:251678720;visibility:visible;mso-wrap-style:square;mso-width-percent:0;mso-height-percent:0;mso-wrap-distance-left:9pt;mso-wrap-distance-top:0;mso-wrap-distance-right:9pt;mso-wrap-distance-bottom:0;mso-position-horizontal:absolute;mso-position-horizontal-relative:text;mso-position-vertical:absolute;mso-position-vertical-relative:text;mso-width-percent:0;mso-height-percent:0;mso-width-relative:margin;mso-height-relative:margin" o:gfxdata="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" strokecolor="#4472c4 [3204]" strokeweight="2pt">
-                <v:stroke endarrow="block" joinstyle="miter"/>
-              </v:shape>
-            </w:pict>
-          </mc:Fallback>
-        </mc:AlternateContent>
-      </w:r>
-      <w:r>
-        <w:rPr>
-          <w:noProof/>
-        </w:rPr>
-        <mc:AlternateContent>
-          <mc:Choice Requires="wps">
-            <w:drawing>
-              <wp:anchor distT="0" distB="0" distL="114300" distR="114300" simplePos="0" relativeHeight="251673600" behindDoc="0" locked="0" layoutInCell="1" allowOverlap="1" wp14:anchorId="09E80F07" wp14:editId="2EB7984A">
-                <wp:simplePos x="0" y="0"/>
-                <wp:positionH relativeFrom="column">
-                  <wp:posOffset>1515</wp:posOffset>
-                </wp:positionH>
-                <wp:positionV relativeFrom="paragraph">
-                  <wp:posOffset>57127</wp:posOffset>
-                </wp:positionV>
-                <wp:extent cx="605928" cy="484505"/>
-                <wp:effectExtent l="0" t="0" r="16510" b="10795"/>
-                <wp:wrapNone/>
-                <wp:docPr id="1203916871" name="Rettangolo 1"/>
-                <wp:cNvGraphicFramePr/>
-                <a:graphic xmlns:a="http://schemas.openxmlformats.org/drawingml/2006/main">
-                  <a:graphicData uri="http://schemas.microsoft.com/office/word/2010/wordprocessingShape">
-                    <wps:wsp>
-                      <wps:cNvSpPr/>
-                      <wps:spPr>
-                        <a:xfrm>
-                          <a:off x="0" y="0"/>
-                          <a:ext cx="605928" cy="484505"/>
-                        </a:xfrm>
-                        <a:prstGeom prst="rect">
-                          <a:avLst/>
-                        </a:prstGeom>
-                      </wps:spPr>
-                      <wps:style>
-                        <a:lnRef idx="2">
-                          <a:schemeClr val="accent1">
-                            <a:shade val="15000"/>
-                          </a:schemeClr>
-                        </a:lnRef>
-                        <a:fillRef idx="1">
-                          <a:schemeClr val="accent1"/>
-                        </a:fillRef>
-                        <a:effectRef idx="0">
-                          <a:schemeClr val="accent1"/>
-                        </a:effectRef>
-                        <a:fontRef idx="minor">
-                          <a:schemeClr val="lt1"/>
-                        </a:fontRef>
-                      </wps:style>
-                      <wps:txbx>
-                        <w:txbxContent>
-                          <w:p>
-                            <w:r>
-                              <w:t>MAIN MENU</w:t>
-                            </w:r>
-                          </w:p>
-                        </w:txbxContent>
-                      </wps:txbx>
-                      <wps:bodyPr rot="0" spcFirstLastPara="0" vertOverflow="overflow" horzOverflow="overflow" vert="horz" wrap="square" lIns="91440" tIns="45720" rIns="91440" bIns="45720" numCol="1" spcCol="0" rtlCol="0" fromWordArt="0" anchor="ctr" anchorCtr="0" forceAA="0" compatLnSpc="1">
-                        <a:prstTxWarp prst="textNoShape">
-                          <a:avLst/>
-                        </a:prstTxWarp>
-                        <a:noAutofit/>
-                      </wps:bodyPr>
-                    </wps:wsp>
-                  </a:graphicData>
-                </a:graphic>
-                <wp14:sizeRelH relativeFrom="margin">
-                  <wp14:pctWidth>0</wp14:pctWidth>
-                </wp14:sizeRelH>
-                <wp14:sizeRelV relativeFrom="margin">
-                  <wp14:pctHeight>0</wp14:pctHeight>
-                </wp14:sizeRelV>
-              </wp:anchor>
-            </w:drawing>
-          </mc:Choice>
-          <mc:Fallback>
-            <w:pict>
-              <v:rect w14:anchorId="09E80F07" id="_x0000_s1028" style="position:absolute;margin-left:.1pt;margin-top:4.5pt;width:47.7pt;height:38.15pt;z-index:251673600;visibility:visible;mso-wrap-style:square;mso-width-percent:0;mso-height-percent:0;mso-wrap-distance-left:9pt;mso-wrap-distance-top:0;mso-wrap-distance-right:9pt;mso-wrap-distance-bottom:0;mso-position-horizontal:absolute;mso-position-horizontal-relative:text;mso-position-vertical:absolute;mso-position-vertical-relative:text;mso-width-percent:0;mso-height-percent:0;mso-width-relative:margin;mso-height-relative:margin;v-text-anchor:middle" o:gfxdata="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" fillcolor="#4472c4 [3204]" strokecolor="#09101d [484]" strokeweight="1pt">
-                <v:textbox>
-                  <w:txbxContent>
-                    <w:p>
-                      <w:r>
-                        <w:t>MAIN MENU</w:t>
-                      </w:r>
-                    </w:p>
-                  </w:txbxContent>
-                </v:textbox>
-              </v:rect>
-            </w:pict>
-          </mc:Fallback>
-        </mc:AlternateContent>
-      </w:r>
-    </w:p>
-    <w:p>
-      <w:pPr>
-        <w:spacing w:line="360" w:lineRule="auto"/>
-      </w:pPr>
-      <w:r>
-        <w:rPr>
-          <w:noProof/>
-        </w:rPr>
-        <mc:AlternateContent>
-          <mc:Choice Requires="wps">
-            <w:drawing>
-              <wp:anchor distT="0" distB="0" distL="114300" distR="114300" simplePos="0" relativeHeight="251676672" behindDoc="0" locked="0" layoutInCell="1" allowOverlap="1" wp14:anchorId="42613A63" wp14:editId="2B693917">
-                <wp:simplePos x="0" y="0"/>
-                <wp:positionH relativeFrom="column">
-                  <wp:posOffset>511656</wp:posOffset>
-                </wp:positionH>
-                <wp:positionV relativeFrom="paragraph">
-                  <wp:posOffset>260326</wp:posOffset>
-                </wp:positionV>
-                <wp:extent cx="541969" cy="448325"/>
-                <wp:effectExtent l="25400" t="25400" r="17145" b="21590"/>
-                <wp:wrapNone/>
-                <wp:docPr id="1226696342" name="Connettore 2 2"/>
-                <wp:cNvGraphicFramePr/>
-                <a:graphic xmlns:a="http://schemas.openxmlformats.org/drawingml/2006/main">
-                  <a:graphicData uri="http://schemas.microsoft.com/office/word/2010/wordprocessingShape">
-                    <wps:wsp>
-                      <wps:cNvCnPr/>
-                      <wps:spPr>
-                        <a:xfrm flipH="1" flipV="1">
-                          <a:off x="0" y="0"/>
-                          <a:ext cx="541969" cy="448325"/>
-                        </a:xfrm>
-                        <a:prstGeom prst="straightConnector1">
-                          <a:avLst/>
-                        </a:prstGeom>
-                        <a:ln w="25400">
-                          <a:prstDash val="dash"/>
-                          <a:tailEnd type="triangle"/>
-                        </a:ln>
-                      </wps:spPr>
-                      <wps:style>
-                        <a:lnRef idx="1">
-                          <a:schemeClr val="accent1"/>
-                        </a:lnRef>
-                        <a:fillRef idx="0">
-                          <a:schemeClr val="accent1"/>
-                        </a:fillRef>
-                        <a:effectRef idx="0">
-                          <a:schemeClr val="accent1"/>
-                        </a:effectRef>
-                        <a:fontRef idx="minor">
-                          <a:schemeClr val="tx1"/>
-                        </a:fontRef>
-                      </wps:style>
-                      <wps:bodyPr/>
-                    </wps:wsp>
-                  </a:graphicData>
-                </a:graphic>
-                <wp14:sizeRelH relativeFrom="margin">
-                  <wp14:pctWidth>0</wp14:pctWidth>
-                </wp14:sizeRelH>
-                <wp14:sizeRelV relativeFrom="margin">
-                  <wp14:pctHeight>0</wp14:pctHeight>
-                </wp14:sizeRelV>
-              </wp:anchor>
-            </w:drawing>
-          </mc:Choice>
-          <mc:Fallback>
-            <w:pict>
-              <v:shape w14:anchorId="2C343186" id="Connettore 2 2" o:spid="_x0000_s1026" type="#_x0000_t32" style="position:absolute;margin-left:40.3pt;margin-top:20.5pt;width:42.65pt;height:35.3pt;flip:x y;z-index:251676672;visibility:visible;mso-wrap-style:square;mso-width-percent:0;mso-height-percent:0;mso-wrap-distance-left:9pt;mso-wrap-distance-top:0;mso-wrap-distance-right:9pt;mso-wrap-distance-bottom:0;mso-position-horizontal:absolute;mso-position-horizontal-relative:text;mso-position-vertical:absolute;mso-position-vertical-relative:text;mso-width-percent:0;mso-height-percent:0;mso-width-relative:margin;mso-height-relative:margin" o:gfxdata="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" strokecolor="#4472c4 [3204]" strokeweight="2pt">
-                <v:stroke dashstyle="dash" endarrow="block" joinstyle="miter"/>
-              </v:shape>
-            </w:pict>
-          </mc:Fallback>
-        </mc:AlternateContent>
-      </w:r>
-      <w:r>
-        <w:rPr>
-          <w:noProof/>
-        </w:rPr>
-        <mc:AlternateContent>
-          <mc:Choice Requires="wps">
-            <w:drawing>
-              <wp:anchor distT="0" distB="0" distL="114300" distR="114300" simplePos="0" relativeHeight="251674624" behindDoc="0" locked="0" layoutInCell="1" allowOverlap="1" wp14:anchorId="4E47EE90" wp14:editId="3F766841">
-                <wp:simplePos x="0" y="0"/>
-                <wp:positionH relativeFrom="column">
-                  <wp:posOffset>317179</wp:posOffset>
-                </wp:positionH>
-                <wp:positionV relativeFrom="paragraph">
-                  <wp:posOffset>258644</wp:posOffset>
-                </wp:positionV>
-                <wp:extent cx="422466" cy="670346"/>
-                <wp:effectExtent l="12700" t="12700" r="34925" b="28575"/>
-                <wp:wrapNone/>
-                <wp:docPr id="293916562" name="Connettore 2 2"/>
-                <wp:cNvGraphicFramePr/>
-                <a:graphic xmlns:a="http://schemas.openxmlformats.org/drawingml/2006/main">
-                  <a:graphicData uri="http://schemas.microsoft.com/office/word/2010/wordprocessingShape">
-                    <wps:wsp>
-                      <wps:cNvCnPr/>
-                      <wps:spPr>
-                        <a:xfrm>
-                          <a:off x="0" y="0"/>
-                          <a:ext cx="422466" cy="670346"/>
-                        </a:xfrm>
-                        <a:prstGeom prst="straightConnector1">
-                          <a:avLst/>
-                        </a:prstGeom>
-                        <a:ln w="25400">
-                          <a:prstDash val="dash"/>
-                          <a:tailEnd type="triangle"/>
-                        </a:ln>
-                      </wps:spPr>
-                      <wps:style>
-                        <a:lnRef idx="1">
-                          <a:schemeClr val="accent1"/>
-                        </a:lnRef>
-                        <a:fillRef idx="0">
-                          <a:schemeClr val="accent1"/>
-                        </a:fillRef>
-                        <a:effectRef idx="0">
-                          <a:schemeClr val="accent1"/>
-                        </a:effectRef>
-                        <a:fontRef idx="minor">
-                          <a:schemeClr val="tx1"/>
-                        </a:fontRef>
-                      </wps:style>
-                      <wps:bodyPr/>
-                    </wps:wsp>
-                  </a:graphicData>
-                </a:graphic>
-                <wp14:sizeRelH relativeFrom="margin">
-                  <wp14:pctWidth>0</wp14:pctWidth>
-                </wp14:sizeRelH>
-                <wp14:sizeRelV relativeFrom="margin">
-                  <wp14:pctHeight>0</wp14:pctHeight>
-                </wp14:sizeRelV>
-              </wp:anchor>
-            </w:drawing>
-          </mc:Choice>
-          <mc:Fallback>
-            <w:pict>
-              <v:shape w14:anchorId="5F417876" id="Connettore 2 2" o:spid="_x0000_s1026" type="#_x0000_t32" style="position:absolute;margin-left:24.95pt;margin-top:20.35pt;width:33.25pt;height:52.8pt;z-index:251674624;visibility:visible;mso-wrap-style:square;mso-width-percent:0;mso-height-percent:0;mso-wrap-distance-left:9pt;mso-wrap-distance-top:0;mso-wrap-distance-right:9pt;mso-wrap-distance-bottom:0;mso-position-horizontal:absolute;mso-position-horizontal-relative:text;mso-position-vertical:absolute;mso-position-vertical-relative:text;mso-width-percent:0;mso-height-percent:0;mso-width-relative:margin;mso-height-relative:margin" o:gfxdata="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" strokecolor="#4472c4 [3204]" strokeweight="2pt">
-                <v:stroke dashstyle="dash" endarrow="block" joinstyle="miter"/>
-              </v:shape>
-            </w:pict>
-          </mc:Fallback>
-        </mc:AlternateContent>
-      </w:r>
-    </w:p>
-    <w:p>
-      <w:pPr>
-        <w:spacing w:line="360" w:lineRule="auto"/>
-      </w:pPr>
-    </w:p>
-    <w:p>
-      <w:pPr>
-        <w:spacing w:line="360" w:lineRule="auto"/>
-      </w:pPr>
-      <w:r>
-        <w:rPr>
-          <w:noProof/>
-        </w:rPr>
-        <mc:AlternateContent>
-          <mc:Choice Requires="wps">
-            <w:drawing>
-              <wp:anchor distT="0" distB="0" distL="114300" distR="114300" simplePos="0" relativeHeight="251667456" behindDoc="0" locked="0" layoutInCell="1" allowOverlap="1" wp14:anchorId="1FBEFBFD" wp14:editId="1F837786">
-                <wp:simplePos x="0" y="0"/>
-                <wp:positionH relativeFrom="column">
-                  <wp:posOffset>738153</wp:posOffset>
-                </wp:positionH>
-                <wp:positionV relativeFrom="paragraph">
-                  <wp:posOffset>149202</wp:posOffset>
-                </wp:positionV>
-                <wp:extent cx="600420" cy="446183"/>
-                <wp:effectExtent l="0" t="0" r="9525" b="11430"/>
-                <wp:wrapNone/>
-                <wp:docPr id="1291687100" name="Rettangolo 1"/>
-                <wp:cNvGraphicFramePr/>
-                <a:graphic xmlns:a="http://schemas.openxmlformats.org/drawingml/2006/main">
-                  <a:graphicData uri="http://schemas.microsoft.com/office/word/2010/wordprocessingShape">
-                    <wps:wsp>
-                      <wps:cNvSpPr/>
-                      <wps:spPr>
-                        <a:xfrm>
-                          <a:off x="0" y="0"/>
-                          <a:ext cx="600420" cy="446183"/>
-                        </a:xfrm>
-                        <a:prstGeom prst="rect">
-                          <a:avLst/>
-                        </a:prstGeom>
-                      </wps:spPr>
-                      <wps:style>
-                        <a:lnRef idx="2">
-                          <a:schemeClr val="accent1">
-                            <a:shade val="15000"/>
-                          </a:schemeClr>
-                        </a:lnRef>
-                        <a:fillRef idx="1">
-                          <a:schemeClr val="accent1"/>
-                        </a:fillRef>
-                        <a:effectRef idx="0">
-                          <a:schemeClr val="accent1"/>
-                        </a:effectRef>
-                        <a:fontRef idx="minor">
-                          <a:schemeClr val="lt1"/>
-                        </a:fontRef>
-                      </wps:style>
-                      <wps:txbx>
-                        <w:txbxContent>
-                          <w:p>
-                            <w:pPr>
-                              <w:jc w:val="center"/>
-                            </w:pPr>
-                            <w:r>
-                              <w:t>SHOP</w:t>
-                            </w:r>
-                          </w:p>
-                        </w:txbxContent>
-                      </wps:txbx>
-                      <wps:bodyPr rot="0" spcFirstLastPara="0" vertOverflow="overflow" horzOverflow="overflow" vert="horz" wrap="square" lIns="91440" tIns="45720" rIns="91440" bIns="45720" numCol="1" spcCol="0" rtlCol="0" fromWordArt="0" anchor="ctr" anchorCtr="0" forceAA="0" compatLnSpc="1">
-                        <a:prstTxWarp prst="textNoShape">
-                          <a:avLst/>
-                        </a:prstTxWarp>
-                        <a:noAutofit/>
-                      </wps:bodyPr>
-                    </wps:wsp>
-                  </a:graphicData>
-                </a:graphic>
-                <wp14:sizeRelH relativeFrom="margin">
-                  <wp14:pctWidth>0</wp14:pctWidth>
-                </wp14:sizeRelH>
-                <wp14:sizeRelV relativeFrom="margin">
-                  <wp14:pctHeight>0</wp14:pctHeight>
-                </wp14:sizeRelV>
-              </wp:anchor>
-            </w:drawing>
-          </mc:Choice>
-          <mc:Fallback>
-            <w:pict>
-              <v:rect w14:anchorId="1FBEFBFD" id="_x0000_s1029" style="position:absolute;margin-left:58.1pt;margin-top:11.75pt;width:47.3pt;height:35.15pt;z-index:251667456;visibility:visible;mso-wrap-style:square;mso-width-percent:0;mso-height-percent:0;mso-wrap-distance-left:9pt;mso-wrap-distance-top:0;mso-wrap-distance-right:9pt;mso-wrap-distance-bottom:0;mso-position-horizontal:absolute;mso-position-horizontal-relative:text;mso-position-vertical:absolute;mso-position-vertical-relative:text;mso-width-percent:0;mso-height-percent:0;mso-width-relative:margin;mso-height-relative:margin;v-text-anchor:middle" o:gfxdata="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" fillcolor="#4472c4 [3204]" strokecolor="#09101d [484]" strokeweight="1pt">
-                <v:textbox>
-                  <w:txbxContent>
-                    <w:p>
-                      <w:pPr>
-                        <w:jc w:val="center"/>
-                      </w:pPr>
-                      <w:r>
-                        <w:t>SHOP</w:t>
-                      </w:r>
-                    </w:p>
-                  </w:txbxContent>
-                </v:textbox>
-              </v:rect>
-            </w:pict>
-          </mc:Fallback>
-        </mc:AlternateContent>
-      </w:r>
     </w:p>
     <w:p>
       <w:pPr>
@@ -4062,39 +2629,90 @@
         <w:spacing w:line="360" w:lineRule="auto"/>
       </w:pPr>
       <w:r>
-        <w:t xml:space="preserve">Dato che il gioco in </w:t>
-      </w:r>
-      <w:r>
-        <w:t>sé</w:t>
-      </w:r>
-      <w:r>
-        <w:t xml:space="preserve"> non è troppo </w:t>
-      </w:r>
-      <w:r>
-        <w:t xml:space="preserve">lungo e </w:t>
-      </w:r>
-      <w:r>
-        <w:t>compless</w:t>
-      </w:r>
-      <w:r>
-        <w:t>o</w:t>
-      </w:r>
-      <w:r>
-        <w:t>, ho richiesto alla totalità di persone che hanno testato il mio gioco, di focalizzarsi sull’intero processo. I feedback che ho ricevuto sono stati fondamentali per arrivare ad un buon risultato di usabilità. Ad esempio, mi è stato consigliato di inserire la scelta single/</w:t>
-      </w:r>
+        <w:t xml:space="preserve">I beta testing sono stati condotti </w:t>
+      </w:r>
+      <w:r>
+        <w:t xml:space="preserve">dalla mia ragazza </w:t>
+      </w:r>
+      <w:r>
+        <w:t xml:space="preserve">(21 anni, femmina) </w:t>
+      </w:r>
+      <w:r>
+        <w:t xml:space="preserve">e da </w:t>
+      </w:r>
+      <w:r>
+        <w:t>4</w:t>
+      </w:r>
+      <w:r>
+        <w:t xml:space="preserve"> miei amici</w:t>
+      </w:r>
+      <w:r>
+        <w:t xml:space="preserve"> (3 maschi 22 anni e 1 femmina 21 anni)</w:t>
+      </w:r>
+      <w:r>
+        <w:t xml:space="preserve"> che ci hanno fornito i giusti feedback per correggere i problemi. I problemi che sono stati riscontrati sono i seguenti:</w:t>
+      </w:r>
+    </w:p>
+    <w:p>
+      <w:pPr>
+        <w:numPr>
+          <w:ilvl w:val="0"/>
+          <w:numId w:val="39"/>
+        </w:numPr>
+        <w:spacing w:line="360" w:lineRule="auto"/>
+      </w:pPr>
       <w:proofErr w:type="gramStart"/>
       <w:r>
-        <w:t>multi player</w:t>
+        <w:t>Il background</w:t>
       </w:r>
       <w:proofErr w:type="gramEnd"/>
       <w:r>
-        <w:t xml:space="preserve"> nelle impostazioni, anziché lasciarlo nell’home page. Inoltre, mi è stato suggerito di ingrandire i bottoni nell’interfaccia home page. A livello di gameplay mi è stato consigliato di far partire il gioco in un modo più facile e rilassato, e questo ha funzionato, permettendo all’utente di non abbandonare subito il gameplay, ma continuarlo fino a punteggi più elevati. Dopo aver acquisito tutti questi risultati ho revisionato il codice e facendo ritestare il gioco, tutti sono rimasti soddisfatti.</w:t>
-      </w:r>
-    </w:p>
-    <w:p>
-      <w:pPr>
+        <w:t xml:space="preserve"> non scorreva, ma rimaneva allineato al giocatore</w:t>
+      </w:r>
+    </w:p>
+    <w:p>
+      <w:pPr>
+        <w:numPr>
+          <w:ilvl w:val="0"/>
+          <w:numId w:val="39"/>
+        </w:numPr>
         <w:spacing w:line="360" w:lineRule="auto"/>
       </w:pPr>
+      <w:r>
+        <w:t xml:space="preserve">La distanza tra il giocatore e le piattaforme che venivano istanziate era troppo </w:t>
+      </w:r>
+      <w:proofErr w:type="gramStart"/>
+      <w:r>
+        <w:t>elevata, quindi</w:t>
+      </w:r>
+      <w:proofErr w:type="gramEnd"/>
+      <w:r>
+        <w:t xml:space="preserve"> il giocatore rischiava di rimanere bloccato, senza la possibilità di procedere avanti</w:t>
+      </w:r>
+    </w:p>
+    <w:p>
+      <w:pPr>
+        <w:numPr>
+          <w:ilvl w:val="0"/>
+          <w:numId w:val="39"/>
+        </w:numPr>
+        <w:spacing w:line="360" w:lineRule="auto"/>
+      </w:pPr>
+      <w:r>
+        <w:t>L’accelerazione della meteora era troppo bassa, rendendo quasi impossibile per il secondo giocatore colpire il robot.</w:t>
+      </w:r>
+    </w:p>
+    <w:p>
+      <w:pPr>
+        <w:numPr>
+          <w:ilvl w:val="0"/>
+          <w:numId w:val="39"/>
+        </w:numPr>
+        <w:spacing w:line="360" w:lineRule="auto"/>
+      </w:pPr>
+      <w:r>
+        <w:t xml:space="preserve">Non era presente un tutorial che spiegava il funzionamento del controller </w:t>
+      </w:r>
     </w:p>
     <w:p>
       <w:pPr>
@@ -4188,7 +2806,7 @@
                 <wp:cNvGraphicFramePr/>
                 <a:graphic xmlns:a="http://schemas.openxmlformats.org/drawingml/2006/main">
                   <a:graphicData uri="http://schemas.microsoft.com/office/word/2010/wordprocessingInk">
-                    <w14:contentPart bwMode="auto" r:id="rId16">
+                    <w14:contentPart bwMode="auto" r:id="rId11">
                       <w14:nvContentPartPr>
                         <w14:cNvContentPartPr/>
                       </w14:nvContentPartPr>
@@ -4330,13 +2948,13 @@
         <w:t>1</w:t>
       </w:r>
       <w:r>
-        <w:t>3</w:t>
+        <w:t>5</w:t>
       </w:r>
       <w:r>
         <w:t>/0</w:t>
       </w:r>
       <w:r>
-        <w:t>3</w:t>
+        <w:t>4</w:t>
       </w:r>
       <w:r>
         <w:t>/2024</w:t>
@@ -6160,6 +4778,232 @@
     </w:lvl>
   </w:abstractNum>
   <w:abstractNum w:abstractNumId="14" w15:restartNumberingAfterBreak="0">
+    <w:nsid w:val="46E57406"/>
+    <w:multiLevelType w:val="multilevel"/>
+    <w:tmpl w:val="90F469D2"/>
+    <w:lvl w:ilvl="0">
+      <w:start w:val="1"/>
+      <w:numFmt w:val="bullet"/>
+      <w:lvlText w:val="●"/>
+      <w:lvlJc w:val="left"/>
+      <w:pPr>
+        <w:ind w:left="720" w:hanging="360"/>
+      </w:pPr>
+      <w:rPr>
+        <w:u w:val="none"/>
+      </w:rPr>
+    </w:lvl>
+    <w:lvl w:ilvl="1">
+      <w:start w:val="1"/>
+      <w:numFmt w:val="lowerLetter"/>
+      <w:lvlText w:val="%2."/>
+      <w:lvlJc w:val="left"/>
+      <w:pPr>
+        <w:ind w:left="1440" w:hanging="360"/>
+      </w:pPr>
+      <w:rPr>
+        <w:u w:val="none"/>
+      </w:rPr>
+    </w:lvl>
+    <w:lvl w:ilvl="2">
+      <w:start w:val="1"/>
+      <w:numFmt w:val="lowerRoman"/>
+      <w:lvlText w:val="%3."/>
+      <w:lvlJc w:val="right"/>
+      <w:pPr>
+        <w:ind w:left="2160" w:hanging="360"/>
+      </w:pPr>
+      <w:rPr>
+        <w:u w:val="none"/>
+      </w:rPr>
+    </w:lvl>
+    <w:lvl w:ilvl="3">
+      <w:start w:val="1"/>
+      <w:numFmt w:val="decimal"/>
+      <w:lvlText w:val="%4."/>
+      <w:lvlJc w:val="left"/>
+      <w:pPr>
+        <w:ind w:left="2880" w:hanging="360"/>
+      </w:pPr>
+      <w:rPr>
+        <w:u w:val="none"/>
+      </w:rPr>
+    </w:lvl>
+    <w:lvl w:ilvl="4">
+      <w:start w:val="1"/>
+      <w:numFmt w:val="lowerLetter"/>
+      <w:lvlText w:val="%5."/>
+      <w:lvlJc w:val="left"/>
+      <w:pPr>
+        <w:ind w:left="3600" w:hanging="360"/>
+      </w:pPr>
+      <w:rPr>
+        <w:u w:val="none"/>
+      </w:rPr>
+    </w:lvl>
+    <w:lvl w:ilvl="5">
+      <w:start w:val="1"/>
+      <w:numFmt w:val="lowerRoman"/>
+      <w:lvlText w:val="%6."/>
+      <w:lvlJc w:val="right"/>
+      <w:pPr>
+        <w:ind w:left="4320" w:hanging="360"/>
+      </w:pPr>
+      <w:rPr>
+        <w:u w:val="none"/>
+      </w:rPr>
+    </w:lvl>
+    <w:lvl w:ilvl="6">
+      <w:start w:val="1"/>
+      <w:numFmt w:val="decimal"/>
+      <w:lvlText w:val="%7."/>
+      <w:lvlJc w:val="left"/>
+      <w:pPr>
+        <w:ind w:left="5040" w:hanging="360"/>
+      </w:pPr>
+      <w:rPr>
+        <w:u w:val="none"/>
+      </w:rPr>
+    </w:lvl>
+    <w:lvl w:ilvl="7">
+      <w:start w:val="1"/>
+      <w:numFmt w:val="lowerLetter"/>
+      <w:lvlText w:val="%8."/>
+      <w:lvlJc w:val="left"/>
+      <w:pPr>
+        <w:ind w:left="5760" w:hanging="360"/>
+      </w:pPr>
+      <w:rPr>
+        <w:u w:val="none"/>
+      </w:rPr>
+    </w:lvl>
+    <w:lvl w:ilvl="8">
+      <w:start w:val="1"/>
+      <w:numFmt w:val="lowerRoman"/>
+      <w:lvlText w:val="%9."/>
+      <w:lvlJc w:val="right"/>
+      <w:pPr>
+        <w:ind w:left="6480" w:hanging="360"/>
+      </w:pPr>
+      <w:rPr>
+        <w:u w:val="none"/>
+      </w:rPr>
+    </w:lvl>
+  </w:abstractNum>
+  <w:abstractNum w:abstractNumId="15" w15:restartNumberingAfterBreak="0">
+    <w:nsid w:val="48802906"/>
+    <w:multiLevelType w:val="multilevel"/>
+    <w:tmpl w:val="F5AA0370"/>
+    <w:lvl w:ilvl="0">
+      <w:start w:val="1"/>
+      <w:numFmt w:val="bullet"/>
+      <w:lvlText w:val="●"/>
+      <w:lvlJc w:val="left"/>
+      <w:pPr>
+        <w:ind w:left="720" w:hanging="360"/>
+      </w:pPr>
+      <w:rPr>
+        <w:u w:val="none"/>
+      </w:rPr>
+    </w:lvl>
+    <w:lvl w:ilvl="1">
+      <w:start w:val="1"/>
+      <w:numFmt w:val="bullet"/>
+      <w:lvlText w:val="○"/>
+      <w:lvlJc w:val="left"/>
+      <w:pPr>
+        <w:ind w:left="1440" w:hanging="360"/>
+      </w:pPr>
+      <w:rPr>
+        <w:u w:val="none"/>
+      </w:rPr>
+    </w:lvl>
+    <w:lvl w:ilvl="2">
+      <w:start w:val="1"/>
+      <w:numFmt w:val="bullet"/>
+      <w:lvlText w:val="■"/>
+      <w:lvlJc w:val="left"/>
+      <w:pPr>
+        <w:ind w:left="2160" w:hanging="360"/>
+      </w:pPr>
+      <w:rPr>
+        <w:u w:val="none"/>
+      </w:rPr>
+    </w:lvl>
+    <w:lvl w:ilvl="3">
+      <w:start w:val="1"/>
+      <w:numFmt w:val="bullet"/>
+      <w:lvlText w:val="●"/>
+      <w:lvlJc w:val="left"/>
+      <w:pPr>
+        <w:ind w:left="2880" w:hanging="360"/>
+      </w:pPr>
+      <w:rPr>
+        <w:u w:val="none"/>
+      </w:rPr>
+    </w:lvl>
+    <w:lvl w:ilvl="4">
+      <w:start w:val="1"/>
+      <w:numFmt w:val="bullet"/>
+      <w:lvlText w:val="○"/>
+      <w:lvlJc w:val="left"/>
+      <w:pPr>
+        <w:ind w:left="3600" w:hanging="360"/>
+      </w:pPr>
+      <w:rPr>
+        <w:u w:val="none"/>
+      </w:rPr>
+    </w:lvl>
+    <w:lvl w:ilvl="5">
+      <w:start w:val="1"/>
+      <w:numFmt w:val="bullet"/>
+      <w:lvlText w:val="■"/>
+      <w:lvlJc w:val="left"/>
+      <w:pPr>
+        <w:ind w:left="4320" w:hanging="360"/>
+      </w:pPr>
+      <w:rPr>
+        <w:u w:val="none"/>
+      </w:rPr>
+    </w:lvl>
+    <w:lvl w:ilvl="6">
+      <w:start w:val="1"/>
+      <w:numFmt w:val="bullet"/>
+      <w:lvlText w:val="●"/>
+      <w:lvlJc w:val="left"/>
+      <w:pPr>
+        <w:ind w:left="5040" w:hanging="360"/>
+      </w:pPr>
+      <w:rPr>
+        <w:u w:val="none"/>
+      </w:rPr>
+    </w:lvl>
+    <w:lvl w:ilvl="7">
+      <w:start w:val="1"/>
+      <w:numFmt w:val="bullet"/>
+      <w:lvlText w:val="○"/>
+      <w:lvlJc w:val="left"/>
+      <w:pPr>
+        <w:ind w:left="5760" w:hanging="360"/>
+      </w:pPr>
+      <w:rPr>
+        <w:u w:val="none"/>
+      </w:rPr>
+    </w:lvl>
+    <w:lvl w:ilvl="8">
+      <w:start w:val="1"/>
+      <w:numFmt w:val="bullet"/>
+      <w:lvlText w:val="■"/>
+      <w:lvlJc w:val="left"/>
+      <w:pPr>
+        <w:ind w:left="6480" w:hanging="360"/>
+      </w:pPr>
+      <w:rPr>
+        <w:u w:val="none"/>
+      </w:rPr>
+    </w:lvl>
+  </w:abstractNum>
+  <w:abstractNum w:abstractNumId="16" w15:restartNumberingAfterBreak="0">
     <w:nsid w:val="4A723200"/>
     <w:multiLevelType w:val="hybridMultilevel"/>
     <w:tmpl w:val="F1B0A886"/>
@@ -6245,7 +5089,7 @@
       </w:pPr>
     </w:lvl>
   </w:abstractNum>
-  <w:abstractNum w:abstractNumId="15" w15:restartNumberingAfterBreak="0">
+  <w:abstractNum w:abstractNumId="17" w15:restartNumberingAfterBreak="0">
     <w:nsid w:val="4B9B3FB4"/>
     <w:multiLevelType w:val="hybridMultilevel"/>
     <w:tmpl w:val="443E5EB6"/>
@@ -6331,7 +5175,7 @@
       </w:pPr>
     </w:lvl>
   </w:abstractNum>
-  <w:abstractNum w:abstractNumId="16" w15:restartNumberingAfterBreak="0">
+  <w:abstractNum w:abstractNumId="18" w15:restartNumberingAfterBreak="0">
     <w:nsid w:val="4BF10F26"/>
     <w:multiLevelType w:val="hybridMultilevel"/>
     <w:tmpl w:val="C2085B88"/>
@@ -6444,7 +5288,7 @@
       </w:rPr>
     </w:lvl>
   </w:abstractNum>
-  <w:abstractNum w:abstractNumId="17" w15:restartNumberingAfterBreak="0">
+  <w:abstractNum w:abstractNumId="19" w15:restartNumberingAfterBreak="0">
     <w:nsid w:val="4D8477B6"/>
     <w:multiLevelType w:val="hybridMultilevel"/>
     <w:tmpl w:val="AE300ED6"/>
@@ -6557,7 +5401,7 @@
       </w:rPr>
     </w:lvl>
   </w:abstractNum>
-  <w:abstractNum w:abstractNumId="18" w15:restartNumberingAfterBreak="0">
+  <w:abstractNum w:abstractNumId="20" w15:restartNumberingAfterBreak="0">
     <w:nsid w:val="5081368E"/>
     <w:multiLevelType w:val="multilevel"/>
     <w:tmpl w:val="18EA39F2"/>
@@ -6678,7 +5522,7 @@
       </w:rPr>
     </w:lvl>
   </w:abstractNum>
-  <w:abstractNum w:abstractNumId="19" w15:restartNumberingAfterBreak="0">
+  <w:abstractNum w:abstractNumId="21" w15:restartNumberingAfterBreak="0">
     <w:nsid w:val="52235CEA"/>
     <w:multiLevelType w:val="hybridMultilevel"/>
     <w:tmpl w:val="8F46EC64"/>
@@ -6791,7 +5635,7 @@
       </w:rPr>
     </w:lvl>
   </w:abstractNum>
-  <w:abstractNum w:abstractNumId="20" w15:restartNumberingAfterBreak="0">
+  <w:abstractNum w:abstractNumId="22" w15:restartNumberingAfterBreak="0">
     <w:nsid w:val="56EB34E2"/>
     <w:multiLevelType w:val="hybridMultilevel"/>
     <w:tmpl w:val="15860AD0"/>
@@ -6904,7 +5748,7 @@
       </w:rPr>
     </w:lvl>
   </w:abstractNum>
-  <w:abstractNum w:abstractNumId="21" w15:restartNumberingAfterBreak="0">
+  <w:abstractNum w:abstractNumId="23" w15:restartNumberingAfterBreak="0">
     <w:nsid w:val="5CA73DD4"/>
     <w:multiLevelType w:val="hybridMultilevel"/>
     <w:tmpl w:val="5C9C558E"/>
@@ -7017,7 +5861,7 @@
       </w:rPr>
     </w:lvl>
   </w:abstractNum>
-  <w:abstractNum w:abstractNumId="22" w15:restartNumberingAfterBreak="0">
+  <w:abstractNum w:abstractNumId="24" w15:restartNumberingAfterBreak="0">
     <w:nsid w:val="5F033FF8"/>
     <w:multiLevelType w:val="hybridMultilevel"/>
     <w:tmpl w:val="D4C2C3AA"/>
@@ -7131,7 +5975,7 @@
       </w:rPr>
     </w:lvl>
   </w:abstractNum>
-  <w:abstractNum w:abstractNumId="23" w15:restartNumberingAfterBreak="0">
+  <w:abstractNum w:abstractNumId="25" w15:restartNumberingAfterBreak="0">
     <w:nsid w:val="5FF91DF1"/>
     <w:multiLevelType w:val="hybridMultilevel"/>
     <w:tmpl w:val="B44C7092"/>
@@ -7271,7 +6115,7 @@
       </w:rPr>
     </w:lvl>
   </w:abstractNum>
-  <w:abstractNum w:abstractNumId="24" w15:restartNumberingAfterBreak="0">
+  <w:abstractNum w:abstractNumId="26" w15:restartNumberingAfterBreak="0">
     <w:nsid w:val="63197DDC"/>
     <w:multiLevelType w:val="hybridMultilevel"/>
     <w:tmpl w:val="88BC0A68"/>
@@ -7384,7 +6228,7 @@
       </w:rPr>
     </w:lvl>
   </w:abstractNum>
-  <w:abstractNum w:abstractNumId="25" w15:restartNumberingAfterBreak="0">
+  <w:abstractNum w:abstractNumId="27" w15:restartNumberingAfterBreak="0">
     <w:nsid w:val="6B754161"/>
     <w:multiLevelType w:val="hybridMultilevel"/>
     <w:tmpl w:val="C9A0B82A"/>
@@ -7497,7 +6341,7 @@
       </w:rPr>
     </w:lvl>
   </w:abstractNum>
-  <w:abstractNum w:abstractNumId="26" w15:restartNumberingAfterBreak="0">
+  <w:abstractNum w:abstractNumId="28" w15:restartNumberingAfterBreak="0">
     <w:nsid w:val="6DBC12FA"/>
     <w:multiLevelType w:val="hybridMultilevel"/>
     <w:tmpl w:val="4880D834"/>
@@ -7610,7 +6454,120 @@
       </w:rPr>
     </w:lvl>
   </w:abstractNum>
-  <w:abstractNum w:abstractNumId="27" w15:restartNumberingAfterBreak="0">
+  <w:abstractNum w:abstractNumId="29" w15:restartNumberingAfterBreak="0">
+    <w:nsid w:val="6E0B76E8"/>
+    <w:multiLevelType w:val="multilevel"/>
+    <w:tmpl w:val="09045E84"/>
+    <w:lvl w:ilvl="0">
+      <w:start w:val="1"/>
+      <w:numFmt w:val="bullet"/>
+      <w:lvlText w:val="●"/>
+      <w:lvlJc w:val="left"/>
+      <w:pPr>
+        <w:ind w:left="720" w:hanging="360"/>
+      </w:pPr>
+      <w:rPr>
+        <w:u w:val="none"/>
+      </w:rPr>
+    </w:lvl>
+    <w:lvl w:ilvl="1">
+      <w:start w:val="1"/>
+      <w:numFmt w:val="bullet"/>
+      <w:lvlText w:val="○"/>
+      <w:lvlJc w:val="left"/>
+      <w:pPr>
+        <w:ind w:left="1440" w:hanging="360"/>
+      </w:pPr>
+      <w:rPr>
+        <w:u w:val="none"/>
+      </w:rPr>
+    </w:lvl>
+    <w:lvl w:ilvl="2">
+      <w:start w:val="1"/>
+      <w:numFmt w:val="bullet"/>
+      <w:lvlText w:val="■"/>
+      <w:lvlJc w:val="left"/>
+      <w:pPr>
+        <w:ind w:left="2160" w:hanging="360"/>
+      </w:pPr>
+      <w:rPr>
+        <w:u w:val="none"/>
+      </w:rPr>
+    </w:lvl>
+    <w:lvl w:ilvl="3">
+      <w:start w:val="1"/>
+      <w:numFmt w:val="bullet"/>
+      <w:lvlText w:val="●"/>
+      <w:lvlJc w:val="left"/>
+      <w:pPr>
+        <w:ind w:left="2880" w:hanging="360"/>
+      </w:pPr>
+      <w:rPr>
+        <w:u w:val="none"/>
+      </w:rPr>
+    </w:lvl>
+    <w:lvl w:ilvl="4">
+      <w:start w:val="1"/>
+      <w:numFmt w:val="bullet"/>
+      <w:lvlText w:val="○"/>
+      <w:lvlJc w:val="left"/>
+      <w:pPr>
+        <w:ind w:left="3600" w:hanging="360"/>
+      </w:pPr>
+      <w:rPr>
+        <w:u w:val="none"/>
+      </w:rPr>
+    </w:lvl>
+    <w:lvl w:ilvl="5">
+      <w:start w:val="1"/>
+      <w:numFmt w:val="bullet"/>
+      <w:lvlText w:val="■"/>
+      <w:lvlJc w:val="left"/>
+      <w:pPr>
+        <w:ind w:left="4320" w:hanging="360"/>
+      </w:pPr>
+      <w:rPr>
+        <w:u w:val="none"/>
+      </w:rPr>
+    </w:lvl>
+    <w:lvl w:ilvl="6">
+      <w:start w:val="1"/>
+      <w:numFmt w:val="bullet"/>
+      <w:lvlText w:val="●"/>
+      <w:lvlJc w:val="left"/>
+      <w:pPr>
+        <w:ind w:left="5040" w:hanging="360"/>
+      </w:pPr>
+      <w:rPr>
+        <w:u w:val="none"/>
+      </w:rPr>
+    </w:lvl>
+    <w:lvl w:ilvl="7">
+      <w:start w:val="1"/>
+      <w:numFmt w:val="bullet"/>
+      <w:lvlText w:val="○"/>
+      <w:lvlJc w:val="left"/>
+      <w:pPr>
+        <w:ind w:left="5760" w:hanging="360"/>
+      </w:pPr>
+      <w:rPr>
+        <w:u w:val="none"/>
+      </w:rPr>
+    </w:lvl>
+    <w:lvl w:ilvl="8">
+      <w:start w:val="1"/>
+      <w:numFmt w:val="bullet"/>
+      <w:lvlText w:val="■"/>
+      <w:lvlJc w:val="left"/>
+      <w:pPr>
+        <w:ind w:left="6480" w:hanging="360"/>
+      </w:pPr>
+      <w:rPr>
+        <w:u w:val="none"/>
+      </w:rPr>
+    </w:lvl>
+  </w:abstractNum>
+  <w:abstractNum w:abstractNumId="30" w15:restartNumberingAfterBreak="0">
     <w:nsid w:val="7095518D"/>
     <w:multiLevelType w:val="hybridMultilevel"/>
     <w:tmpl w:val="CB6EB8BA"/>
@@ -7723,7 +6680,7 @@
       </w:rPr>
     </w:lvl>
   </w:abstractNum>
-  <w:abstractNum w:abstractNumId="28" w15:restartNumberingAfterBreak="0">
+  <w:abstractNum w:abstractNumId="31" w15:restartNumberingAfterBreak="0">
     <w:nsid w:val="733343EA"/>
     <w:multiLevelType w:val="hybridMultilevel"/>
     <w:tmpl w:val="432684D8"/>
@@ -7863,7 +6820,7 @@
       </w:rPr>
     </w:lvl>
   </w:abstractNum>
-  <w:abstractNum w:abstractNumId="29" w15:restartNumberingAfterBreak="0">
+  <w:abstractNum w:abstractNumId="32" w15:restartNumberingAfterBreak="0">
     <w:nsid w:val="73E61915"/>
     <w:multiLevelType w:val="hybridMultilevel"/>
     <w:tmpl w:val="9564AFD0"/>
@@ -7949,7 +6906,7 @@
       </w:pPr>
     </w:lvl>
   </w:abstractNum>
-  <w:abstractNum w:abstractNumId="30" w15:restartNumberingAfterBreak="0">
+  <w:abstractNum w:abstractNumId="33" w15:restartNumberingAfterBreak="0">
     <w:nsid w:val="73FC5859"/>
     <w:multiLevelType w:val="hybridMultilevel"/>
     <w:tmpl w:val="0E46DE22"/>
@@ -8062,7 +7019,7 @@
       </w:rPr>
     </w:lvl>
   </w:abstractNum>
-  <w:abstractNum w:abstractNumId="31" w15:restartNumberingAfterBreak="0">
+  <w:abstractNum w:abstractNumId="34" w15:restartNumberingAfterBreak="0">
     <w:nsid w:val="7AB67A10"/>
     <w:multiLevelType w:val="multilevel"/>
     <w:tmpl w:val="7AE2CCC0"/>
@@ -8180,7 +7137,7 @@
       </w:rPr>
     </w:lvl>
   </w:abstractNum>
-  <w:abstractNum w:abstractNumId="32" w15:restartNumberingAfterBreak="0">
+  <w:abstractNum w:abstractNumId="35" w15:restartNumberingAfterBreak="0">
     <w:nsid w:val="7ADB6930"/>
     <w:multiLevelType w:val="hybridMultilevel"/>
     <w:tmpl w:val="272064D0"/>
@@ -8320,7 +7277,7 @@
       </w:rPr>
     </w:lvl>
   </w:abstractNum>
-  <w:abstractNum w:abstractNumId="33" w15:restartNumberingAfterBreak="0">
+  <w:abstractNum w:abstractNumId="36" w15:restartNumberingAfterBreak="0">
     <w:nsid w:val="7C0943B4"/>
     <w:multiLevelType w:val="hybridMultilevel"/>
     <w:tmpl w:val="EC6ED93A"/>
@@ -8433,7 +7390,7 @@
       </w:rPr>
     </w:lvl>
   </w:abstractNum>
-  <w:abstractNum w:abstractNumId="34" w15:restartNumberingAfterBreak="0">
+  <w:abstractNum w:abstractNumId="37" w15:restartNumberingAfterBreak="0">
     <w:nsid w:val="7DAA23E3"/>
     <w:multiLevelType w:val="hybridMultilevel"/>
     <w:tmpl w:val="F25A308E"/>
@@ -8546,7 +7503,7 @@
       </w:rPr>
     </w:lvl>
   </w:abstractNum>
-  <w:abstractNum w:abstractNumId="35" w15:restartNumberingAfterBreak="0">
+  <w:abstractNum w:abstractNumId="38" w15:restartNumberingAfterBreak="0">
     <w:nsid w:val="7EA43A7C"/>
     <w:multiLevelType w:val="hybridMultilevel"/>
     <w:tmpl w:val="EBBAD928"/>
@@ -8663,13 +7620,13 @@
     <w:abstractNumId w:val="6"/>
   </w:num>
   <w:num w:numId="2" w16cid:durableId="1207597273">
-    <w:abstractNumId w:val="15"/>
+    <w:abstractNumId w:val="17"/>
   </w:num>
   <w:num w:numId="3" w16cid:durableId="1232733505">
     <w:abstractNumId w:val="2"/>
   </w:num>
   <w:num w:numId="4" w16cid:durableId="290483017">
-    <w:abstractNumId w:val="26"/>
+    <w:abstractNumId w:val="28"/>
   </w:num>
   <w:num w:numId="5" w16cid:durableId="1355838852">
     <w:abstractNumId w:val="13"/>
@@ -8678,94 +7635,103 @@
     <w:abstractNumId w:val="8"/>
   </w:num>
   <w:num w:numId="7" w16cid:durableId="1496648301">
-    <w:abstractNumId w:val="23"/>
+    <w:abstractNumId w:val="25"/>
   </w:num>
   <w:num w:numId="8" w16cid:durableId="1450512952">
-    <w:abstractNumId w:val="28"/>
+    <w:abstractNumId w:val="31"/>
   </w:num>
   <w:num w:numId="9" w16cid:durableId="1773089173">
     <w:abstractNumId w:val="9"/>
   </w:num>
   <w:num w:numId="10" w16cid:durableId="306862022">
-    <w:abstractNumId w:val="32"/>
+    <w:abstractNumId w:val="35"/>
   </w:num>
   <w:num w:numId="11" w16cid:durableId="930702869">
-    <w:abstractNumId w:val="17"/>
+    <w:abstractNumId w:val="19"/>
   </w:num>
   <w:num w:numId="12" w16cid:durableId="1650279199">
-    <w:abstractNumId w:val="20"/>
+    <w:abstractNumId w:val="22"/>
   </w:num>
   <w:num w:numId="13" w16cid:durableId="782578220">
     <w:abstractNumId w:val="0"/>
   </w:num>
   <w:num w:numId="14" w16cid:durableId="206769839">
-    <w:abstractNumId w:val="30"/>
+    <w:abstractNumId w:val="33"/>
   </w:num>
   <w:num w:numId="15" w16cid:durableId="2008828041">
-    <w:abstractNumId w:val="16"/>
+    <w:abstractNumId w:val="18"/>
   </w:num>
   <w:num w:numId="16" w16cid:durableId="296692298">
-    <w:abstractNumId w:val="19"/>
+    <w:abstractNumId w:val="21"/>
   </w:num>
   <w:num w:numId="17" w16cid:durableId="1279489562">
-    <w:abstractNumId w:val="35"/>
+    <w:abstractNumId w:val="38"/>
   </w:num>
   <w:num w:numId="18" w16cid:durableId="1471754207">
-    <w:abstractNumId w:val="21"/>
+    <w:abstractNumId w:val="23"/>
   </w:num>
   <w:num w:numId="19" w16cid:durableId="166748299">
-    <w:abstractNumId w:val="27"/>
+    <w:abstractNumId w:val="30"/>
   </w:num>
   <w:num w:numId="20" w16cid:durableId="45767602">
     <w:abstractNumId w:val="12"/>
   </w:num>
   <w:num w:numId="21" w16cid:durableId="691999536">
-    <w:abstractNumId w:val="18"/>
+    <w:abstractNumId w:val="20"/>
   </w:num>
   <w:num w:numId="22" w16cid:durableId="1890653029">
     <w:abstractNumId w:val="4"/>
   </w:num>
   <w:num w:numId="23" w16cid:durableId="806048316">
-    <w:abstractNumId w:val="29"/>
+    <w:abstractNumId w:val="32"/>
   </w:num>
   <w:num w:numId="24" w16cid:durableId="49348990">
-    <w:abstractNumId w:val="34"/>
+    <w:abstractNumId w:val="37"/>
   </w:num>
   <w:num w:numId="25" w16cid:durableId="18360397">
-    <w:abstractNumId w:val="33"/>
+    <w:abstractNumId w:val="36"/>
   </w:num>
   <w:num w:numId="26" w16cid:durableId="1299333850">
     <w:abstractNumId w:val="11"/>
   </w:num>
   <w:num w:numId="27" w16cid:durableId="1087582679">
-    <w:abstractNumId w:val="22"/>
+    <w:abstractNumId w:val="24"/>
   </w:num>
   <w:num w:numId="28" w16cid:durableId="226385500">
     <w:abstractNumId w:val="10"/>
   </w:num>
   <w:num w:numId="29" w16cid:durableId="1382286052">
-    <w:abstractNumId w:val="14"/>
+    <w:abstractNumId w:val="16"/>
   </w:num>
   <w:num w:numId="30" w16cid:durableId="493689638">
-    <w:abstractNumId w:val="25"/>
+    <w:abstractNumId w:val="27"/>
   </w:num>
   <w:num w:numId="31" w16cid:durableId="1368682436">
     <w:abstractNumId w:val="3"/>
   </w:num>
   <w:num w:numId="32" w16cid:durableId="1056929842">
-    <w:abstractNumId w:val="31"/>
+    <w:abstractNumId w:val="34"/>
   </w:num>
   <w:num w:numId="33" w16cid:durableId="1729525932">
     <w:abstractNumId w:val="1"/>
   </w:num>
   <w:num w:numId="34" w16cid:durableId="803356668">
-    <w:abstractNumId w:val="24"/>
+    <w:abstractNumId w:val="26"/>
   </w:num>
   <w:num w:numId="35" w16cid:durableId="1789008236">
     <w:abstractNumId w:val="5"/>
   </w:num>
   <w:num w:numId="36" w16cid:durableId="1818373978">
     <w:abstractNumId w:val="7"/>
+  </w:num>
+  <w:num w:numId="37" w16cid:durableId="391151236">
+    <w:abstractNumId w:val="15"/>
+  </w:num>
+  <w:num w:numId="38" w16cid:durableId="32391982">
+    <w:abstractNumId w:val="14"/>
+  </w:num>
+  <w:num w:numId="39" w16cid:durableId="1229925974">
+    <w:abstractNumId w:val="29"/>
   </w:num>
   <w:numIdMacAtCleanup w:val="30"/>
 </w:numbering>

</xml_diff>